<commit_message>
nuevos diagramas documento 1.9
</commit_message>
<xml_diff>
--- a/Documentos/Documento 1.9.docx
+++ b/Documentos/Documento 1.9.docx
@@ -13,7 +13,7 @@
       <w:r>
         <w:rPr>
           <w:noProof/>
-          <w:lang w:val="en-US"/>
+          <w:lang w:eastAsia="es-MX"/>
         </w:rPr>
         <w:drawing>
           <wp:anchor distT="0" distB="0" distL="114300" distR="114300" simplePos="0" relativeHeight="251658239" behindDoc="1" locked="0" layoutInCell="1" allowOverlap="1" wp14:anchorId="53F8E1C3" wp14:editId="4FD3259E">
@@ -157,7 +157,7 @@
       <w:r>
         <w:rPr>
           <w:noProof/>
-          <w:lang w:val="en-US"/>
+          <w:lang w:eastAsia="es-MX"/>
         </w:rPr>
         <w:drawing>
           <wp:anchor distT="0" distB="0" distL="114300" distR="114300" simplePos="0" relativeHeight="251659264" behindDoc="1" locked="0" layoutInCell="1" allowOverlap="1" wp14:anchorId="4125702B" wp14:editId="6365A7AC">
@@ -539,7 +539,7 @@
           <w:r>
             <w:fldChar w:fldCharType="separate"/>
           </w:r>
-          <w:hyperlink w:anchor="_Toc489059416" w:history="1">
+          <w:hyperlink w:anchor="_Toc489061452" w:history="1">
             <w:r>
               <w:rPr>
                 <w:rStyle w:val="Hipervnculo"/>
@@ -566,7 +566,7 @@
                 <w:noProof/>
                 <w:webHidden/>
               </w:rPr>
-              <w:instrText xml:space="preserve"> PAGEREF _Toc489059416 \h </w:instrText>
+              <w:instrText xml:space="preserve"> PAGEREF _Toc489061452 \h </w:instrText>
             </w:r>
             <w:r>
               <w:rPr>
@@ -611,7 +611,7 @@
               <w:lang w:eastAsia="es-MX"/>
             </w:rPr>
           </w:pPr>
-          <w:hyperlink w:anchor="_Toc489059417" w:history="1">
+          <w:hyperlink w:anchor="_Toc489061453" w:history="1">
             <w:r>
               <w:rPr>
                 <w:rStyle w:val="Hipervnculo"/>
@@ -654,7 +654,7 @@
                 <w:noProof/>
                 <w:webHidden/>
               </w:rPr>
-              <w:instrText xml:space="preserve"> PAGEREF _Toc489059417 \h </w:instrText>
+              <w:instrText xml:space="preserve"> PAGEREF _Toc489061453 \h </w:instrText>
             </w:r>
             <w:r>
               <w:rPr>
@@ -699,7 +699,7 @@
               <w:lang w:eastAsia="es-MX"/>
             </w:rPr>
           </w:pPr>
-          <w:hyperlink w:anchor="_Toc489059418" w:history="1">
+          <w:hyperlink w:anchor="_Toc489061454" w:history="1">
             <w:r>
               <w:rPr>
                 <w:rStyle w:val="Hipervnculo"/>
@@ -742,7 +742,7 @@
                 <w:noProof/>
                 <w:webHidden/>
               </w:rPr>
-              <w:instrText xml:space="preserve"> PAGEREF _Toc489059418 \h </w:instrText>
+              <w:instrText xml:space="preserve"> PAGEREF _Toc489061454 \h </w:instrText>
             </w:r>
             <w:r>
               <w:rPr>
@@ -787,7 +787,7 @@
               <w:lang w:eastAsia="es-MX"/>
             </w:rPr>
           </w:pPr>
-          <w:hyperlink w:anchor="_Toc489059419" w:history="1">
+          <w:hyperlink w:anchor="_Toc489061455" w:history="1">
             <w:r>
               <w:rPr>
                 <w:rStyle w:val="Hipervnculo"/>
@@ -830,7 +830,7 @@
                 <w:noProof/>
                 <w:webHidden/>
               </w:rPr>
-              <w:instrText xml:space="preserve"> PAGEREF _Toc489059419 \h </w:instrText>
+              <w:instrText xml:space="preserve"> PAGEREF _Toc489061455 \h </w:instrText>
             </w:r>
             <w:r>
               <w:rPr>
@@ -875,7 +875,7 @@
               <w:lang w:eastAsia="es-MX"/>
             </w:rPr>
           </w:pPr>
-          <w:hyperlink w:anchor="_Toc489059420" w:history="1">
+          <w:hyperlink w:anchor="_Toc489061456" w:history="1">
             <w:r>
               <w:rPr>
                 <w:rStyle w:val="Hipervnculo"/>
@@ -918,7 +918,7 @@
                 <w:noProof/>
                 <w:webHidden/>
               </w:rPr>
-              <w:instrText xml:space="preserve"> PAGEREF _Toc489059420 \h </w:instrText>
+              <w:instrText xml:space="preserve"> PAGEREF _Toc489061456 \h </w:instrText>
             </w:r>
             <w:r>
               <w:rPr>
@@ -963,7 +963,7 @@
               <w:lang w:eastAsia="es-MX"/>
             </w:rPr>
           </w:pPr>
-          <w:hyperlink w:anchor="_Toc489059421" w:history="1">
+          <w:hyperlink w:anchor="_Toc489061457" w:history="1">
             <w:r>
               <w:rPr>
                 <w:rStyle w:val="Hipervnculo"/>
@@ -1006,7 +1006,7 @@
                 <w:noProof/>
                 <w:webHidden/>
               </w:rPr>
-              <w:instrText xml:space="preserve"> PAGEREF _Toc489059421 \h </w:instrText>
+              <w:instrText xml:space="preserve"> PAGEREF _Toc489061457 \h </w:instrText>
             </w:r>
             <w:r>
               <w:rPr>
@@ -1051,7 +1051,7 @@
               <w:lang w:eastAsia="es-MX"/>
             </w:rPr>
           </w:pPr>
-          <w:hyperlink w:anchor="_Toc489059422" w:history="1">
+          <w:hyperlink w:anchor="_Toc489061458" w:history="1">
             <w:r>
               <w:rPr>
                 <w:rStyle w:val="Hipervnculo"/>
@@ -1094,7 +1094,7 @@
                 <w:noProof/>
                 <w:webHidden/>
               </w:rPr>
-              <w:instrText xml:space="preserve"> PAGEREF _Toc489059422 \h </w:instrText>
+              <w:instrText xml:space="preserve"> PAGEREF _Toc489061458 \h </w:instrText>
             </w:r>
             <w:r>
               <w:rPr>
@@ -1139,7 +1139,7 @@
               <w:lang w:eastAsia="es-MX"/>
             </w:rPr>
           </w:pPr>
-          <w:hyperlink w:anchor="_Toc489059423" w:history="1">
+          <w:hyperlink w:anchor="_Toc489061459" w:history="1">
             <w:r>
               <w:rPr>
                 <w:rStyle w:val="Hipervnculo"/>
@@ -1182,7 +1182,7 @@
                 <w:noProof/>
                 <w:webHidden/>
               </w:rPr>
-              <w:instrText xml:space="preserve"> PAGEREF _Toc489059423 \h </w:instrText>
+              <w:instrText xml:space="preserve"> PAGEREF _Toc489061459 \h </w:instrText>
             </w:r>
             <w:r>
               <w:rPr>
@@ -1227,7 +1227,7 @@
               <w:lang w:eastAsia="es-MX"/>
             </w:rPr>
           </w:pPr>
-          <w:hyperlink w:anchor="_Toc489059424" w:history="1">
+          <w:hyperlink w:anchor="_Toc489061460" w:history="1">
             <w:r>
               <w:rPr>
                 <w:rStyle w:val="Hipervnculo"/>
@@ -1270,7 +1270,7 @@
                 <w:noProof/>
                 <w:webHidden/>
               </w:rPr>
-              <w:instrText xml:space="preserve"> PAGEREF _Toc489059424 \h </w:instrText>
+              <w:instrText xml:space="preserve"> PAGEREF _Toc489061460 \h </w:instrText>
             </w:r>
             <w:r>
               <w:rPr>
@@ -1315,7 +1315,7 @@
               <w:lang w:eastAsia="es-MX"/>
             </w:rPr>
           </w:pPr>
-          <w:hyperlink w:anchor="_Toc489059425" w:history="1">
+          <w:hyperlink w:anchor="_Toc489061461" w:history="1">
             <w:r>
               <w:rPr>
                 <w:rStyle w:val="Hipervnculo"/>
@@ -1358,7 +1358,7 @@
                 <w:noProof/>
                 <w:webHidden/>
               </w:rPr>
-              <w:instrText xml:space="preserve"> PAGEREF _Toc489059425 \h </w:instrText>
+              <w:instrText xml:space="preserve"> PAGEREF _Toc489061461 \h </w:instrText>
             </w:r>
             <w:r>
               <w:rPr>
@@ -1403,7 +1403,7 @@
               <w:lang w:eastAsia="es-MX"/>
             </w:rPr>
           </w:pPr>
-          <w:hyperlink w:anchor="_Toc489059426" w:history="1">
+          <w:hyperlink w:anchor="_Toc489061462" w:history="1">
             <w:r>
               <w:rPr>
                 <w:rStyle w:val="Hipervnculo"/>
@@ -1446,7 +1446,7 @@
                 <w:noProof/>
                 <w:webHidden/>
               </w:rPr>
-              <w:instrText xml:space="preserve"> PAGEREF _Toc489059426 \h </w:instrText>
+              <w:instrText xml:space="preserve"> PAGEREF _Toc489061462 \h </w:instrText>
             </w:r>
             <w:r>
               <w:rPr>
@@ -1491,7 +1491,7 @@
               <w:lang w:eastAsia="es-MX"/>
             </w:rPr>
           </w:pPr>
-          <w:hyperlink w:anchor="_Toc489059427" w:history="1">
+          <w:hyperlink w:anchor="_Toc489061463" w:history="1">
             <w:r>
               <w:rPr>
                 <w:rStyle w:val="Hipervnculo"/>
@@ -1534,7 +1534,7 @@
                 <w:noProof/>
                 <w:webHidden/>
               </w:rPr>
-              <w:instrText xml:space="preserve"> PAGEREF _Toc489059427 \h </w:instrText>
+              <w:instrText xml:space="preserve"> PAGEREF _Toc489061463 \h </w:instrText>
             </w:r>
             <w:r>
               <w:rPr>
@@ -1579,7 +1579,7 @@
               <w:lang w:eastAsia="es-MX"/>
             </w:rPr>
           </w:pPr>
-          <w:hyperlink w:anchor="_Toc489059428" w:history="1">
+          <w:hyperlink w:anchor="_Toc489061464" w:history="1">
             <w:r>
               <w:rPr>
                 <w:rStyle w:val="Hipervnculo"/>
@@ -1622,7 +1622,7 @@
                 <w:noProof/>
                 <w:webHidden/>
               </w:rPr>
-              <w:instrText xml:space="preserve"> PAGEREF _Toc489059428 \h </w:instrText>
+              <w:instrText xml:space="preserve"> PAGEREF _Toc489061464 \h </w:instrText>
             </w:r>
             <w:r>
               <w:rPr>
@@ -1667,7 +1667,7 @@
               <w:lang w:eastAsia="es-MX"/>
             </w:rPr>
           </w:pPr>
-          <w:hyperlink w:anchor="_Toc489059429" w:history="1">
+          <w:hyperlink w:anchor="_Toc489061465" w:history="1">
             <w:r>
               <w:rPr>
                 <w:rStyle w:val="Hipervnculo"/>
@@ -1710,7 +1710,7 @@
                 <w:noProof/>
                 <w:webHidden/>
               </w:rPr>
-              <w:instrText xml:space="preserve"> PAGEREF _Toc489059429 \h </w:instrText>
+              <w:instrText xml:space="preserve"> PAGEREF _Toc489061465 \h </w:instrText>
             </w:r>
             <w:r>
               <w:rPr>
@@ -1755,7 +1755,7 @@
               <w:lang w:eastAsia="es-MX"/>
             </w:rPr>
           </w:pPr>
-          <w:hyperlink w:anchor="_Toc489059430" w:history="1">
+          <w:hyperlink w:anchor="_Toc489061466" w:history="1">
             <w:r>
               <w:rPr>
                 <w:rStyle w:val="Hipervnculo"/>
@@ -1798,7 +1798,7 @@
                 <w:noProof/>
                 <w:webHidden/>
               </w:rPr>
-              <w:instrText xml:space="preserve"> PAGEREF _Toc489059430 \h </w:instrText>
+              <w:instrText xml:space="preserve"> PAGEREF _Toc489061466 \h </w:instrText>
             </w:r>
             <w:r>
               <w:rPr>
@@ -1843,7 +1843,7 @@
               <w:lang w:eastAsia="es-MX"/>
             </w:rPr>
           </w:pPr>
-          <w:hyperlink w:anchor="_Toc489059431" w:history="1">
+          <w:hyperlink w:anchor="_Toc489061467" w:history="1">
             <w:r>
               <w:rPr>
                 <w:rStyle w:val="Hipervnculo"/>
@@ -1886,7 +1886,7 @@
                 <w:noProof/>
                 <w:webHidden/>
               </w:rPr>
-              <w:instrText xml:space="preserve"> PAGEREF _Toc489059431 \h </w:instrText>
+              <w:instrText xml:space="preserve"> PAGEREF _Toc489061467 \h </w:instrText>
             </w:r>
             <w:r>
               <w:rPr>
@@ -1931,7 +1931,7 @@
               <w:lang w:eastAsia="es-MX"/>
             </w:rPr>
           </w:pPr>
-          <w:hyperlink w:anchor="_Toc489059432" w:history="1">
+          <w:hyperlink w:anchor="_Toc489061468" w:history="1">
             <w:r>
               <w:rPr>
                 <w:rStyle w:val="Hipervnculo"/>
@@ -1974,7 +1974,7 @@
                 <w:noProof/>
                 <w:webHidden/>
               </w:rPr>
-              <w:instrText xml:space="preserve"> PAGEREF _Toc489059432 \h </w:instrText>
+              <w:instrText xml:space="preserve"> PAGEREF _Toc489061468 \h </w:instrText>
             </w:r>
             <w:r>
               <w:rPr>
@@ -2019,7 +2019,7 @@
               <w:lang w:eastAsia="es-MX"/>
             </w:rPr>
           </w:pPr>
-          <w:hyperlink w:anchor="_Toc489059433" w:history="1">
+          <w:hyperlink w:anchor="_Toc489061469" w:history="1">
             <w:r>
               <w:rPr>
                 <w:rStyle w:val="Hipervnculo"/>
@@ -2062,7 +2062,7 @@
                 <w:noProof/>
                 <w:webHidden/>
               </w:rPr>
-              <w:instrText xml:space="preserve"> PAGEREF _Toc489059433 \h </w:instrText>
+              <w:instrText xml:space="preserve"> PAGEREF _Toc489061469 \h </w:instrText>
             </w:r>
             <w:r>
               <w:rPr>
@@ -2106,7 +2106,7 @@
               <w:lang w:eastAsia="es-MX"/>
             </w:rPr>
           </w:pPr>
-          <w:hyperlink w:anchor="_Toc489059434" w:history="1">
+          <w:hyperlink w:anchor="_Toc489061470" w:history="1">
             <w:r>
               <w:rPr>
                 <w:rStyle w:val="Hipervnculo"/>
@@ -2133,7 +2133,7 @@
                 <w:noProof/>
                 <w:webHidden/>
               </w:rPr>
-              <w:instrText xml:space="preserve"> PAGEREF _Toc489059434 \h </w:instrText>
+              <w:instrText xml:space="preserve"> PAGEREF _Toc489061470 \h </w:instrText>
             </w:r>
             <w:r>
               <w:rPr>
@@ -2178,7 +2178,7 @@
               <w:lang w:eastAsia="es-MX"/>
             </w:rPr>
           </w:pPr>
-          <w:hyperlink w:anchor="_Toc489059435" w:history="1">
+          <w:hyperlink w:anchor="_Toc489061471" w:history="1">
             <w:r>
               <w:rPr>
                 <w:rStyle w:val="Hipervnculo"/>
@@ -2221,7 +2221,7 @@
                 <w:noProof/>
                 <w:webHidden/>
               </w:rPr>
-              <w:instrText xml:space="preserve"> PAGEREF _Toc489059435 \h </w:instrText>
+              <w:instrText xml:space="preserve"> PAGEREF _Toc489061471 \h </w:instrText>
             </w:r>
             <w:r>
               <w:rPr>
@@ -2266,7 +2266,7 @@
               <w:lang w:eastAsia="es-MX"/>
             </w:rPr>
           </w:pPr>
-          <w:hyperlink w:anchor="_Toc489059436" w:history="1">
+          <w:hyperlink w:anchor="_Toc489061472" w:history="1">
             <w:r>
               <w:rPr>
                 <w:rStyle w:val="Hipervnculo"/>
@@ -2309,7 +2309,7 @@
                 <w:noProof/>
                 <w:webHidden/>
               </w:rPr>
-              <w:instrText xml:space="preserve"> PAGEREF _Toc489059436 \h </w:instrText>
+              <w:instrText xml:space="preserve"> PAGEREF _Toc489061472 \h </w:instrText>
             </w:r>
             <w:r>
               <w:rPr>
@@ -2354,7 +2354,7 @@
               <w:lang w:eastAsia="es-MX"/>
             </w:rPr>
           </w:pPr>
-          <w:hyperlink w:anchor="_Toc489059437" w:history="1">
+          <w:hyperlink w:anchor="_Toc489061473" w:history="1">
             <w:r>
               <w:rPr>
                 <w:rStyle w:val="Hipervnculo"/>
@@ -2397,7 +2397,7 @@
                 <w:noProof/>
                 <w:webHidden/>
               </w:rPr>
-              <w:instrText xml:space="preserve"> PAGEREF _Toc489059437 \h </w:instrText>
+              <w:instrText xml:space="preserve"> PAGEREF _Toc489061473 \h </w:instrText>
             </w:r>
             <w:r>
               <w:rPr>
@@ -2442,7 +2442,7 @@
               <w:lang w:eastAsia="es-MX"/>
             </w:rPr>
           </w:pPr>
-          <w:hyperlink w:anchor="_Toc489059438" w:history="1">
+          <w:hyperlink w:anchor="_Toc489061474" w:history="1">
             <w:r>
               <w:rPr>
                 <w:rStyle w:val="Hipervnculo"/>
@@ -2485,7 +2485,7 @@
                 <w:noProof/>
                 <w:webHidden/>
               </w:rPr>
-              <w:instrText xml:space="preserve"> PAGEREF _Toc489059438 \h </w:instrText>
+              <w:instrText xml:space="preserve"> PAGEREF _Toc489061474 \h </w:instrText>
             </w:r>
             <w:r>
               <w:rPr>
@@ -2530,7 +2530,7 @@
               <w:lang w:eastAsia="es-MX"/>
             </w:rPr>
           </w:pPr>
-          <w:hyperlink w:anchor="_Toc489059439" w:history="1">
+          <w:hyperlink w:anchor="_Toc489061475" w:history="1">
             <w:r>
               <w:rPr>
                 <w:rStyle w:val="Hipervnculo"/>
@@ -2573,7 +2573,7 @@
                 <w:noProof/>
                 <w:webHidden/>
               </w:rPr>
-              <w:instrText xml:space="preserve"> PAGEREF _Toc489059439 \h </w:instrText>
+              <w:instrText xml:space="preserve"> PAGEREF _Toc489061475 \h </w:instrText>
             </w:r>
             <w:r>
               <w:rPr>
@@ -2618,7 +2618,7 @@
               <w:lang w:eastAsia="es-MX"/>
             </w:rPr>
           </w:pPr>
-          <w:hyperlink w:anchor="_Toc489059440" w:history="1">
+          <w:hyperlink w:anchor="_Toc489061476" w:history="1">
             <w:r>
               <w:rPr>
                 <w:rStyle w:val="Hipervnculo"/>
@@ -2661,7 +2661,7 @@
                 <w:noProof/>
                 <w:webHidden/>
               </w:rPr>
-              <w:instrText xml:space="preserve"> PAGEREF _Toc489059440 \h </w:instrText>
+              <w:instrText xml:space="preserve"> PAGEREF _Toc489061476 \h </w:instrText>
             </w:r>
             <w:r>
               <w:rPr>
@@ -2706,7 +2706,7 @@
               <w:lang w:eastAsia="es-MX"/>
             </w:rPr>
           </w:pPr>
-          <w:hyperlink w:anchor="_Toc489059441" w:history="1">
+          <w:hyperlink w:anchor="_Toc489061477" w:history="1">
             <w:r>
               <w:rPr>
                 <w:rStyle w:val="Hipervnculo"/>
@@ -2749,7 +2749,7 @@
                 <w:noProof/>
                 <w:webHidden/>
               </w:rPr>
-              <w:instrText xml:space="preserve"> PAGEREF _Toc489059441 \h </w:instrText>
+              <w:instrText xml:space="preserve"> PAGEREF _Toc489061477 \h </w:instrText>
             </w:r>
             <w:r>
               <w:rPr>
@@ -2794,7 +2794,7 @@
               <w:lang w:eastAsia="es-MX"/>
             </w:rPr>
           </w:pPr>
-          <w:hyperlink w:anchor="_Toc489059442" w:history="1">
+          <w:hyperlink w:anchor="_Toc489061478" w:history="1">
             <w:r>
               <w:rPr>
                 <w:rStyle w:val="Hipervnculo"/>
@@ -2837,7 +2837,7 @@
                 <w:noProof/>
                 <w:webHidden/>
               </w:rPr>
-              <w:instrText xml:space="preserve"> PAGEREF _Toc489059442 \h </w:instrText>
+              <w:instrText xml:space="preserve"> PAGEREF _Toc489061478 \h </w:instrText>
             </w:r>
             <w:r>
               <w:rPr>
@@ -2882,7 +2882,7 @@
               <w:lang w:eastAsia="es-MX"/>
             </w:rPr>
           </w:pPr>
-          <w:hyperlink w:anchor="_Toc489059443" w:history="1">
+          <w:hyperlink w:anchor="_Toc489061479" w:history="1">
             <w:r>
               <w:rPr>
                 <w:rStyle w:val="Hipervnculo"/>
@@ -2925,7 +2925,7 @@
                 <w:noProof/>
                 <w:webHidden/>
               </w:rPr>
-              <w:instrText xml:space="preserve"> PAGEREF _Toc489059443 \h </w:instrText>
+              <w:instrText xml:space="preserve"> PAGEREF _Toc489061479 \h </w:instrText>
             </w:r>
             <w:r>
               <w:rPr>
@@ -2970,7 +2970,7 @@
               <w:lang w:eastAsia="es-MX"/>
             </w:rPr>
           </w:pPr>
-          <w:hyperlink w:anchor="_Toc489059444" w:history="1">
+          <w:hyperlink w:anchor="_Toc489061480" w:history="1">
             <w:r>
               <w:rPr>
                 <w:rStyle w:val="Hipervnculo"/>
@@ -3013,7 +3013,7 @@
                 <w:noProof/>
                 <w:webHidden/>
               </w:rPr>
-              <w:instrText xml:space="preserve"> PAGEREF _Toc489059444 \h </w:instrText>
+              <w:instrText xml:space="preserve"> PAGEREF _Toc489061480 \h </w:instrText>
             </w:r>
             <w:r>
               <w:rPr>
@@ -3058,7 +3058,7 @@
               <w:lang w:eastAsia="es-MX"/>
             </w:rPr>
           </w:pPr>
-          <w:hyperlink w:anchor="_Toc489059445" w:history="1">
+          <w:hyperlink w:anchor="_Toc489061481" w:history="1">
             <w:r>
               <w:rPr>
                 <w:rStyle w:val="Hipervnculo"/>
@@ -3101,7 +3101,7 @@
                 <w:noProof/>
                 <w:webHidden/>
               </w:rPr>
-              <w:instrText xml:space="preserve"> PAGEREF _Toc489059445 \h </w:instrText>
+              <w:instrText xml:space="preserve"> PAGEREF _Toc489061481 \h </w:instrText>
             </w:r>
             <w:r>
               <w:rPr>
@@ -3146,7 +3146,7 @@
               <w:lang w:eastAsia="es-MX"/>
             </w:rPr>
           </w:pPr>
-          <w:hyperlink w:anchor="_Toc489059446" w:history="1">
+          <w:hyperlink w:anchor="_Toc489061482" w:history="1">
             <w:r>
               <w:rPr>
                 <w:rStyle w:val="Hipervnculo"/>
@@ -3189,7 +3189,7 @@
                 <w:noProof/>
                 <w:webHidden/>
               </w:rPr>
-              <w:instrText xml:space="preserve"> PAGEREF _Toc489059446 \h </w:instrText>
+              <w:instrText xml:space="preserve"> PAGEREF _Toc489061482 \h </w:instrText>
             </w:r>
             <w:r>
               <w:rPr>
@@ -3234,7 +3234,7 @@
               <w:lang w:eastAsia="es-MX"/>
             </w:rPr>
           </w:pPr>
-          <w:hyperlink w:anchor="_Toc489059447" w:history="1">
+          <w:hyperlink w:anchor="_Toc489061483" w:history="1">
             <w:r>
               <w:rPr>
                 <w:rStyle w:val="Hipervnculo"/>
@@ -3277,7 +3277,7 @@
                 <w:noProof/>
                 <w:webHidden/>
               </w:rPr>
-              <w:instrText xml:space="preserve"> PAGEREF _Toc489059447 \h </w:instrText>
+              <w:instrText xml:space="preserve"> PAGEREF _Toc489061483 \h </w:instrText>
             </w:r>
             <w:r>
               <w:rPr>
@@ -3322,7 +3322,7 @@
               <w:lang w:eastAsia="es-MX"/>
             </w:rPr>
           </w:pPr>
-          <w:hyperlink w:anchor="_Toc489059448" w:history="1">
+          <w:hyperlink w:anchor="_Toc489061484" w:history="1">
             <w:r>
               <w:rPr>
                 <w:rStyle w:val="Hipervnculo"/>
@@ -3367,7 +3367,7 @@
                 <w:noProof/>
                 <w:webHidden/>
               </w:rPr>
-              <w:instrText xml:space="preserve"> PAGEREF _Toc489059448 \h </w:instrText>
+              <w:instrText xml:space="preserve"> PAGEREF _Toc489061484 \h </w:instrText>
             </w:r>
             <w:r>
               <w:rPr>
@@ -3412,7 +3412,7 @@
               <w:lang w:eastAsia="es-MX"/>
             </w:rPr>
           </w:pPr>
-          <w:hyperlink w:anchor="_Toc489059449" w:history="1">
+          <w:hyperlink w:anchor="_Toc489061485" w:history="1">
             <w:r>
               <w:rPr>
                 <w:rStyle w:val="Hipervnculo"/>
@@ -3455,7 +3455,7 @@
                 <w:noProof/>
                 <w:webHidden/>
               </w:rPr>
-              <w:instrText xml:space="preserve"> PAGEREF _Toc489059449 \h </w:instrText>
+              <w:instrText xml:space="preserve"> PAGEREF _Toc489061485 \h </w:instrText>
             </w:r>
             <w:r>
               <w:rPr>
@@ -3500,7 +3500,7 @@
               <w:lang w:eastAsia="es-MX"/>
             </w:rPr>
           </w:pPr>
-          <w:hyperlink w:anchor="_Toc489059450" w:history="1">
+          <w:hyperlink w:anchor="_Toc489061486" w:history="1">
             <w:r>
               <w:rPr>
                 <w:rStyle w:val="Hipervnculo"/>
@@ -3543,7 +3543,7 @@
                 <w:noProof/>
                 <w:webHidden/>
               </w:rPr>
-              <w:instrText xml:space="preserve"> PAGEREF _Toc489059450 \h </w:instrText>
+              <w:instrText xml:space="preserve"> PAGEREF _Toc489061486 \h </w:instrText>
             </w:r>
             <w:r>
               <w:rPr>
@@ -3588,7 +3588,7 @@
               <w:lang w:eastAsia="es-MX"/>
             </w:rPr>
           </w:pPr>
-          <w:hyperlink w:anchor="_Toc489059451" w:history="1">
+          <w:hyperlink w:anchor="_Toc489061487" w:history="1">
             <w:r>
               <w:rPr>
                 <w:rStyle w:val="Hipervnculo"/>
@@ -3631,7 +3631,7 @@
                 <w:noProof/>
                 <w:webHidden/>
               </w:rPr>
-              <w:instrText xml:space="preserve"> PAGEREF _Toc489059451 \h </w:instrText>
+              <w:instrText xml:space="preserve"> PAGEREF _Toc489061487 \h </w:instrText>
             </w:r>
             <w:r>
               <w:rPr>
@@ -3676,7 +3676,7 @@
               <w:lang w:eastAsia="es-MX"/>
             </w:rPr>
           </w:pPr>
-          <w:hyperlink w:anchor="_Toc489059452" w:history="1">
+          <w:hyperlink w:anchor="_Toc489061488" w:history="1">
             <w:r>
               <w:rPr>
                 <w:rStyle w:val="Hipervnculo"/>
@@ -3719,7 +3719,7 @@
                 <w:noProof/>
                 <w:webHidden/>
               </w:rPr>
-              <w:instrText xml:space="preserve"> PAGEREF _Toc489059452 \h </w:instrText>
+              <w:instrText xml:space="preserve"> PAGEREF _Toc489061488 \h </w:instrText>
             </w:r>
             <w:r>
               <w:rPr>
@@ -3764,7 +3764,7 @@
               <w:lang w:eastAsia="es-MX"/>
             </w:rPr>
           </w:pPr>
-          <w:hyperlink w:anchor="_Toc489059453" w:history="1">
+          <w:hyperlink w:anchor="_Toc489061489" w:history="1">
             <w:r>
               <w:rPr>
                 <w:rStyle w:val="Hipervnculo"/>
@@ -3807,7 +3807,7 @@
                 <w:noProof/>
                 <w:webHidden/>
               </w:rPr>
-              <w:instrText xml:space="preserve"> PAGEREF _Toc489059453 \h </w:instrText>
+              <w:instrText xml:space="preserve"> PAGEREF _Toc489061489 \h </w:instrText>
             </w:r>
             <w:r>
               <w:rPr>
@@ -3852,7 +3852,7 @@
               <w:lang w:eastAsia="es-MX"/>
             </w:rPr>
           </w:pPr>
-          <w:hyperlink w:anchor="_Toc489059454" w:history="1">
+          <w:hyperlink w:anchor="_Toc489061490" w:history="1">
             <w:r>
               <w:rPr>
                 <w:rStyle w:val="Hipervnculo"/>
@@ -3895,7 +3895,7 @@
                 <w:noProof/>
                 <w:webHidden/>
               </w:rPr>
-              <w:instrText xml:space="preserve"> PAGEREF _Toc489059454 \h </w:instrText>
+              <w:instrText xml:space="preserve"> PAGEREF _Toc489061490 \h </w:instrText>
             </w:r>
             <w:r>
               <w:rPr>
@@ -3940,7 +3940,7 @@
               <w:lang w:eastAsia="es-MX"/>
             </w:rPr>
           </w:pPr>
-          <w:hyperlink w:anchor="_Toc489059455" w:history="1">
+          <w:hyperlink w:anchor="_Toc489061491" w:history="1">
             <w:r>
               <w:rPr>
                 <w:rStyle w:val="Hipervnculo"/>
@@ -3983,7 +3983,7 @@
                 <w:noProof/>
                 <w:webHidden/>
               </w:rPr>
-              <w:instrText xml:space="preserve"> PAGEREF _Toc489059455 \h </w:instrText>
+              <w:instrText xml:space="preserve"> PAGEREF _Toc489061491 \h </w:instrText>
             </w:r>
             <w:r>
               <w:rPr>
@@ -4028,7 +4028,7 @@
               <w:lang w:eastAsia="es-MX"/>
             </w:rPr>
           </w:pPr>
-          <w:hyperlink w:anchor="_Toc489059456" w:history="1">
+          <w:hyperlink w:anchor="_Toc489061492" w:history="1">
             <w:r>
               <w:rPr>
                 <w:rStyle w:val="Hipervnculo"/>
@@ -4071,7 +4071,7 @@
                 <w:noProof/>
                 <w:webHidden/>
               </w:rPr>
-              <w:instrText xml:space="preserve"> PAGEREF _Toc489059456 \h </w:instrText>
+              <w:instrText xml:space="preserve"> PAGEREF _Toc489061492 \h </w:instrText>
             </w:r>
             <w:r>
               <w:rPr>
@@ -4116,7 +4116,7 @@
               <w:lang w:eastAsia="es-MX"/>
             </w:rPr>
           </w:pPr>
-          <w:hyperlink w:anchor="_Toc489059457" w:history="1">
+          <w:hyperlink w:anchor="_Toc489061493" w:history="1">
             <w:r>
               <w:rPr>
                 <w:rStyle w:val="Hipervnculo"/>
@@ -4159,7 +4159,7 @@
                 <w:noProof/>
                 <w:webHidden/>
               </w:rPr>
-              <w:instrText xml:space="preserve"> PAGEREF _Toc489059457 \h </w:instrText>
+              <w:instrText xml:space="preserve"> PAGEREF _Toc489061493 \h </w:instrText>
             </w:r>
             <w:r>
               <w:rPr>
@@ -4204,7 +4204,7 @@
               <w:lang w:eastAsia="es-MX"/>
             </w:rPr>
           </w:pPr>
-          <w:hyperlink w:anchor="_Toc489059458" w:history="1">
+          <w:hyperlink w:anchor="_Toc489061494" w:history="1">
             <w:r>
               <w:rPr>
                 <w:rStyle w:val="Hipervnculo"/>
@@ -4247,7 +4247,7 @@
                 <w:noProof/>
                 <w:webHidden/>
               </w:rPr>
-              <w:instrText xml:space="preserve"> PAGEREF _Toc489059458 \h </w:instrText>
+              <w:instrText xml:space="preserve"> PAGEREF _Toc489061494 \h </w:instrText>
             </w:r>
             <w:r>
               <w:rPr>
@@ -4292,7 +4292,7 @@
               <w:lang w:eastAsia="es-MX"/>
             </w:rPr>
           </w:pPr>
-          <w:hyperlink w:anchor="_Toc489059459" w:history="1">
+          <w:hyperlink w:anchor="_Toc489061495" w:history="1">
             <w:r>
               <w:rPr>
                 <w:rStyle w:val="Hipervnculo"/>
@@ -4335,7 +4335,7 @@
                 <w:noProof/>
                 <w:webHidden/>
               </w:rPr>
-              <w:instrText xml:space="preserve"> PAGEREF _Toc489059459 \h </w:instrText>
+              <w:instrText xml:space="preserve"> PAGEREF _Toc489061495 \h </w:instrText>
             </w:r>
             <w:r>
               <w:rPr>
@@ -4380,7 +4380,7 @@
               <w:lang w:eastAsia="es-MX"/>
             </w:rPr>
           </w:pPr>
-          <w:hyperlink w:anchor="_Toc489059460" w:history="1">
+          <w:hyperlink w:anchor="_Toc489061496" w:history="1">
             <w:r>
               <w:rPr>
                 <w:rStyle w:val="Hipervnculo"/>
@@ -4423,7 +4423,7 @@
                 <w:noProof/>
                 <w:webHidden/>
               </w:rPr>
-              <w:instrText xml:space="preserve"> PAGEREF _Toc489059460 \h </w:instrText>
+              <w:instrText xml:space="preserve"> PAGEREF _Toc489061496 \h </w:instrText>
             </w:r>
             <w:r>
               <w:rPr>
@@ -4468,7 +4468,7 @@
               <w:lang w:eastAsia="es-MX"/>
             </w:rPr>
           </w:pPr>
-          <w:hyperlink w:anchor="_Toc489059461" w:history="1">
+          <w:hyperlink w:anchor="_Toc489061497" w:history="1">
             <w:r>
               <w:rPr>
                 <w:rStyle w:val="Hipervnculo"/>
@@ -4511,7 +4511,7 @@
                 <w:noProof/>
                 <w:webHidden/>
               </w:rPr>
-              <w:instrText xml:space="preserve"> PAGEREF _Toc489059461 \h </w:instrText>
+              <w:instrText xml:space="preserve"> PAGEREF _Toc489061497 \h </w:instrText>
             </w:r>
             <w:r>
               <w:rPr>
@@ -4556,7 +4556,7 @@
               <w:lang w:eastAsia="es-MX"/>
             </w:rPr>
           </w:pPr>
-          <w:hyperlink w:anchor="_Toc489059462" w:history="1">
+          <w:hyperlink w:anchor="_Toc489061498" w:history="1">
             <w:r>
               <w:rPr>
                 <w:rStyle w:val="Hipervnculo"/>
@@ -4599,7 +4599,7 @@
                 <w:noProof/>
                 <w:webHidden/>
               </w:rPr>
-              <w:instrText xml:space="preserve"> PAGEREF _Toc489059462 \h </w:instrText>
+              <w:instrText xml:space="preserve"> PAGEREF _Toc489061498 \h </w:instrText>
             </w:r>
             <w:r>
               <w:rPr>
@@ -4644,7 +4644,7 @@
               <w:lang w:eastAsia="es-MX"/>
             </w:rPr>
           </w:pPr>
-          <w:hyperlink w:anchor="_Toc489059463" w:history="1">
+          <w:hyperlink w:anchor="_Toc489061499" w:history="1">
             <w:r>
               <w:rPr>
                 <w:rStyle w:val="Hipervnculo"/>
@@ -4687,7 +4687,7 @@
                 <w:noProof/>
                 <w:webHidden/>
               </w:rPr>
-              <w:instrText xml:space="preserve"> PAGEREF _Toc489059463 \h </w:instrText>
+              <w:instrText xml:space="preserve"> PAGEREF _Toc489061499 \h </w:instrText>
             </w:r>
             <w:r>
               <w:rPr>
@@ -4732,7 +4732,7 @@
               <w:lang w:eastAsia="es-MX"/>
             </w:rPr>
           </w:pPr>
-          <w:hyperlink w:anchor="_Toc489059464" w:history="1">
+          <w:hyperlink w:anchor="_Toc489061500" w:history="1">
             <w:r>
               <w:rPr>
                 <w:rStyle w:val="Hipervnculo"/>
@@ -4775,7 +4775,7 @@
                 <w:noProof/>
                 <w:webHidden/>
               </w:rPr>
-              <w:instrText xml:space="preserve"> PAGEREF _Toc489059464 \h </w:instrText>
+              <w:instrText xml:space="preserve"> PAGEREF _Toc489061500 \h </w:instrText>
             </w:r>
             <w:r>
               <w:rPr>
@@ -4819,7 +4819,7 @@
               <w:lang w:eastAsia="es-MX"/>
             </w:rPr>
           </w:pPr>
-          <w:hyperlink w:anchor="_Toc489059465" w:history="1">
+          <w:hyperlink w:anchor="_Toc489061501" w:history="1">
             <w:r>
               <w:rPr>
                 <w:rStyle w:val="Hipervnculo"/>
@@ -4846,7 +4846,7 @@
                 <w:noProof/>
                 <w:webHidden/>
               </w:rPr>
-              <w:instrText xml:space="preserve"> PAGEREF _Toc489059465 \h </w:instrText>
+              <w:instrText xml:space="preserve"> PAGEREF _Toc489061501 \h </w:instrText>
             </w:r>
             <w:r>
               <w:rPr>
@@ -4891,7 +4891,7 @@
               <w:lang w:eastAsia="es-MX"/>
             </w:rPr>
           </w:pPr>
-          <w:hyperlink w:anchor="_Toc489059466" w:history="1">
+          <w:hyperlink w:anchor="_Toc489061502" w:history="1">
             <w:r>
               <w:rPr>
                 <w:rStyle w:val="Hipervnculo"/>
@@ -4934,7 +4934,7 @@
                 <w:noProof/>
                 <w:webHidden/>
               </w:rPr>
-              <w:instrText xml:space="preserve"> PAGEREF _Toc489059466 \h </w:instrText>
+              <w:instrText xml:space="preserve"> PAGEREF _Toc489061502 \h </w:instrText>
             </w:r>
             <w:r>
               <w:rPr>
@@ -4979,7 +4979,7 @@
               <w:lang w:eastAsia="es-MX"/>
             </w:rPr>
           </w:pPr>
-          <w:hyperlink w:anchor="_Toc489059467" w:history="1">
+          <w:hyperlink w:anchor="_Toc489061503" w:history="1">
             <w:r>
               <w:rPr>
                 <w:rStyle w:val="Hipervnculo"/>
@@ -5023,7 +5023,7 @@
                 <w:noProof/>
                 <w:webHidden/>
               </w:rPr>
-              <w:instrText xml:space="preserve"> PAGEREF _Toc489059467 \h </w:instrText>
+              <w:instrText xml:space="preserve"> PAGEREF _Toc489061503 \h </w:instrText>
             </w:r>
             <w:r>
               <w:rPr>
@@ -5068,7 +5068,7 @@
               <w:lang w:eastAsia="es-MX"/>
             </w:rPr>
           </w:pPr>
-          <w:hyperlink w:anchor="_Toc489059468" w:history="1">
+          <w:hyperlink w:anchor="_Toc489061504" w:history="1">
             <w:r>
               <w:rPr>
                 <w:rStyle w:val="Hipervnculo"/>
@@ -5111,7 +5111,7 @@
                 <w:noProof/>
                 <w:webHidden/>
               </w:rPr>
-              <w:instrText xml:space="preserve"> PAGEREF _Toc489059468 \h </w:instrText>
+              <w:instrText xml:space="preserve"> PAGEREF _Toc489061504 \h </w:instrText>
             </w:r>
             <w:r>
               <w:rPr>
@@ -5155,7 +5155,7 @@
               <w:lang w:eastAsia="es-MX"/>
             </w:rPr>
           </w:pPr>
-          <w:hyperlink w:anchor="_Toc489059469" w:history="1">
+          <w:hyperlink w:anchor="_Toc489061505" w:history="1">
             <w:r>
               <w:rPr>
                 <w:rStyle w:val="Hipervnculo"/>
@@ -5182,7 +5182,7 @@
                 <w:noProof/>
                 <w:webHidden/>
               </w:rPr>
-              <w:instrText xml:space="preserve"> PAGEREF _Toc489059469 \h </w:instrText>
+              <w:instrText xml:space="preserve"> PAGEREF _Toc489061505 \h </w:instrText>
             </w:r>
             <w:r>
               <w:rPr>
@@ -5226,7 +5226,7 @@
               <w:lang w:eastAsia="es-MX"/>
             </w:rPr>
           </w:pPr>
-          <w:hyperlink w:anchor="_Toc489059470" w:history="1">
+          <w:hyperlink w:anchor="_Toc489061506" w:history="1">
             <w:r>
               <w:rPr>
                 <w:rStyle w:val="Hipervnculo"/>
@@ -5253,7 +5253,7 @@
                 <w:noProof/>
                 <w:webHidden/>
               </w:rPr>
-              <w:instrText xml:space="preserve"> PAGEREF _Toc489059470 \h </w:instrText>
+              <w:instrText xml:space="preserve"> PAGEREF _Toc489061506 \h </w:instrText>
             </w:r>
             <w:r>
               <w:rPr>
@@ -5298,7 +5298,7 @@
               <w:lang w:eastAsia="es-MX"/>
             </w:rPr>
           </w:pPr>
-          <w:hyperlink w:anchor="_Toc489059471" w:history="1">
+          <w:hyperlink w:anchor="_Toc489061507" w:history="1">
             <w:r>
               <w:rPr>
                 <w:rStyle w:val="Hipervnculo"/>
@@ -5341,7 +5341,7 @@
                 <w:noProof/>
                 <w:webHidden/>
               </w:rPr>
-              <w:instrText xml:space="preserve"> PAGEREF _Toc489059471 \h </w:instrText>
+              <w:instrText xml:space="preserve"> PAGEREF _Toc489061507 \h </w:instrText>
             </w:r>
             <w:r>
               <w:rPr>
@@ -5385,7 +5385,7 @@
               <w:lang w:eastAsia="es-MX"/>
             </w:rPr>
           </w:pPr>
-          <w:hyperlink w:anchor="_Toc489059472" w:history="1">
+          <w:hyperlink w:anchor="_Toc489061508" w:history="1">
             <w:r>
               <w:rPr>
                 <w:rStyle w:val="Hipervnculo"/>
@@ -5412,7 +5412,7 @@
                 <w:noProof/>
                 <w:webHidden/>
               </w:rPr>
-              <w:instrText xml:space="preserve"> PAGEREF _Toc489059472 \h </w:instrText>
+              <w:instrText xml:space="preserve"> PAGEREF _Toc489061508 \h </w:instrText>
             </w:r>
             <w:r>
               <w:rPr>
@@ -5456,7 +5456,7 @@
               <w:lang w:eastAsia="es-MX"/>
             </w:rPr>
           </w:pPr>
-          <w:hyperlink w:anchor="_Toc489059473" w:history="1">
+          <w:hyperlink w:anchor="_Toc489061509" w:history="1">
             <w:r>
               <w:rPr>
                 <w:rStyle w:val="Hipervnculo"/>
@@ -5483,7 +5483,7 @@
                 <w:noProof/>
                 <w:webHidden/>
               </w:rPr>
-              <w:instrText xml:space="preserve"> PAGEREF _Toc489059473 \h </w:instrText>
+              <w:instrText xml:space="preserve"> PAGEREF _Toc489061509 \h </w:instrText>
             </w:r>
             <w:r>
               <w:rPr>
@@ -5528,7 +5528,7 @@
               <w:lang w:eastAsia="es-MX"/>
             </w:rPr>
           </w:pPr>
-          <w:hyperlink w:anchor="_Toc489059474" w:history="1">
+          <w:hyperlink w:anchor="_Toc489061510" w:history="1">
             <w:r>
               <w:rPr>
                 <w:rStyle w:val="Hipervnculo"/>
@@ -5571,7 +5571,7 @@
                 <w:noProof/>
                 <w:webHidden/>
               </w:rPr>
-              <w:instrText xml:space="preserve"> PAGEREF _Toc489059474 \h </w:instrText>
+              <w:instrText xml:space="preserve"> PAGEREF _Toc489061510 \h </w:instrText>
             </w:r>
             <w:r>
               <w:rPr>
@@ -5615,7 +5615,7 @@
               <w:lang w:eastAsia="es-MX"/>
             </w:rPr>
           </w:pPr>
-          <w:hyperlink w:anchor="_Toc489059475" w:history="1">
+          <w:hyperlink w:anchor="_Toc489061511" w:history="1">
             <w:r>
               <w:rPr>
                 <w:rStyle w:val="Hipervnculo"/>
@@ -5642,7 +5642,7 @@
                 <w:noProof/>
                 <w:webHidden/>
               </w:rPr>
-              <w:instrText xml:space="preserve"> PAGEREF _Toc489059475 \h </w:instrText>
+              <w:instrText xml:space="preserve"> PAGEREF _Toc489061511 \h </w:instrText>
             </w:r>
             <w:r>
               <w:rPr>
@@ -5686,7 +5686,7 @@
               <w:lang w:eastAsia="es-MX"/>
             </w:rPr>
           </w:pPr>
-          <w:hyperlink w:anchor="_Toc489059476" w:history="1">
+          <w:hyperlink w:anchor="_Toc489061512" w:history="1">
             <w:r>
               <w:rPr>
                 <w:rStyle w:val="Hipervnculo"/>
@@ -5713,7 +5713,7 @@
                 <w:noProof/>
                 <w:webHidden/>
               </w:rPr>
-              <w:instrText xml:space="preserve"> PAGEREF _Toc489059476 \h </w:instrText>
+              <w:instrText xml:space="preserve"> PAGEREF _Toc489061512 \h </w:instrText>
             </w:r>
             <w:r>
               <w:rPr>
@@ -5758,7 +5758,7 @@
               <w:lang w:eastAsia="es-MX"/>
             </w:rPr>
           </w:pPr>
-          <w:hyperlink w:anchor="_Toc489059477" w:history="1">
+          <w:hyperlink w:anchor="_Toc489061513" w:history="1">
             <w:r>
               <w:rPr>
                 <w:rStyle w:val="Hipervnculo"/>
@@ -5803,7 +5803,7 @@
                 <w:noProof/>
                 <w:webHidden/>
               </w:rPr>
-              <w:instrText xml:space="preserve"> PAGEREF _Toc489059477 \h </w:instrText>
+              <w:instrText xml:space="preserve"> PAGEREF _Toc489061513 \h </w:instrText>
             </w:r>
             <w:r>
               <w:rPr>
@@ -5848,7 +5848,7 @@
               <w:lang w:eastAsia="es-MX"/>
             </w:rPr>
           </w:pPr>
-          <w:hyperlink w:anchor="_Toc489059478" w:history="1">
+          <w:hyperlink w:anchor="_Toc489061514" w:history="1">
             <w:r>
               <w:rPr>
                 <w:rStyle w:val="Hipervnculo"/>
@@ -5891,7 +5891,7 @@
                 <w:noProof/>
                 <w:webHidden/>
               </w:rPr>
-              <w:instrText xml:space="preserve"> PAGEREF _Toc489059478 \h </w:instrText>
+              <w:instrText xml:space="preserve"> PAGEREF _Toc489061514 \h </w:instrText>
             </w:r>
             <w:r>
               <w:rPr>
@@ -5936,7 +5936,7 @@
               <w:lang w:eastAsia="es-MX"/>
             </w:rPr>
           </w:pPr>
-          <w:hyperlink w:anchor="_Toc489059479" w:history="1">
+          <w:hyperlink w:anchor="_Toc489061515" w:history="1">
             <w:r>
               <w:rPr>
                 <w:rStyle w:val="Hipervnculo"/>
@@ -5979,7 +5979,7 @@
                 <w:noProof/>
                 <w:webHidden/>
               </w:rPr>
-              <w:instrText xml:space="preserve"> PAGEREF _Toc489059479 \h </w:instrText>
+              <w:instrText xml:space="preserve"> PAGEREF _Toc489061515 \h </w:instrText>
             </w:r>
             <w:r>
               <w:rPr>
@@ -6024,7 +6024,7 @@
               <w:lang w:eastAsia="es-MX"/>
             </w:rPr>
           </w:pPr>
-          <w:hyperlink w:anchor="_Toc489059480" w:history="1">
+          <w:hyperlink w:anchor="_Toc489061516" w:history="1">
             <w:r>
               <w:rPr>
                 <w:rStyle w:val="Hipervnculo"/>
@@ -6048,7 +6048,7 @@
                 <w:noProof/>
                 <w:lang w:val="es-ES"/>
               </w:rPr>
-              <w:t>Diseño y programación de procesos.</w:t>
+              <w:t>Diseño de interfaces de usuario</w:t>
             </w:r>
             <w:r>
               <w:rPr>
@@ -6069,7 +6069,7 @@
                 <w:noProof/>
                 <w:webHidden/>
               </w:rPr>
-              <w:instrText xml:space="preserve"> PAGEREF _Toc489059480 \h </w:instrText>
+              <w:instrText xml:space="preserve"> PAGEREF _Toc489061516 \h </w:instrText>
             </w:r>
             <w:r>
               <w:rPr>
@@ -6114,14 +6114,14 @@
               <w:lang w:eastAsia="es-MX"/>
             </w:rPr>
           </w:pPr>
-          <w:hyperlink w:anchor="_Toc489059481" w:history="1">
+          <w:hyperlink w:anchor="_Toc489061517" w:history="1">
             <w:r>
               <w:rPr>
                 <w:rStyle w:val="Hipervnculo"/>
                 <w:noProof/>
                 <w:lang w:val="es-ES"/>
               </w:rPr>
-              <w:t>3.1.4</w:t>
+              <w:t>3.1.4.</w:t>
             </w:r>
             <w:r>
               <w:rPr>
@@ -6138,7 +6138,7 @@
                 <w:noProof/>
                 <w:lang w:val="es-ES"/>
               </w:rPr>
-              <w:t>Diseño y programación de interfaces de usuario para aplicación móvil.</w:t>
+              <w:t>Programación de interfaces de usuario</w:t>
             </w:r>
             <w:r>
               <w:rPr>
@@ -6159,7 +6159,7 @@
                 <w:noProof/>
                 <w:webHidden/>
               </w:rPr>
-              <w:instrText xml:space="preserve"> PAGEREF _Toc489059481 \h </w:instrText>
+              <w:instrText xml:space="preserve"> PAGEREF _Toc489061517 \h </w:instrText>
             </w:r>
             <w:r>
               <w:rPr>
@@ -6179,7 +6179,273 @@
                 <w:noProof/>
                 <w:webHidden/>
               </w:rPr>
-              <w:t>59</w:t>
+              <w:t>73</w:t>
+            </w:r>
+            <w:r>
+              <w:rPr>
+                <w:noProof/>
+                <w:webHidden/>
+              </w:rPr>
+              <w:fldChar w:fldCharType="end"/>
+            </w:r>
+          </w:hyperlink>
+        </w:p>
+        <w:p>
+          <w:pPr>
+            <w:pStyle w:val="TDC3"/>
+            <w:tabs>
+              <w:tab w:val="left" w:pos="1320"/>
+              <w:tab w:val="right" w:leader="dot" w:pos="8828"/>
+            </w:tabs>
+            <w:rPr>
+              <w:rFonts w:asciiTheme="minorHAnsi" w:eastAsiaTheme="minorEastAsia" w:hAnsiTheme="minorHAnsi"/>
+              <w:noProof/>
+              <w:sz w:val="22"/>
+              <w:lang w:eastAsia="es-MX"/>
+            </w:rPr>
+          </w:pPr>
+          <w:hyperlink w:anchor="_Toc489061518" w:history="1">
+            <w:r>
+              <w:rPr>
+                <w:rStyle w:val="Hipervnculo"/>
+                <w:noProof/>
+                <w:lang w:val="es-ES"/>
+              </w:rPr>
+              <w:t>3.1.7</w:t>
+            </w:r>
+            <w:r>
+              <w:rPr>
+                <w:rFonts w:asciiTheme="minorHAnsi" w:eastAsiaTheme="minorEastAsia" w:hAnsiTheme="minorHAnsi"/>
+                <w:noProof/>
+                <w:sz w:val="22"/>
+                <w:lang w:eastAsia="es-MX"/>
+              </w:rPr>
+              <w:tab/>
+            </w:r>
+            <w:r>
+              <w:rPr>
+                <w:rStyle w:val="Hipervnculo"/>
+                <w:noProof/>
+                <w:lang w:val="es-ES"/>
+              </w:rPr>
+              <w:t>Programación de interfaces de comunicación con sistema INFOMEX Nacional.</w:t>
+            </w:r>
+            <w:r>
+              <w:rPr>
+                <w:noProof/>
+                <w:webHidden/>
+              </w:rPr>
+              <w:tab/>
+            </w:r>
+            <w:r>
+              <w:rPr>
+                <w:noProof/>
+                <w:webHidden/>
+              </w:rPr>
+              <w:fldChar w:fldCharType="begin"/>
+            </w:r>
+            <w:r>
+              <w:rPr>
+                <w:noProof/>
+                <w:webHidden/>
+              </w:rPr>
+              <w:instrText xml:space="preserve"> PAGEREF _Toc489061518 \h </w:instrText>
+            </w:r>
+            <w:r>
+              <w:rPr>
+                <w:noProof/>
+                <w:webHidden/>
+              </w:rPr>
+            </w:r>
+            <w:r>
+              <w:rPr>
+                <w:noProof/>
+                <w:webHidden/>
+              </w:rPr>
+              <w:fldChar w:fldCharType="separate"/>
+            </w:r>
+            <w:r>
+              <w:rPr>
+                <w:noProof/>
+                <w:webHidden/>
+              </w:rPr>
+              <w:t>74</w:t>
+            </w:r>
+            <w:r>
+              <w:rPr>
+                <w:noProof/>
+                <w:webHidden/>
+              </w:rPr>
+              <w:fldChar w:fldCharType="end"/>
+            </w:r>
+          </w:hyperlink>
+        </w:p>
+        <w:p>
+          <w:pPr>
+            <w:pStyle w:val="TDC2"/>
+            <w:tabs>
+              <w:tab w:val="left" w:pos="880"/>
+              <w:tab w:val="right" w:leader="dot" w:pos="8828"/>
+            </w:tabs>
+            <w:rPr>
+              <w:rFonts w:asciiTheme="minorHAnsi" w:eastAsiaTheme="minorEastAsia" w:hAnsiTheme="minorHAnsi"/>
+              <w:noProof/>
+              <w:sz w:val="22"/>
+              <w:lang w:eastAsia="es-MX"/>
+            </w:rPr>
+          </w:pPr>
+          <w:hyperlink w:anchor="_Toc489061519" w:history="1">
+            <w:r>
+              <w:rPr>
+                <w:rStyle w:val="Hipervnculo"/>
+                <w:noProof/>
+              </w:rPr>
+              <w:t>3.2</w:t>
+            </w:r>
+            <w:r>
+              <w:rPr>
+                <w:rFonts w:asciiTheme="minorHAnsi" w:eastAsiaTheme="minorEastAsia" w:hAnsiTheme="minorHAnsi"/>
+                <w:noProof/>
+                <w:sz w:val="22"/>
+                <w:lang w:eastAsia="es-MX"/>
+              </w:rPr>
+              <w:tab/>
+            </w:r>
+            <w:r>
+              <w:rPr>
+                <w:rStyle w:val="Hipervnculo"/>
+                <w:noProof/>
+              </w:rPr>
+              <w:t>Diseño</w:t>
+            </w:r>
+            <w:r>
+              <w:rPr>
+                <w:noProof/>
+                <w:webHidden/>
+              </w:rPr>
+              <w:tab/>
+            </w:r>
+            <w:r>
+              <w:rPr>
+                <w:noProof/>
+                <w:webHidden/>
+              </w:rPr>
+              <w:fldChar w:fldCharType="begin"/>
+            </w:r>
+            <w:r>
+              <w:rPr>
+                <w:noProof/>
+                <w:webHidden/>
+              </w:rPr>
+              <w:instrText xml:space="preserve"> PAGEREF _Toc489061519 \h </w:instrText>
+            </w:r>
+            <w:r>
+              <w:rPr>
+                <w:noProof/>
+                <w:webHidden/>
+              </w:rPr>
+            </w:r>
+            <w:r>
+              <w:rPr>
+                <w:noProof/>
+                <w:webHidden/>
+              </w:rPr>
+              <w:fldChar w:fldCharType="separate"/>
+            </w:r>
+            <w:r>
+              <w:rPr>
+                <w:noProof/>
+                <w:webHidden/>
+              </w:rPr>
+              <w:t>75</w:t>
+            </w:r>
+            <w:r>
+              <w:rPr>
+                <w:noProof/>
+                <w:webHidden/>
+              </w:rPr>
+              <w:fldChar w:fldCharType="end"/>
+            </w:r>
+          </w:hyperlink>
+        </w:p>
+        <w:p>
+          <w:pPr>
+            <w:pStyle w:val="TDC3"/>
+            <w:tabs>
+              <w:tab w:val="left" w:pos="1320"/>
+              <w:tab w:val="right" w:leader="dot" w:pos="8828"/>
+            </w:tabs>
+            <w:rPr>
+              <w:rFonts w:asciiTheme="minorHAnsi" w:eastAsiaTheme="minorEastAsia" w:hAnsiTheme="minorHAnsi"/>
+              <w:noProof/>
+              <w:sz w:val="22"/>
+              <w:lang w:eastAsia="es-MX"/>
+            </w:rPr>
+          </w:pPr>
+          <w:hyperlink w:anchor="_Toc489061520" w:history="1">
+            <w:r>
+              <w:rPr>
+                <w:rStyle w:val="Hipervnculo"/>
+                <w:noProof/>
+              </w:rPr>
+              <w:t>3.2.1</w:t>
+            </w:r>
+            <w:r>
+              <w:rPr>
+                <w:rFonts w:asciiTheme="minorHAnsi" w:eastAsiaTheme="minorEastAsia" w:hAnsiTheme="minorHAnsi"/>
+                <w:noProof/>
+                <w:sz w:val="22"/>
+                <w:lang w:eastAsia="es-MX"/>
+              </w:rPr>
+              <w:tab/>
+            </w:r>
+            <w:r>
+              <w:rPr>
+                <w:rStyle w:val="Hipervnculo"/>
+                <w:noProof/>
+              </w:rPr>
+              <w:t>Casos de uso</w:t>
+            </w:r>
+            <w:r>
+              <w:rPr>
+                <w:noProof/>
+                <w:webHidden/>
+              </w:rPr>
+              <w:tab/>
+            </w:r>
+            <w:r>
+              <w:rPr>
+                <w:noProof/>
+                <w:webHidden/>
+              </w:rPr>
+              <w:fldChar w:fldCharType="begin"/>
+            </w:r>
+            <w:r>
+              <w:rPr>
+                <w:noProof/>
+                <w:webHidden/>
+              </w:rPr>
+              <w:instrText xml:space="preserve"> PAGEREF _Toc489061520 \h </w:instrText>
+            </w:r>
+            <w:r>
+              <w:rPr>
+                <w:noProof/>
+                <w:webHidden/>
+              </w:rPr>
+            </w:r>
+            <w:r>
+              <w:rPr>
+                <w:noProof/>
+                <w:webHidden/>
+              </w:rPr>
+              <w:fldChar w:fldCharType="separate"/>
+            </w:r>
+            <w:r>
+              <w:rPr>
+                <w:noProof/>
+                <w:webHidden/>
+              </w:rPr>
+              <w:t>75</w:t>
             </w:r>
             <w:r>
               <w:rPr>
@@ -6204,14 +6470,13 @@
               <w:lang w:eastAsia="es-MX"/>
             </w:rPr>
           </w:pPr>
-          <w:hyperlink w:anchor="_Toc489059482" w:history="1">
+          <w:hyperlink w:anchor="_Toc489061521" w:history="1">
             <w:r>
               <w:rPr>
                 <w:rStyle w:val="Hipervnculo"/>
                 <w:noProof/>
-                <w:lang w:val="es-ES"/>
-              </w:rPr>
-              <w:t>3.1.4.1</w:t>
+              </w:rPr>
+              <w:t>3.2.1.1</w:t>
             </w:r>
             <w:r>
               <w:rPr>
@@ -6226,9 +6491,8 @@
               <w:rPr>
                 <w:rStyle w:val="Hipervnculo"/>
                 <w:noProof/>
-                <w:lang w:val="es-ES"/>
-              </w:rPr>
-              <w:t>Diseño de interfaces de usuario</w:t>
+              </w:rPr>
+              <w:t>Ciudadano</w:t>
             </w:r>
             <w:r>
               <w:rPr>
@@ -6249,7 +6513,7 @@
                 <w:noProof/>
                 <w:webHidden/>
               </w:rPr>
-              <w:instrText xml:space="preserve"> PAGEREF _Toc489059482 \h </w:instrText>
+              <w:instrText xml:space="preserve"> PAGEREF _Toc489061521 \h </w:instrText>
             </w:r>
             <w:r>
               <w:rPr>
@@ -6269,7 +6533,7 @@
                 <w:noProof/>
                 <w:webHidden/>
               </w:rPr>
-              <w:t>59</w:t>
+              <w:t>75</w:t>
             </w:r>
             <w:r>
               <w:rPr>
@@ -6284,7 +6548,7 @@
           <w:pPr>
             <w:pStyle w:val="TDC4"/>
             <w:tabs>
-              <w:tab w:val="left" w:pos="1540"/>
+              <w:tab w:val="left" w:pos="1760"/>
               <w:tab w:val="right" w:leader="dot" w:pos="8828"/>
             </w:tabs>
             <w:rPr>
@@ -6294,14 +6558,13 @@
               <w:lang w:eastAsia="es-MX"/>
             </w:rPr>
           </w:pPr>
-          <w:hyperlink w:anchor="_Toc489059483" w:history="1">
+          <w:hyperlink w:anchor="_Toc489061522" w:history="1">
             <w:r>
               <w:rPr>
                 <w:rStyle w:val="Hipervnculo"/>
                 <w:noProof/>
-                <w:lang w:val="es-ES"/>
-              </w:rPr>
-              <w:t>3.1.5</w:t>
+              </w:rPr>
+              <w:t>3.2.1.2</w:t>
             </w:r>
             <w:r>
               <w:rPr>
@@ -6316,9 +6579,8 @@
               <w:rPr>
                 <w:rStyle w:val="Hipervnculo"/>
                 <w:noProof/>
-                <w:lang w:val="es-ES"/>
-              </w:rPr>
-              <w:t>Programación de interfaces de usuario</w:t>
+              </w:rPr>
+              <w:t>Usuarios</w:t>
             </w:r>
             <w:r>
               <w:rPr>
@@ -6339,7 +6601,7 @@
                 <w:noProof/>
                 <w:webHidden/>
               </w:rPr>
-              <w:instrText xml:space="preserve"> PAGEREF _Toc489059483 \h </w:instrText>
+              <w:instrText xml:space="preserve"> PAGEREF _Toc489061522 \h </w:instrText>
             </w:r>
             <w:r>
               <w:rPr>
@@ -6359,7 +6621,7 @@
                 <w:noProof/>
                 <w:webHidden/>
               </w:rPr>
-              <w:t>74</w:t>
+              <w:t>76</w:t>
             </w:r>
             <w:r>
               <w:rPr>
@@ -6384,14 +6646,13 @@
               <w:lang w:eastAsia="es-MX"/>
             </w:rPr>
           </w:pPr>
-          <w:hyperlink w:anchor="_Toc489059484" w:history="1">
+          <w:hyperlink w:anchor="_Toc489061523" w:history="1">
             <w:r>
               <w:rPr>
                 <w:rStyle w:val="Hipervnculo"/>
                 <w:noProof/>
-                <w:lang w:val="es-ES"/>
-              </w:rPr>
-              <w:t>3.1.7</w:t>
+              </w:rPr>
+              <w:t>3.2.2</w:t>
             </w:r>
             <w:r>
               <w:rPr>
@@ -6406,9 +6667,8 @@
               <w:rPr>
                 <w:rStyle w:val="Hipervnculo"/>
                 <w:noProof/>
-                <w:lang w:val="es-ES"/>
-              </w:rPr>
-              <w:t>Programación de interfaces de comunicación con sistema INFOMEX Nacional.</w:t>
+              </w:rPr>
+              <w:t>Diagramas de secuencia</w:t>
             </w:r>
             <w:r>
               <w:rPr>
@@ -6429,7 +6689,7 @@
                 <w:noProof/>
                 <w:webHidden/>
               </w:rPr>
-              <w:instrText xml:space="preserve"> PAGEREF _Toc489059484 \h </w:instrText>
+              <w:instrText xml:space="preserve"> PAGEREF _Toc489061523 \h </w:instrText>
             </w:r>
             <w:r>
               <w:rPr>
@@ -6449,7 +6709,183 @@
                 <w:noProof/>
                 <w:webHidden/>
               </w:rPr>
-              <w:t>75</w:t>
+              <w:t>77</w:t>
+            </w:r>
+            <w:r>
+              <w:rPr>
+                <w:noProof/>
+                <w:webHidden/>
+              </w:rPr>
+              <w:fldChar w:fldCharType="end"/>
+            </w:r>
+          </w:hyperlink>
+        </w:p>
+        <w:p>
+          <w:pPr>
+            <w:pStyle w:val="TDC4"/>
+            <w:tabs>
+              <w:tab w:val="left" w:pos="1760"/>
+              <w:tab w:val="right" w:leader="dot" w:pos="8828"/>
+            </w:tabs>
+            <w:rPr>
+              <w:rFonts w:asciiTheme="minorHAnsi" w:eastAsiaTheme="minorEastAsia" w:hAnsiTheme="minorHAnsi"/>
+              <w:noProof/>
+              <w:sz w:val="22"/>
+              <w:lang w:eastAsia="es-MX"/>
+            </w:rPr>
+          </w:pPr>
+          <w:hyperlink w:anchor="_Toc489061524" w:history="1">
+            <w:r>
+              <w:rPr>
+                <w:rStyle w:val="Hipervnculo"/>
+                <w:noProof/>
+              </w:rPr>
+              <w:t>3.2.2.1</w:t>
+            </w:r>
+            <w:r>
+              <w:rPr>
+                <w:rFonts w:asciiTheme="minorHAnsi" w:eastAsiaTheme="minorEastAsia" w:hAnsiTheme="minorHAnsi"/>
+                <w:noProof/>
+                <w:sz w:val="22"/>
+                <w:lang w:eastAsia="es-MX"/>
+              </w:rPr>
+              <w:tab/>
+            </w:r>
+            <w:r>
+              <w:rPr>
+                <w:rStyle w:val="Hipervnculo"/>
+                <w:noProof/>
+              </w:rPr>
+              <w:t>Diagrama de secuencia: Registro de ciudadanos</w:t>
+            </w:r>
+            <w:r>
+              <w:rPr>
+                <w:noProof/>
+                <w:webHidden/>
+              </w:rPr>
+              <w:tab/>
+            </w:r>
+            <w:r>
+              <w:rPr>
+                <w:noProof/>
+                <w:webHidden/>
+              </w:rPr>
+              <w:fldChar w:fldCharType="begin"/>
+            </w:r>
+            <w:r>
+              <w:rPr>
+                <w:noProof/>
+                <w:webHidden/>
+              </w:rPr>
+              <w:instrText xml:space="preserve"> PAGEREF _Toc489061524 \h </w:instrText>
+            </w:r>
+            <w:r>
+              <w:rPr>
+                <w:noProof/>
+                <w:webHidden/>
+              </w:rPr>
+            </w:r>
+            <w:r>
+              <w:rPr>
+                <w:noProof/>
+                <w:webHidden/>
+              </w:rPr>
+              <w:fldChar w:fldCharType="separate"/>
+            </w:r>
+            <w:r>
+              <w:rPr>
+                <w:noProof/>
+                <w:webHidden/>
+              </w:rPr>
+              <w:t>77</w:t>
+            </w:r>
+            <w:r>
+              <w:rPr>
+                <w:noProof/>
+                <w:webHidden/>
+              </w:rPr>
+              <w:fldChar w:fldCharType="end"/>
+            </w:r>
+          </w:hyperlink>
+        </w:p>
+        <w:p>
+          <w:pPr>
+            <w:pStyle w:val="TDC4"/>
+            <w:tabs>
+              <w:tab w:val="left" w:pos="1760"/>
+              <w:tab w:val="right" w:leader="dot" w:pos="8828"/>
+            </w:tabs>
+            <w:rPr>
+              <w:rFonts w:asciiTheme="minorHAnsi" w:eastAsiaTheme="minorEastAsia" w:hAnsiTheme="minorHAnsi"/>
+              <w:noProof/>
+              <w:sz w:val="22"/>
+              <w:lang w:eastAsia="es-MX"/>
+            </w:rPr>
+          </w:pPr>
+          <w:hyperlink w:anchor="_Toc489061525" w:history="1">
+            <w:r>
+              <w:rPr>
+                <w:rStyle w:val="Hipervnculo"/>
+                <w:noProof/>
+              </w:rPr>
+              <w:t>3.2.2.2</w:t>
+            </w:r>
+            <w:r>
+              <w:rPr>
+                <w:rFonts w:asciiTheme="minorHAnsi" w:eastAsiaTheme="minorEastAsia" w:hAnsiTheme="minorHAnsi"/>
+                <w:noProof/>
+                <w:sz w:val="22"/>
+                <w:lang w:eastAsia="es-MX"/>
+              </w:rPr>
+              <w:tab/>
+            </w:r>
+            <w:r>
+              <w:rPr>
+                <w:rStyle w:val="Hipervnculo"/>
+                <w:noProof/>
+              </w:rPr>
+              <w:t>Diagrama de secuencia: Actualización de datos de ciudadanos</w:t>
+            </w:r>
+            <w:r>
+              <w:rPr>
+                <w:noProof/>
+                <w:webHidden/>
+              </w:rPr>
+              <w:tab/>
+            </w:r>
+            <w:r>
+              <w:rPr>
+                <w:noProof/>
+                <w:webHidden/>
+              </w:rPr>
+              <w:fldChar w:fldCharType="begin"/>
+            </w:r>
+            <w:r>
+              <w:rPr>
+                <w:noProof/>
+                <w:webHidden/>
+              </w:rPr>
+              <w:instrText xml:space="preserve"> PAGEREF _Toc489061525 \h </w:instrText>
+            </w:r>
+            <w:r>
+              <w:rPr>
+                <w:noProof/>
+                <w:webHidden/>
+              </w:rPr>
+            </w:r>
+            <w:r>
+              <w:rPr>
+                <w:noProof/>
+                <w:webHidden/>
+              </w:rPr>
+              <w:fldChar w:fldCharType="separate"/>
+            </w:r>
+            <w:r>
+              <w:rPr>
+                <w:noProof/>
+                <w:webHidden/>
+              </w:rPr>
+              <w:t>78</w:t>
             </w:r>
             <w:r>
               <w:rPr>
@@ -6474,13 +6910,13 @@
               <w:lang w:eastAsia="es-MX"/>
             </w:rPr>
           </w:pPr>
-          <w:hyperlink w:anchor="_Toc489059485" w:history="1">
+          <w:hyperlink w:anchor="_Toc489061526" w:history="1">
             <w:r>
               <w:rPr>
                 <w:rStyle w:val="Hipervnculo"/>
                 <w:noProof/>
               </w:rPr>
-              <w:t>3.2</w:t>
+              <w:t>3.3</w:t>
             </w:r>
             <w:r>
               <w:rPr>
@@ -6496,7 +6932,7 @@
                 <w:rStyle w:val="Hipervnculo"/>
                 <w:noProof/>
               </w:rPr>
-              <w:t>Diseño</w:t>
+              <w:t>Implementación</w:t>
             </w:r>
             <w:r>
               <w:rPr>
@@ -6517,7 +6953,7 @@
                 <w:noProof/>
                 <w:webHidden/>
               </w:rPr>
-              <w:instrText xml:space="preserve"> PAGEREF _Toc489059485 \h </w:instrText>
+              <w:instrText xml:space="preserve"> PAGEREF _Toc489061526 \h </w:instrText>
             </w:r>
             <w:r>
               <w:rPr>
@@ -6537,447 +6973,7 @@
                 <w:noProof/>
                 <w:webHidden/>
               </w:rPr>
-              <w:t>76</w:t>
-            </w:r>
-            <w:r>
-              <w:rPr>
-                <w:noProof/>
-                <w:webHidden/>
-              </w:rPr>
-              <w:fldChar w:fldCharType="end"/>
-            </w:r>
-          </w:hyperlink>
-        </w:p>
-        <w:p>
-          <w:pPr>
-            <w:pStyle w:val="TDC3"/>
-            <w:tabs>
-              <w:tab w:val="left" w:pos="1320"/>
-              <w:tab w:val="right" w:leader="dot" w:pos="8828"/>
-            </w:tabs>
-            <w:rPr>
-              <w:rFonts w:asciiTheme="minorHAnsi" w:eastAsiaTheme="minorEastAsia" w:hAnsiTheme="minorHAnsi"/>
-              <w:noProof/>
-              <w:sz w:val="22"/>
-              <w:lang w:eastAsia="es-MX"/>
-            </w:rPr>
-          </w:pPr>
-          <w:hyperlink w:anchor="_Toc489059486" w:history="1">
-            <w:r>
-              <w:rPr>
-                <w:rStyle w:val="Hipervnculo"/>
-                <w:noProof/>
-              </w:rPr>
-              <w:t>3.2.1</w:t>
-            </w:r>
-            <w:r>
-              <w:rPr>
-                <w:rFonts w:asciiTheme="minorHAnsi" w:eastAsiaTheme="minorEastAsia" w:hAnsiTheme="minorHAnsi"/>
-                <w:noProof/>
-                <w:sz w:val="22"/>
-                <w:lang w:eastAsia="es-MX"/>
-              </w:rPr>
-              <w:tab/>
-            </w:r>
-            <w:r>
-              <w:rPr>
-                <w:rStyle w:val="Hipervnculo"/>
-                <w:noProof/>
-              </w:rPr>
-              <w:t>Casos de uso</w:t>
-            </w:r>
-            <w:r>
-              <w:rPr>
-                <w:noProof/>
-                <w:webHidden/>
-              </w:rPr>
-              <w:tab/>
-            </w:r>
-            <w:r>
-              <w:rPr>
-                <w:noProof/>
-                <w:webHidden/>
-              </w:rPr>
-              <w:fldChar w:fldCharType="begin"/>
-            </w:r>
-            <w:r>
-              <w:rPr>
-                <w:noProof/>
-                <w:webHidden/>
-              </w:rPr>
-              <w:instrText xml:space="preserve"> PAGEREF _Toc489059486 \h </w:instrText>
-            </w:r>
-            <w:r>
-              <w:rPr>
-                <w:noProof/>
-                <w:webHidden/>
-              </w:rPr>
-            </w:r>
-            <w:r>
-              <w:rPr>
-                <w:noProof/>
-                <w:webHidden/>
-              </w:rPr>
-              <w:fldChar w:fldCharType="separate"/>
-            </w:r>
-            <w:r>
-              <w:rPr>
-                <w:noProof/>
-                <w:webHidden/>
-              </w:rPr>
-              <w:t>76</w:t>
-            </w:r>
-            <w:r>
-              <w:rPr>
-                <w:noProof/>
-                <w:webHidden/>
-              </w:rPr>
-              <w:fldChar w:fldCharType="end"/>
-            </w:r>
-          </w:hyperlink>
-        </w:p>
-        <w:p>
-          <w:pPr>
-            <w:pStyle w:val="TDC4"/>
-            <w:tabs>
-              <w:tab w:val="left" w:pos="1760"/>
-              <w:tab w:val="right" w:leader="dot" w:pos="8828"/>
-            </w:tabs>
-            <w:rPr>
-              <w:rFonts w:asciiTheme="minorHAnsi" w:eastAsiaTheme="minorEastAsia" w:hAnsiTheme="minorHAnsi"/>
-              <w:noProof/>
-              <w:sz w:val="22"/>
-              <w:lang w:eastAsia="es-MX"/>
-            </w:rPr>
-          </w:pPr>
-          <w:hyperlink w:anchor="_Toc489059487" w:history="1">
-            <w:r>
-              <w:rPr>
-                <w:rStyle w:val="Hipervnculo"/>
-                <w:noProof/>
-              </w:rPr>
-              <w:t>3.2.1.1</w:t>
-            </w:r>
-            <w:r>
-              <w:rPr>
-                <w:rFonts w:asciiTheme="minorHAnsi" w:eastAsiaTheme="minorEastAsia" w:hAnsiTheme="minorHAnsi"/>
-                <w:noProof/>
-                <w:sz w:val="22"/>
-                <w:lang w:eastAsia="es-MX"/>
-              </w:rPr>
-              <w:tab/>
-            </w:r>
-            <w:r>
-              <w:rPr>
-                <w:rStyle w:val="Hipervnculo"/>
-                <w:noProof/>
-              </w:rPr>
-              <w:t>Ciudadano</w:t>
-            </w:r>
-            <w:r>
-              <w:rPr>
-                <w:noProof/>
-                <w:webHidden/>
-              </w:rPr>
-              <w:tab/>
-            </w:r>
-            <w:r>
-              <w:rPr>
-                <w:noProof/>
-                <w:webHidden/>
-              </w:rPr>
-              <w:fldChar w:fldCharType="begin"/>
-            </w:r>
-            <w:r>
-              <w:rPr>
-                <w:noProof/>
-                <w:webHidden/>
-              </w:rPr>
-              <w:instrText xml:space="preserve"> PAGEREF _Toc489059487 \h </w:instrText>
-            </w:r>
-            <w:r>
-              <w:rPr>
-                <w:noProof/>
-                <w:webHidden/>
-              </w:rPr>
-            </w:r>
-            <w:r>
-              <w:rPr>
-                <w:noProof/>
-                <w:webHidden/>
-              </w:rPr>
-              <w:fldChar w:fldCharType="separate"/>
-            </w:r>
-            <w:r>
-              <w:rPr>
-                <w:noProof/>
-                <w:webHidden/>
-              </w:rPr>
-              <w:t>76</w:t>
-            </w:r>
-            <w:r>
-              <w:rPr>
-                <w:noProof/>
-                <w:webHidden/>
-              </w:rPr>
-              <w:fldChar w:fldCharType="end"/>
-            </w:r>
-          </w:hyperlink>
-        </w:p>
-        <w:p>
-          <w:pPr>
-            <w:pStyle w:val="TDC4"/>
-            <w:tabs>
-              <w:tab w:val="left" w:pos="1760"/>
-              <w:tab w:val="right" w:leader="dot" w:pos="8828"/>
-            </w:tabs>
-            <w:rPr>
-              <w:rFonts w:asciiTheme="minorHAnsi" w:eastAsiaTheme="minorEastAsia" w:hAnsiTheme="minorHAnsi"/>
-              <w:noProof/>
-              <w:sz w:val="22"/>
-              <w:lang w:eastAsia="es-MX"/>
-            </w:rPr>
-          </w:pPr>
-          <w:hyperlink w:anchor="_Toc489059488" w:history="1">
-            <w:r>
-              <w:rPr>
-                <w:rStyle w:val="Hipervnculo"/>
-                <w:noProof/>
-              </w:rPr>
-              <w:t>3.2.1.2</w:t>
-            </w:r>
-            <w:r>
-              <w:rPr>
-                <w:rFonts w:asciiTheme="minorHAnsi" w:eastAsiaTheme="minorEastAsia" w:hAnsiTheme="minorHAnsi"/>
-                <w:noProof/>
-                <w:sz w:val="22"/>
-                <w:lang w:eastAsia="es-MX"/>
-              </w:rPr>
-              <w:tab/>
-            </w:r>
-            <w:r>
-              <w:rPr>
-                <w:rStyle w:val="Hipervnculo"/>
-                <w:noProof/>
-              </w:rPr>
-              <w:t>Usuarios</w:t>
-            </w:r>
-            <w:r>
-              <w:rPr>
-                <w:noProof/>
-                <w:webHidden/>
-              </w:rPr>
-              <w:tab/>
-            </w:r>
-            <w:r>
-              <w:rPr>
-                <w:noProof/>
-                <w:webHidden/>
-              </w:rPr>
-              <w:fldChar w:fldCharType="begin"/>
-            </w:r>
-            <w:r>
-              <w:rPr>
-                <w:noProof/>
-                <w:webHidden/>
-              </w:rPr>
-              <w:instrText xml:space="preserve"> PAGEREF _Toc489059488 \h </w:instrText>
-            </w:r>
-            <w:r>
-              <w:rPr>
-                <w:noProof/>
-                <w:webHidden/>
-              </w:rPr>
-            </w:r>
-            <w:r>
-              <w:rPr>
-                <w:noProof/>
-                <w:webHidden/>
-              </w:rPr>
-              <w:fldChar w:fldCharType="separate"/>
-            </w:r>
-            <w:r>
-              <w:rPr>
-                <w:noProof/>
-                <w:webHidden/>
-              </w:rPr>
-              <w:t>77</w:t>
-            </w:r>
-            <w:r>
-              <w:rPr>
-                <w:noProof/>
-                <w:webHidden/>
-              </w:rPr>
-              <w:fldChar w:fldCharType="end"/>
-            </w:r>
-          </w:hyperlink>
-        </w:p>
-        <w:p>
-          <w:pPr>
-            <w:pStyle w:val="TDC3"/>
-            <w:tabs>
-              <w:tab w:val="left" w:pos="1320"/>
-              <w:tab w:val="right" w:leader="dot" w:pos="8828"/>
-            </w:tabs>
-            <w:rPr>
-              <w:rFonts w:asciiTheme="minorHAnsi" w:eastAsiaTheme="minorEastAsia" w:hAnsiTheme="minorHAnsi"/>
-              <w:noProof/>
-              <w:sz w:val="22"/>
-              <w:lang w:eastAsia="es-MX"/>
-            </w:rPr>
-          </w:pPr>
-          <w:hyperlink w:anchor="_Toc489059489" w:history="1">
-            <w:r>
-              <w:rPr>
-                <w:rStyle w:val="Hipervnculo"/>
-                <w:noProof/>
-              </w:rPr>
-              <w:t>3.2.2</w:t>
-            </w:r>
-            <w:r>
-              <w:rPr>
-                <w:rFonts w:asciiTheme="minorHAnsi" w:eastAsiaTheme="minorEastAsia" w:hAnsiTheme="minorHAnsi"/>
-                <w:noProof/>
-                <w:sz w:val="22"/>
-                <w:lang w:eastAsia="es-MX"/>
-              </w:rPr>
-              <w:tab/>
-            </w:r>
-            <w:r>
-              <w:rPr>
-                <w:rStyle w:val="Hipervnculo"/>
-                <w:noProof/>
-              </w:rPr>
-              <w:t>Diagramas de secuencia</w:t>
-            </w:r>
-            <w:r>
-              <w:rPr>
-                <w:noProof/>
-                <w:webHidden/>
-              </w:rPr>
-              <w:tab/>
-            </w:r>
-            <w:r>
-              <w:rPr>
-                <w:noProof/>
-                <w:webHidden/>
-              </w:rPr>
-              <w:fldChar w:fldCharType="begin"/>
-            </w:r>
-            <w:r>
-              <w:rPr>
-                <w:noProof/>
-                <w:webHidden/>
-              </w:rPr>
-              <w:instrText xml:space="preserve"> PAGEREF _Toc489059489 \h </w:instrText>
-            </w:r>
-            <w:r>
-              <w:rPr>
-                <w:noProof/>
-                <w:webHidden/>
-              </w:rPr>
-            </w:r>
-            <w:r>
-              <w:rPr>
-                <w:noProof/>
-                <w:webHidden/>
-              </w:rPr>
-              <w:fldChar w:fldCharType="separate"/>
-            </w:r>
-            <w:r>
-              <w:rPr>
-                <w:noProof/>
-                <w:webHidden/>
-              </w:rPr>
-              <w:t>78</w:t>
-            </w:r>
-            <w:r>
-              <w:rPr>
-                <w:noProof/>
-                <w:webHidden/>
-              </w:rPr>
-              <w:fldChar w:fldCharType="end"/>
-            </w:r>
-          </w:hyperlink>
-        </w:p>
-        <w:p>
-          <w:pPr>
-            <w:pStyle w:val="TDC4"/>
-            <w:tabs>
-              <w:tab w:val="left" w:pos="1760"/>
-              <w:tab w:val="right" w:leader="dot" w:pos="8828"/>
-            </w:tabs>
-            <w:rPr>
-              <w:rFonts w:asciiTheme="minorHAnsi" w:eastAsiaTheme="minorEastAsia" w:hAnsiTheme="minorHAnsi"/>
-              <w:noProof/>
-              <w:sz w:val="22"/>
-              <w:lang w:eastAsia="es-MX"/>
-            </w:rPr>
-          </w:pPr>
-          <w:hyperlink w:anchor="_Toc489059490" w:history="1">
-            <w:r>
-              <w:rPr>
-                <w:rStyle w:val="Hipervnculo"/>
-                <w:noProof/>
-              </w:rPr>
-              <w:t>3.2.2.1</w:t>
-            </w:r>
-            <w:r>
-              <w:rPr>
-                <w:rFonts w:asciiTheme="minorHAnsi" w:eastAsiaTheme="minorEastAsia" w:hAnsiTheme="minorHAnsi"/>
-                <w:noProof/>
-                <w:sz w:val="22"/>
-                <w:lang w:eastAsia="es-MX"/>
-              </w:rPr>
-              <w:tab/>
-            </w:r>
-            <w:r>
-              <w:rPr>
-                <w:rStyle w:val="Hipervnculo"/>
-                <w:noProof/>
-              </w:rPr>
-              <w:t>Diagrama de secuencia: Registro de usuarios</w:t>
-            </w:r>
-            <w:r>
-              <w:rPr>
-                <w:noProof/>
-                <w:webHidden/>
-              </w:rPr>
-              <w:tab/>
-            </w:r>
-            <w:r>
-              <w:rPr>
-                <w:noProof/>
-                <w:webHidden/>
-              </w:rPr>
-              <w:fldChar w:fldCharType="begin"/>
-            </w:r>
-            <w:r>
-              <w:rPr>
-                <w:noProof/>
-                <w:webHidden/>
-              </w:rPr>
-              <w:instrText xml:space="preserve"> PAGEREF _Toc489059490 \h </w:instrText>
-            </w:r>
-            <w:r>
-              <w:rPr>
-                <w:noProof/>
-                <w:webHidden/>
-              </w:rPr>
-            </w:r>
-            <w:r>
-              <w:rPr>
-                <w:noProof/>
-                <w:webHidden/>
-              </w:rPr>
-              <w:fldChar w:fldCharType="separate"/>
-            </w:r>
-            <w:r>
-              <w:rPr>
-                <w:noProof/>
-                <w:webHidden/>
-              </w:rPr>
-              <w:t>78</w:t>
+              <w:t>80</w:t>
             </w:r>
             <w:r>
               <w:rPr>
@@ -7002,13 +6998,13 @@
               <w:lang w:eastAsia="es-MX"/>
             </w:rPr>
           </w:pPr>
-          <w:hyperlink w:anchor="_Toc489059491" w:history="1">
+          <w:hyperlink w:anchor="_Toc489061527" w:history="1">
             <w:r>
               <w:rPr>
                 <w:rStyle w:val="Hipervnculo"/>
                 <w:noProof/>
               </w:rPr>
-              <w:t>3.3</w:t>
+              <w:t>3.4</w:t>
             </w:r>
             <w:r>
               <w:rPr>
@@ -7024,7 +7020,7 @@
                 <w:rStyle w:val="Hipervnculo"/>
                 <w:noProof/>
               </w:rPr>
-              <w:t>Implementación</w:t>
+              <w:t>Requisitos de instalación</w:t>
             </w:r>
             <w:r>
               <w:rPr>
@@ -7045,7 +7041,7 @@
                 <w:noProof/>
                 <w:webHidden/>
               </w:rPr>
-              <w:instrText xml:space="preserve"> PAGEREF _Toc489059491 \h </w:instrText>
+              <w:instrText xml:space="preserve"> PAGEREF _Toc489061527 \h </w:instrText>
             </w:r>
             <w:r>
               <w:rPr>
@@ -7066,6 +7062,77 @@
                 <w:webHidden/>
               </w:rPr>
               <w:t>80</w:t>
+            </w:r>
+            <w:r>
+              <w:rPr>
+                <w:noProof/>
+                <w:webHidden/>
+              </w:rPr>
+              <w:fldChar w:fldCharType="end"/>
+            </w:r>
+          </w:hyperlink>
+        </w:p>
+        <w:p>
+          <w:pPr>
+            <w:pStyle w:val="TDC1"/>
+            <w:tabs>
+              <w:tab w:val="right" w:leader="dot" w:pos="8828"/>
+            </w:tabs>
+            <w:rPr>
+              <w:rFonts w:asciiTheme="minorHAnsi" w:eastAsiaTheme="minorEastAsia" w:hAnsiTheme="minorHAnsi"/>
+              <w:noProof/>
+              <w:sz w:val="22"/>
+              <w:lang w:eastAsia="es-MX"/>
+            </w:rPr>
+          </w:pPr>
+          <w:hyperlink w:anchor="_Toc489061528" w:history="1">
+            <w:r>
+              <w:rPr>
+                <w:rStyle w:val="Hipervnculo"/>
+                <w:noProof/>
+              </w:rPr>
+              <w:t>CAPITULO 4. RESULTADOS</w:t>
+            </w:r>
+            <w:r>
+              <w:rPr>
+                <w:noProof/>
+                <w:webHidden/>
+              </w:rPr>
+              <w:tab/>
+            </w:r>
+            <w:r>
+              <w:rPr>
+                <w:noProof/>
+                <w:webHidden/>
+              </w:rPr>
+              <w:fldChar w:fldCharType="begin"/>
+            </w:r>
+            <w:r>
+              <w:rPr>
+                <w:noProof/>
+                <w:webHidden/>
+              </w:rPr>
+              <w:instrText xml:space="preserve"> PAGEREF _Toc489061528 \h </w:instrText>
+            </w:r>
+            <w:r>
+              <w:rPr>
+                <w:noProof/>
+                <w:webHidden/>
+              </w:rPr>
+            </w:r>
+            <w:r>
+              <w:rPr>
+                <w:noProof/>
+                <w:webHidden/>
+              </w:rPr>
+              <w:fldChar w:fldCharType="separate"/>
+            </w:r>
+            <w:r>
+              <w:rPr>
+                <w:noProof/>
+                <w:webHidden/>
+              </w:rPr>
+              <w:t>81</w:t>
             </w:r>
             <w:r>
               <w:rPr>
@@ -7090,13 +7157,13 @@
               <w:lang w:eastAsia="es-MX"/>
             </w:rPr>
           </w:pPr>
-          <w:hyperlink w:anchor="_Toc489059492" w:history="1">
+          <w:hyperlink w:anchor="_Toc489061529" w:history="1">
             <w:r>
               <w:rPr>
                 <w:rStyle w:val="Hipervnculo"/>
                 <w:noProof/>
               </w:rPr>
-              <w:t>3.4</w:t>
+              <w:t>4.1</w:t>
             </w:r>
             <w:r>
               <w:rPr>
@@ -7112,7 +7179,7 @@
                 <w:rStyle w:val="Hipervnculo"/>
                 <w:noProof/>
               </w:rPr>
-              <w:t>Requisitos de instalación</w:t>
+              <w:t>Resultados obtenidos.</w:t>
             </w:r>
             <w:r>
               <w:rPr>
@@ -7133,78 +7200,7 @@
                 <w:noProof/>
                 <w:webHidden/>
               </w:rPr>
-              <w:instrText xml:space="preserve"> PAGEREF _Toc489059492 \h </w:instrText>
-            </w:r>
-            <w:r>
-              <w:rPr>
-                <w:noProof/>
-                <w:webHidden/>
-              </w:rPr>
-            </w:r>
-            <w:r>
-              <w:rPr>
-                <w:noProof/>
-                <w:webHidden/>
-              </w:rPr>
-              <w:fldChar w:fldCharType="separate"/>
-            </w:r>
-            <w:r>
-              <w:rPr>
-                <w:noProof/>
-                <w:webHidden/>
-              </w:rPr>
-              <w:t>80</w:t>
-            </w:r>
-            <w:r>
-              <w:rPr>
-                <w:noProof/>
-                <w:webHidden/>
-              </w:rPr>
-              <w:fldChar w:fldCharType="end"/>
-            </w:r>
-          </w:hyperlink>
-        </w:p>
-        <w:p>
-          <w:pPr>
-            <w:pStyle w:val="TDC1"/>
-            <w:tabs>
-              <w:tab w:val="right" w:leader="dot" w:pos="8828"/>
-            </w:tabs>
-            <w:rPr>
-              <w:rFonts w:asciiTheme="minorHAnsi" w:eastAsiaTheme="minorEastAsia" w:hAnsiTheme="minorHAnsi"/>
-              <w:noProof/>
-              <w:sz w:val="22"/>
-              <w:lang w:eastAsia="es-MX"/>
-            </w:rPr>
-          </w:pPr>
-          <w:hyperlink w:anchor="_Toc489059493" w:history="1">
-            <w:r>
-              <w:rPr>
-                <w:rStyle w:val="Hipervnculo"/>
-                <w:noProof/>
-              </w:rPr>
-              <w:t>CAPITULO 4. RESULTADOS</w:t>
-            </w:r>
-            <w:r>
-              <w:rPr>
-                <w:noProof/>
-                <w:webHidden/>
-              </w:rPr>
-              <w:tab/>
-            </w:r>
-            <w:r>
-              <w:rPr>
-                <w:noProof/>
-                <w:webHidden/>
-              </w:rPr>
-              <w:fldChar w:fldCharType="begin"/>
-            </w:r>
-            <w:r>
-              <w:rPr>
-                <w:noProof/>
-                <w:webHidden/>
-              </w:rPr>
-              <w:instrText xml:space="preserve"> PAGEREF _Toc489059493 \h </w:instrText>
+              <w:instrText xml:space="preserve"> PAGEREF _Toc489061529 \h </w:instrText>
             </w:r>
             <w:r>
               <w:rPr>
@@ -7249,13 +7245,13 @@
               <w:lang w:eastAsia="es-MX"/>
             </w:rPr>
           </w:pPr>
-          <w:hyperlink w:anchor="_Toc489059494" w:history="1">
+          <w:hyperlink w:anchor="_Toc489061530" w:history="1">
             <w:r>
               <w:rPr>
                 <w:rStyle w:val="Hipervnculo"/>
                 <w:noProof/>
               </w:rPr>
-              <w:t>4.1</w:t>
+              <w:t>4.2</w:t>
             </w:r>
             <w:r>
               <w:rPr>
@@ -7271,7 +7267,7 @@
                 <w:rStyle w:val="Hipervnculo"/>
                 <w:noProof/>
               </w:rPr>
-              <w:t>Resultados obtenidos.</w:t>
+              <w:t>Evaluación o impacto económico, social o tecnológico.</w:t>
             </w:r>
             <w:r>
               <w:rPr>
@@ -7292,7 +7288,7 @@
                 <w:noProof/>
                 <w:webHidden/>
               </w:rPr>
-              <w:instrText xml:space="preserve"> PAGEREF _Toc489059494 \h </w:instrText>
+              <w:instrText xml:space="preserve"> PAGEREF _Toc489061530 \h </w:instrText>
             </w:r>
             <w:r>
               <w:rPr>
@@ -7337,13 +7333,13 @@
               <w:lang w:eastAsia="es-MX"/>
             </w:rPr>
           </w:pPr>
-          <w:hyperlink w:anchor="_Toc489059495" w:history="1">
+          <w:hyperlink w:anchor="_Toc489061531" w:history="1">
             <w:r>
               <w:rPr>
                 <w:rStyle w:val="Hipervnculo"/>
                 <w:noProof/>
               </w:rPr>
-              <w:t>4.2</w:t>
+              <w:t>4.3</w:t>
             </w:r>
             <w:r>
               <w:rPr>
@@ -7359,7 +7355,7 @@
                 <w:rStyle w:val="Hipervnculo"/>
                 <w:noProof/>
               </w:rPr>
-              <w:t>Evaluación o impacto económico, social o tecnológico.</w:t>
+              <w:t>Competencias desarrolladas y/o aplicadas.</w:t>
             </w:r>
             <w:r>
               <w:rPr>
@@ -7380,7 +7376,7 @@
                 <w:noProof/>
                 <w:webHidden/>
               </w:rPr>
-              <w:instrText xml:space="preserve"> PAGEREF _Toc489059495 \h </w:instrText>
+              <w:instrText xml:space="preserve"> PAGEREF _Toc489061531 \h </w:instrText>
             </w:r>
             <w:r>
               <w:rPr>
@@ -7400,7 +7396,7 @@
                 <w:noProof/>
                 <w:webHidden/>
               </w:rPr>
-              <w:t>81</w:t>
+              <w:t>82</w:t>
             </w:r>
             <w:r>
               <w:rPr>
@@ -7425,13 +7421,13 @@
               <w:lang w:eastAsia="es-MX"/>
             </w:rPr>
           </w:pPr>
-          <w:hyperlink w:anchor="_Toc489059496" w:history="1">
+          <w:hyperlink w:anchor="_Toc489061532" w:history="1">
             <w:r>
               <w:rPr>
                 <w:rStyle w:val="Hipervnculo"/>
                 <w:noProof/>
               </w:rPr>
-              <w:t>4.3</w:t>
+              <w:t>4.4</w:t>
             </w:r>
             <w:r>
               <w:rPr>
@@ -7447,7 +7443,7 @@
                 <w:rStyle w:val="Hipervnculo"/>
                 <w:noProof/>
               </w:rPr>
-              <w:t>Competencias desarrolladas y/o aplicadas.</w:t>
+              <w:t>Conclusiones y recomendaciones.</w:t>
             </w:r>
             <w:r>
               <w:rPr>
@@ -7468,95 +7464,7 @@
                 <w:noProof/>
                 <w:webHidden/>
               </w:rPr>
-              <w:instrText xml:space="preserve"> PAGEREF _Toc489059496 \h </w:instrText>
-            </w:r>
-            <w:r>
-              <w:rPr>
-                <w:noProof/>
-                <w:webHidden/>
-              </w:rPr>
-            </w:r>
-            <w:r>
-              <w:rPr>
-                <w:noProof/>
-                <w:webHidden/>
-              </w:rPr>
-              <w:fldChar w:fldCharType="separate"/>
-            </w:r>
-            <w:r>
-              <w:rPr>
-                <w:noProof/>
-                <w:webHidden/>
-              </w:rPr>
-              <w:t>82</w:t>
-            </w:r>
-            <w:r>
-              <w:rPr>
-                <w:noProof/>
-                <w:webHidden/>
-              </w:rPr>
-              <w:fldChar w:fldCharType="end"/>
-            </w:r>
-          </w:hyperlink>
-        </w:p>
-        <w:p>
-          <w:pPr>
-            <w:pStyle w:val="TDC2"/>
-            <w:tabs>
-              <w:tab w:val="left" w:pos="880"/>
-              <w:tab w:val="right" w:leader="dot" w:pos="8828"/>
-            </w:tabs>
-            <w:rPr>
-              <w:rFonts w:asciiTheme="minorHAnsi" w:eastAsiaTheme="minorEastAsia" w:hAnsiTheme="minorHAnsi"/>
-              <w:noProof/>
-              <w:sz w:val="22"/>
-              <w:lang w:eastAsia="es-MX"/>
-            </w:rPr>
-          </w:pPr>
-          <w:hyperlink w:anchor="_Toc489059497" w:history="1">
-            <w:r>
-              <w:rPr>
-                <w:rStyle w:val="Hipervnculo"/>
-                <w:noProof/>
-              </w:rPr>
-              <w:t>4.4</w:t>
-            </w:r>
-            <w:r>
-              <w:rPr>
-                <w:rFonts w:asciiTheme="minorHAnsi" w:eastAsiaTheme="minorEastAsia" w:hAnsiTheme="minorHAnsi"/>
-                <w:noProof/>
-                <w:sz w:val="22"/>
-                <w:lang w:eastAsia="es-MX"/>
-              </w:rPr>
-              <w:tab/>
-            </w:r>
-            <w:r>
-              <w:rPr>
-                <w:rStyle w:val="Hipervnculo"/>
-                <w:noProof/>
-              </w:rPr>
-              <w:t>Conclusiones y recomendaciones.</w:t>
-            </w:r>
-            <w:r>
-              <w:rPr>
-                <w:noProof/>
-                <w:webHidden/>
-              </w:rPr>
-              <w:tab/>
-            </w:r>
-            <w:r>
-              <w:rPr>
-                <w:noProof/>
-                <w:webHidden/>
-              </w:rPr>
-              <w:fldChar w:fldCharType="begin"/>
-            </w:r>
-            <w:r>
-              <w:rPr>
-                <w:noProof/>
-                <w:webHidden/>
-              </w:rPr>
-              <w:instrText xml:space="preserve"> PAGEREF _Toc489059497 \h </w:instrText>
+              <w:instrText xml:space="preserve"> PAGEREF _Toc489061532 \h </w:instrText>
             </w:r>
             <w:r>
               <w:rPr>
@@ -7600,7 +7508,7 @@
               <w:lang w:eastAsia="es-MX"/>
             </w:rPr>
           </w:pPr>
-          <w:hyperlink w:anchor="_Toc489059498" w:history="1">
+          <w:hyperlink w:anchor="_Toc489061533" w:history="1">
             <w:r>
               <w:rPr>
                 <w:rStyle w:val="Hipervnculo"/>
@@ -7628,7 +7536,7 @@
                 <w:noProof/>
                 <w:webHidden/>
               </w:rPr>
-              <w:instrText xml:space="preserve"> PAGEREF _Toc489059498 \h </w:instrText>
+              <w:instrText xml:space="preserve"> PAGEREF _Toc489061533 \h </w:instrText>
             </w:r>
             <w:r>
               <w:rPr>
@@ -7687,7 +7595,7 @@
       <w:pPr>
         <w:pStyle w:val="Ttulo1"/>
       </w:pPr>
-      <w:bookmarkStart w:id="0" w:name="_Toc489059416"/>
+      <w:bookmarkStart w:id="0" w:name="_Toc489061452"/>
       <w:r>
         <w:lastRenderedPageBreak/>
         <w:t>CAPÍTULO 1. GENERALIDADES DEL PROYECTO</w:t>
@@ -7698,7 +7606,7 @@
       <w:pPr>
         <w:pStyle w:val="Ttulo2"/>
       </w:pPr>
-      <w:bookmarkStart w:id="1" w:name="_Toc489059417"/>
+      <w:bookmarkStart w:id="1" w:name="_Toc489061453"/>
       <w:r>
         <w:t>1.1</w:t>
       </w:r>
@@ -7734,7 +7642,7 @@
       <w:pPr>
         <w:pStyle w:val="Ttulo2"/>
       </w:pPr>
-      <w:bookmarkStart w:id="2" w:name="_Toc489059418"/>
+      <w:bookmarkStart w:id="2" w:name="_Toc489061454"/>
       <w:r>
         <w:lastRenderedPageBreak/>
         <w:t>1.2</w:t>
@@ -7751,7 +7659,7 @@
       <w:pPr>
         <w:pStyle w:val="Ttulo3"/>
       </w:pPr>
-      <w:bookmarkStart w:id="3" w:name="_Toc489059419"/>
+      <w:bookmarkStart w:id="3" w:name="_Toc489061455"/>
       <w:r>
         <w:t>1.2.1</w:t>
       </w:r>
@@ -7782,7 +7690,7 @@
       <w:pPr>
         <w:pStyle w:val="Ttulo4"/>
       </w:pPr>
-      <w:bookmarkStart w:id="4" w:name="_Toc489059420"/>
+      <w:bookmarkStart w:id="4" w:name="_Toc489061456"/>
       <w:r>
         <w:t>1.2.2</w:t>
       </w:r>
@@ -7796,7 +7704,7 @@
       <w:pPr>
         <w:pStyle w:val="Ttulo4"/>
       </w:pPr>
-      <w:bookmarkStart w:id="5" w:name="_Toc489059421"/>
+      <w:bookmarkStart w:id="5" w:name="_Toc489061457"/>
       <w:r>
         <w:t>1.2.2.1</w:t>
       </w:r>
@@ -7816,7 +7724,7 @@
       <w:pPr>
         <w:pStyle w:val="Ttulo4"/>
       </w:pPr>
-      <w:bookmarkStart w:id="6" w:name="_Toc489059422"/>
+      <w:bookmarkStart w:id="6" w:name="_Toc489061458"/>
       <w:r>
         <w:t>1.2.2.2</w:t>
       </w:r>
@@ -7836,7 +7744,7 @@
       <w:pPr>
         <w:pStyle w:val="Ttulo4"/>
       </w:pPr>
-      <w:bookmarkStart w:id="7" w:name="_Toc489059423"/>
+      <w:bookmarkStart w:id="7" w:name="_Toc489061459"/>
       <w:r>
         <w:t>1.2.2.3</w:t>
       </w:r>
@@ -7856,7 +7764,7 @@
       <w:pPr>
         <w:pStyle w:val="Ttulo3"/>
       </w:pPr>
-      <w:bookmarkStart w:id="8" w:name="_Toc489059424"/>
+      <w:bookmarkStart w:id="8" w:name="_Toc489061460"/>
       <w:r>
         <w:t>1.2.3</w:t>
       </w:r>
@@ -7886,7 +7794,7 @@
       <w:pPr>
         <w:pStyle w:val="Ttulo3"/>
       </w:pPr>
-      <w:bookmarkStart w:id="9" w:name="_Toc489059425"/>
+      <w:bookmarkStart w:id="9" w:name="_Toc489061461"/>
       <w:r>
         <w:lastRenderedPageBreak/>
         <w:t>1.2.4</w:t>
@@ -7906,7 +7814,7 @@
       <w:r>
         <w:rPr>
           <w:noProof/>
-          <w:lang w:val="en-US"/>
+          <w:lang w:eastAsia="es-MX"/>
         </w:rPr>
         <w:drawing>
           <wp:inline distT="0" distB="0" distL="0" distR="0" wp14:anchorId="113AE6AE" wp14:editId="2D33B8AA">
@@ -7961,7 +7869,7 @@
       <w:pPr>
         <w:pStyle w:val="Ttulo2"/>
       </w:pPr>
-      <w:bookmarkStart w:id="10" w:name="_Toc489059426"/>
+      <w:bookmarkStart w:id="10" w:name="_Toc489061462"/>
       <w:r>
         <w:lastRenderedPageBreak/>
         <w:t>1.3</w:t>
@@ -7995,7 +7903,7 @@
       <w:pPr>
         <w:pStyle w:val="Ttulo2"/>
       </w:pPr>
-      <w:bookmarkStart w:id="11" w:name="_Toc489059427"/>
+      <w:bookmarkStart w:id="11" w:name="_Toc489061463"/>
       <w:r>
         <w:t>1.4</w:t>
       </w:r>
@@ -8014,7 +7922,7 @@
       <w:pPr>
         <w:pStyle w:val="Ttulo3"/>
       </w:pPr>
-      <w:bookmarkStart w:id="12" w:name="_Toc489059428"/>
+      <w:bookmarkStart w:id="12" w:name="_Toc489061464"/>
       <w:r>
         <w:t>1.4.1</w:t>
       </w:r>
@@ -8028,7 +7936,15 @@
     </w:p>
     <w:p>
       <w:r>
-        <w:t xml:space="preserve">Diseñar, desarrollar e Implementar una plataforma digital basada en la creación de un repositorio de información pública estatal que permita integrar, normalizar, almacenar, diseminar, preservar y gestionar la información recopilada tanto de Instituciones como de ciudadanos para el Instituto de Transparencia y Acceso a la Información en Baja California Sur, utilizando técnicas de gestión, ordenación, búsqueda e indexación de metadatos y procesos apoyados por técnicas de minería </w:t>
+        <w:t xml:space="preserve">Diseñar, desarrollar e Implementar una plataforma digital basada en la creación de un repositorio de información pública estatal que permita integrar, normalizar, almacenar, diseminar, preservar y gestionar la información recopilada tanto de Instituciones como de ciudadanos para el Instituto de Transparencia y Acceso a la Información en Baja California Sur, utilizando técnicas de gestión, ordenación, búsqueda </w:t>
+      </w:r>
+      <w:proofErr w:type="spellStart"/>
+      <w:r>
+        <w:t>e</w:t>
+      </w:r>
+      <w:proofErr w:type="spellEnd"/>
+      <w:r>
+        <w:t xml:space="preserve"> indexación de metadatos y procesos apoyados por técnicas de minería </w:t>
       </w:r>
       <w:r>
         <w:lastRenderedPageBreak/>
@@ -8045,7 +7961,7 @@
       <w:pPr>
         <w:pStyle w:val="Ttulo3"/>
       </w:pPr>
-      <w:bookmarkStart w:id="13" w:name="_Toc489059429"/>
+      <w:bookmarkStart w:id="13" w:name="_Toc489061465"/>
       <w:r>
         <w:t>1.4.2</w:t>
       </w:r>
@@ -8198,7 +8114,7 @@
       <w:pPr>
         <w:pStyle w:val="Ttulo2"/>
       </w:pPr>
-      <w:bookmarkStart w:id="14" w:name="_Toc489059430"/>
+      <w:bookmarkStart w:id="14" w:name="_Toc489061466"/>
       <w:r>
         <w:t>1.5</w:t>
       </w:r>
@@ -8539,7 +8455,7 @@
       <w:pPr>
         <w:pStyle w:val="Ttulo2"/>
       </w:pPr>
-      <w:bookmarkStart w:id="15" w:name="_Toc489059431"/>
+      <w:bookmarkStart w:id="15" w:name="_Toc489061467"/>
       <w:r>
         <w:t>1.6</w:t>
       </w:r>
@@ -8553,7 +8469,7 @@
       <w:pPr>
         <w:pStyle w:val="Ttulo3"/>
       </w:pPr>
-      <w:bookmarkStart w:id="16" w:name="_Toc489059432"/>
+      <w:bookmarkStart w:id="16" w:name="_Toc489061468"/>
       <w:r>
         <w:t>1.6.1</w:t>
       </w:r>
@@ -8786,7 +8702,7 @@
       <w:pPr>
         <w:pStyle w:val="Ttulo3"/>
       </w:pPr>
-      <w:bookmarkStart w:id="17" w:name="_Toc489059433"/>
+      <w:bookmarkStart w:id="17" w:name="_Toc489061469"/>
       <w:r>
         <w:t>1.6.2</w:t>
       </w:r>
@@ -8891,7 +8807,7 @@
       <w:pPr>
         <w:pStyle w:val="Ttulo1"/>
       </w:pPr>
-      <w:bookmarkStart w:id="18" w:name="_Toc489059434"/>
+      <w:bookmarkStart w:id="18" w:name="_Toc489061470"/>
       <w:r>
         <w:lastRenderedPageBreak/>
         <w:t>CAPITULO 2. MARCO TEÓRICO</w:t>
@@ -8902,7 +8818,7 @@
       <w:pPr>
         <w:pStyle w:val="Ttulo2"/>
       </w:pPr>
-      <w:bookmarkStart w:id="19" w:name="_Toc489059435"/>
+      <w:bookmarkStart w:id="19" w:name="_Toc489061471"/>
       <w:r>
         <w:t>2.1</w:t>
       </w:r>
@@ -8921,7 +8837,7 @@
       <w:pPr>
         <w:pStyle w:val="Ttulo3"/>
       </w:pPr>
-      <w:bookmarkStart w:id="20" w:name="_Toc489059436"/>
+      <w:bookmarkStart w:id="20" w:name="_Toc489061472"/>
       <w:r>
         <w:t>2.1.2</w:t>
       </w:r>
@@ -9060,7 +8976,7 @@
       <w:pPr>
         <w:pStyle w:val="Ttulo3"/>
       </w:pPr>
-      <w:bookmarkStart w:id="21" w:name="_Toc489059437"/>
+      <w:bookmarkStart w:id="21" w:name="_Toc489061473"/>
       <w:r>
         <w:t>2.1.3</w:t>
       </w:r>
@@ -9125,7 +9041,7 @@
       <w:pPr>
         <w:pStyle w:val="Ttulo3"/>
       </w:pPr>
-      <w:bookmarkStart w:id="22" w:name="_Toc489059438"/>
+      <w:bookmarkStart w:id="22" w:name="_Toc489061474"/>
       <w:r>
         <w:lastRenderedPageBreak/>
         <w:t>2.1.4</w:t>
@@ -9260,7 +9176,7 @@
       <w:pPr>
         <w:pStyle w:val="Ttulo2"/>
       </w:pPr>
-      <w:bookmarkStart w:id="23" w:name="_Toc489059439"/>
+      <w:bookmarkStart w:id="23" w:name="_Toc489061475"/>
       <w:r>
         <w:t>2.2</w:t>
       </w:r>
@@ -9297,7 +9213,15 @@
         <w:t>az de contener texto, sonido, vi</w:t>
       </w:r>
       <w:r>
-        <w:t>deo, programas, enlaces, imágenes, y muchas otras cosas, adaptada para la llamada World Wide Web (WWW) y que puede ser accedida mediante un navegador. Esta información se encuentra generalmente en formato HTML o XHTML, y puede proporcionar navegación (acceso) a otras páginas web mediante enlaces de hipertexto. Las páginas web frecuentemente también incluyen otros recursos</w:t>
+        <w:t xml:space="preserve">deo, programas, enlaces, imágenes, y muchas otras cosas, adaptada para la llamada </w:t>
+      </w:r>
+      <w:proofErr w:type="spellStart"/>
+      <w:r>
+        <w:t>World</w:t>
+      </w:r>
+      <w:proofErr w:type="spellEnd"/>
+      <w:r>
+        <w:t xml:space="preserve"> Wide Web (WWW) y que puede ser accedida mediante un navegador. Esta información se encuentra generalmente en formato HTML o XHTML, y puede proporcionar navegación (acceso) a otras páginas web mediante enlaces de hipertexto. Las páginas web frecuentemente también incluyen otros recursos</w:t>
       </w:r>
       <w:r>
         <w:t>,</w:t>
@@ -9311,7 +9235,15 @@
     </w:p>
     <w:p>
       <w:r>
-        <w:t xml:space="preserve">Las páginas web pueden estar almacenadas en un equipo local o en un servidor web remoto. El servidor web puede restringir el acceso únicamente a redes privadas, por ejemplo, en una intranet corporativa, o puede publicar las páginas en la World Wide Web. El acceso a las páginas web es realizado mediante una </w:t>
+        <w:t xml:space="preserve">Las páginas web pueden estar almacenadas en un equipo local o en un servidor web remoto. El servidor web puede restringir el acceso únicamente a redes privadas, por ejemplo, en una intranet corporativa, o puede publicar las páginas en la </w:t>
+      </w:r>
+      <w:proofErr w:type="spellStart"/>
+      <w:r>
+        <w:t>World</w:t>
+      </w:r>
+      <w:proofErr w:type="spellEnd"/>
+      <w:r>
+        <w:t xml:space="preserve"> Wide Web. El acceso a las páginas web es realizado mediante una </w:t>
       </w:r>
       <w:r>
         <w:lastRenderedPageBreak/>
@@ -9355,7 +9287,7 @@
       <w:pPr>
         <w:pStyle w:val="Ttulo3"/>
       </w:pPr>
-      <w:bookmarkStart w:id="24" w:name="_Toc489059440"/>
+      <w:bookmarkStart w:id="24" w:name="_Toc489061476"/>
       <w:r>
         <w:t>2.2.1</w:t>
       </w:r>
@@ -9456,7 +9388,7 @@
       <w:pPr>
         <w:pStyle w:val="Ttulo3"/>
       </w:pPr>
-      <w:bookmarkStart w:id="25" w:name="_Toc489059441"/>
+      <w:bookmarkStart w:id="25" w:name="_Toc489061477"/>
       <w:r>
         <w:t>2.2.2</w:t>
       </w:r>
@@ -9551,7 +9483,7 @@
       <w:pPr>
         <w:pStyle w:val="Ttulo3"/>
       </w:pPr>
-      <w:bookmarkStart w:id="26" w:name="_Toc489059442"/>
+      <w:bookmarkStart w:id="26" w:name="_Toc489061478"/>
       <w:r>
         <w:t>2.2.3</w:t>
       </w:r>
@@ -9625,7 +9557,7 @@
       <w:pPr>
         <w:pStyle w:val="Ttulo3"/>
       </w:pPr>
-      <w:bookmarkStart w:id="27" w:name="_Toc489059443"/>
+      <w:bookmarkStart w:id="27" w:name="_Toc489061479"/>
       <w:r>
         <w:t>2.2.4</w:t>
       </w:r>
@@ -9715,7 +9647,7 @@
       <w:pPr>
         <w:pStyle w:val="Ttulo3"/>
       </w:pPr>
-      <w:bookmarkStart w:id="28" w:name="_Toc489059444"/>
+      <w:bookmarkStart w:id="28" w:name="_Toc489061480"/>
       <w:r>
         <w:t>2.2.5</w:t>
       </w:r>
@@ -9803,7 +9735,7 @@
       <w:pPr>
         <w:pStyle w:val="Ttulo3"/>
       </w:pPr>
-      <w:bookmarkStart w:id="29" w:name="_Toc489059445"/>
+      <w:bookmarkStart w:id="29" w:name="_Toc489061481"/>
       <w:r>
         <w:t>2.2.6</w:t>
       </w:r>
@@ -9866,7 +9798,7 @@
       <w:pPr>
         <w:pStyle w:val="Ttulo3"/>
       </w:pPr>
-      <w:bookmarkStart w:id="30" w:name="_Toc489059446"/>
+      <w:bookmarkStart w:id="30" w:name="_Toc489061482"/>
       <w:r>
         <w:t>2.2.7</w:t>
       </w:r>
@@ -9940,7 +9872,7 @@
       <w:pPr>
         <w:pStyle w:val="Ttulo2"/>
       </w:pPr>
-      <w:bookmarkStart w:id="31" w:name="_Toc489059447"/>
+      <w:bookmarkStart w:id="31" w:name="_Toc489061483"/>
       <w:r>
         <w:t>2.3</w:t>
       </w:r>
@@ -10083,40 +10015,42 @@
           <w:color w:val="000000" w:themeColor="text1"/>
           <w:shd w:val="clear" w:color="auto" w:fill="FFFFFF"/>
         </w:rPr>
-        <w:t xml:space="preserve"> están Symbian, Palm OS y Windows Mobile; así como una versión de Linux. </w:t>
-      </w:r>
-    </w:p>
-    <w:p>
-      <w:pPr>
+        <w:t xml:space="preserve"> están </w:t>
+      </w:r>
+      <w:proofErr w:type="spellStart"/>
+      <w:r>
         <w:rPr>
           <w:rFonts w:cs="Arial"/>
           <w:color w:val="000000" w:themeColor="text1"/>
           <w:shd w:val="clear" w:color="auto" w:fill="FFFFFF"/>
         </w:rPr>
-      </w:pPr>
+        <w:t>Symbian</w:t>
+      </w:r>
+      <w:proofErr w:type="spellEnd"/>
       <w:r>
         <w:rPr>
           <w:rFonts w:cs="Arial"/>
           <w:color w:val="000000" w:themeColor="text1"/>
           <w:shd w:val="clear" w:color="auto" w:fill="FFFFFF"/>
         </w:rPr>
-        <w:t>Este auge tan importante de los dispositivos móviles es el escenario también de una batalla que se libra en diversos sentidos, pues los fabricantes de estos dispositivos compiten (en aspectos que van desde la innovación, hasta la legalidad) por tener una mayor</w:t>
-      </w:r>
-      <w:r>
+        <w:t>, Palm OS y Windows Mobile; así como una versión de Linux. </w:t>
+      </w:r>
+    </w:p>
+    <w:p>
+      <w:pPr>
         <w:rPr>
           <w:rFonts w:cs="Arial"/>
           <w:color w:val="000000" w:themeColor="text1"/>
           <w:shd w:val="clear" w:color="auto" w:fill="FFFFFF"/>
         </w:rPr>
-        <w:t xml:space="preserve"> competencia</w:t>
-      </w:r>
+      </w:pPr>
       <w:r>
         <w:rPr>
           <w:rFonts w:cs="Arial"/>
           <w:color w:val="000000" w:themeColor="text1"/>
           <w:shd w:val="clear" w:color="auto" w:fill="FFFFFF"/>
         </w:rPr>
-        <w:t xml:space="preserve"> en el mercado con sus productos. Así, este auge de los </w:t>
+        <w:t>Este auge tan importante de los dispositivos móviles es el escenario también de una batalla que se libra en diversos sentidos, pues los fabricantes de estos dispositivos compiten (en aspectos que van desde la innovación, hasta la legalidad) por tener una mayor</w:t>
       </w:r>
       <w:r>
         <w:rPr>
@@ -10124,8 +10058,7 @@
           <w:color w:val="000000" w:themeColor="text1"/>
           <w:shd w:val="clear" w:color="auto" w:fill="FFFFFF"/>
         </w:rPr>
-        <w:lastRenderedPageBreak/>
-        <w:t xml:space="preserve">dispositivos móviles es también el escenario perfecto para el surgimiento de cada vez más y más aplicaciones orientadas a estos dispositivos y que tienen como </w:t>
+        <w:t xml:space="preserve"> competencia</w:t>
       </w:r>
       <w:r>
         <w:rPr>
@@ -10133,7 +10066,7 @@
           <w:color w:val="000000" w:themeColor="text1"/>
           <w:shd w:val="clear" w:color="auto" w:fill="FFFFFF"/>
         </w:rPr>
-        <w:t>fi</w:t>
+        <w:t xml:space="preserve"> en el mercado con sus productos. Así, este auge de los </w:t>
       </w:r>
       <w:r>
         <w:rPr>
@@ -10141,7 +10074,8 @@
           <w:color w:val="000000" w:themeColor="text1"/>
           <w:shd w:val="clear" w:color="auto" w:fill="FFFFFF"/>
         </w:rPr>
-        <w:t>nalidad satisfacer las necesidades del mundo moderno, como se había mencionado anteriormente. El desarrollo móvil es la actividad encaminada a la creación de aplicaciones o progra</w:t>
+        <w:lastRenderedPageBreak/>
+        <w:t xml:space="preserve">dispositivos móviles es también el escenario perfecto para el surgimiento de cada vez más y más aplicaciones orientadas a estos dispositivos y que tienen como </w:t>
       </w:r>
       <w:r>
         <w:rPr>
@@ -10149,16 +10083,15 @@
           <w:color w:val="000000" w:themeColor="text1"/>
           <w:shd w:val="clear" w:color="auto" w:fill="FFFFFF"/>
         </w:rPr>
-        <w:t xml:space="preserve">mas para dispositivos como los </w:t>
-      </w:r>
-      <w:proofErr w:type="spellStart"/>
+        <w:t>fi</w:t>
+      </w:r>
       <w:r>
         <w:rPr>
           <w:rFonts w:cs="Arial"/>
           <w:color w:val="000000" w:themeColor="text1"/>
           <w:shd w:val="clear" w:color="auto" w:fill="FFFFFF"/>
         </w:rPr>
-        <w:t>s</w:t>
+        <w:t>nalidad satisfacer las necesidades del mundo moderno, como se había mencionado anteriormente. El desarrollo móvil es la actividad encaminada a la creación de aplicaciones o progra</w:t>
       </w:r>
       <w:r>
         <w:rPr>
@@ -10166,42 +10099,42 @@
           <w:color w:val="000000" w:themeColor="text1"/>
           <w:shd w:val="clear" w:color="auto" w:fill="FFFFFF"/>
         </w:rPr>
-        <w:t>martphones</w:t>
-      </w:r>
-      <w:proofErr w:type="spellEnd"/>
+        <w:t xml:space="preserve">mas para dispositivos como los </w:t>
+      </w:r>
+      <w:proofErr w:type="spellStart"/>
       <w:r>
         <w:rPr>
           <w:rFonts w:cs="Arial"/>
           <w:color w:val="000000" w:themeColor="text1"/>
           <w:shd w:val="clear" w:color="auto" w:fill="FFFFFF"/>
         </w:rPr>
-        <w:t xml:space="preserve"> y las </w:t>
-      </w:r>
-      <w:proofErr w:type="spellStart"/>
+        <w:t>s</w:t>
+      </w:r>
       <w:r>
         <w:rPr>
           <w:rFonts w:cs="Arial"/>
           <w:color w:val="000000" w:themeColor="text1"/>
           <w:shd w:val="clear" w:color="auto" w:fill="FFFFFF"/>
         </w:rPr>
-        <w:t>t</w:t>
-      </w:r>
+        <w:t>martphones</w:t>
+      </w:r>
+      <w:proofErr w:type="spellEnd"/>
       <w:r>
         <w:rPr>
           <w:rFonts w:cs="Arial"/>
           <w:color w:val="000000" w:themeColor="text1"/>
           <w:shd w:val="clear" w:color="auto" w:fill="FFFFFF"/>
         </w:rPr>
-        <w:t>ablets</w:t>
-      </w:r>
-      <w:proofErr w:type="spellEnd"/>
+        <w:t xml:space="preserve"> y las </w:t>
+      </w:r>
+      <w:proofErr w:type="spellStart"/>
       <w:r>
         <w:rPr>
           <w:rFonts w:cs="Arial"/>
           <w:color w:val="000000" w:themeColor="text1"/>
           <w:shd w:val="clear" w:color="auto" w:fill="FFFFFF"/>
         </w:rPr>
-        <w:t xml:space="preserve">, entre otros. Esta actividad es llevada a cabo por programadores y diseñadores, </w:t>
+        <w:t>t</w:t>
       </w:r>
       <w:r>
         <w:rPr>
@@ -10209,15 +10142,16 @@
           <w:color w:val="000000" w:themeColor="text1"/>
           <w:shd w:val="clear" w:color="auto" w:fill="FFFFFF"/>
         </w:rPr>
-        <w:t>quienes,</w:t>
-      </w:r>
+        <w:t>ablets</w:t>
+      </w:r>
+      <w:proofErr w:type="spellEnd"/>
       <w:r>
         <w:rPr>
           <w:rFonts w:cs="Arial"/>
           <w:color w:val="000000" w:themeColor="text1"/>
           <w:shd w:val="clear" w:color="auto" w:fill="FFFFFF"/>
         </w:rPr>
-        <w:t xml:space="preserve"> valiéndose de las herramientas necesarias, como lenguajes de programación,</w:t>
+        <w:t xml:space="preserve">, entre otros. Esta actividad es llevada a cabo por programadores y diseñadores, </w:t>
       </w:r>
       <w:r>
         <w:rPr>
@@ -10225,16 +10159,15 @@
           <w:color w:val="000000" w:themeColor="text1"/>
           <w:shd w:val="clear" w:color="auto" w:fill="FFFFFF"/>
         </w:rPr>
-        <w:t xml:space="preserve"> </w:t>
-      </w:r>
-      <w:proofErr w:type="spellStart"/>
+        <w:t>quienes,</w:t>
+      </w:r>
       <w:r>
         <w:rPr>
           <w:rFonts w:cs="Arial"/>
           <w:color w:val="000000" w:themeColor="text1"/>
           <w:shd w:val="clear" w:color="auto" w:fill="FFFFFF"/>
         </w:rPr>
-        <w:t>API</w:t>
+        <w:t xml:space="preserve"> valiéndose de las herramientas necesarias, como lenguajes de programación,</w:t>
       </w:r>
       <w:r>
         <w:rPr>
@@ -10242,58 +10175,58 @@
           <w:color w:val="000000" w:themeColor="text1"/>
           <w:shd w:val="clear" w:color="auto" w:fill="FFFFFF"/>
         </w:rPr>
-        <w:t>’</w:t>
-      </w:r>
+        <w:t xml:space="preserve"> </w:t>
+      </w:r>
+      <w:proofErr w:type="spellStart"/>
       <w:r>
         <w:rPr>
           <w:rFonts w:cs="Arial"/>
           <w:color w:val="000000" w:themeColor="text1"/>
           <w:shd w:val="clear" w:color="auto" w:fill="FFFFFF"/>
         </w:rPr>
-        <w:t>s</w:t>
-      </w:r>
-      <w:proofErr w:type="spellEnd"/>
+        <w:t>API</w:t>
+      </w:r>
       <w:r>
         <w:rPr>
           <w:rFonts w:cs="Arial"/>
           <w:color w:val="000000" w:themeColor="text1"/>
           <w:shd w:val="clear" w:color="auto" w:fill="FFFFFF"/>
         </w:rPr>
-        <w:t xml:space="preserve"> y </w:t>
-      </w:r>
-      <w:proofErr w:type="spellStart"/>
+        <w:t>’</w:t>
+      </w:r>
       <w:r>
         <w:rPr>
           <w:rFonts w:cs="Arial"/>
           <w:color w:val="000000" w:themeColor="text1"/>
           <w:shd w:val="clear" w:color="auto" w:fill="FFFFFF"/>
         </w:rPr>
-        <w:t>SDK</w:t>
-      </w:r>
+        <w:t>s</w:t>
+      </w:r>
+      <w:proofErr w:type="spellEnd"/>
       <w:r>
         <w:rPr>
           <w:rFonts w:cs="Arial"/>
           <w:color w:val="000000" w:themeColor="text1"/>
           <w:shd w:val="clear" w:color="auto" w:fill="FFFFFF"/>
         </w:rPr>
-        <w:t>’</w:t>
-      </w:r>
+        <w:t xml:space="preserve"> y </w:t>
+      </w:r>
+      <w:proofErr w:type="spellStart"/>
       <w:r>
         <w:rPr>
           <w:rFonts w:cs="Arial"/>
           <w:color w:val="000000" w:themeColor="text1"/>
           <w:shd w:val="clear" w:color="auto" w:fill="FFFFFF"/>
         </w:rPr>
-        <w:t>s</w:t>
-      </w:r>
-      <w:proofErr w:type="spellEnd"/>
+        <w:t>SDK</w:t>
+      </w:r>
       <w:r>
         <w:rPr>
           <w:rFonts w:cs="Arial"/>
           <w:color w:val="000000" w:themeColor="text1"/>
           <w:shd w:val="clear" w:color="auto" w:fill="FFFFFF"/>
         </w:rPr>
-        <w:t xml:space="preserve">, realizan aplicaciones para una plataforma móvil o para múltiples de ellas. Existen varias plataformas móviles; Bada de Samsung, Symbian principalmente de Nokia, Windows Phone de Microsoft, iOS de Apple, Blackberry OS de RIM, Android de Google, entre otras. Todas estas plataformas ofrecen la posibilidad de </w:t>
+        <w:t>’</w:t>
       </w:r>
       <w:r>
         <w:rPr>
@@ -10301,23 +10234,130 @@
           <w:color w:val="000000" w:themeColor="text1"/>
           <w:shd w:val="clear" w:color="auto" w:fill="FFFFFF"/>
         </w:rPr>
-        <w:t>desarrollar aplicaciones específ</w:t>
-      </w:r>
+        <w:t>s</w:t>
+      </w:r>
+      <w:proofErr w:type="spellEnd"/>
       <w:r>
         <w:rPr>
           <w:rFonts w:cs="Arial"/>
           <w:color w:val="000000" w:themeColor="text1"/>
           <w:shd w:val="clear" w:color="auto" w:fill="FFFFFF"/>
         </w:rPr>
-        <w:t>icas</w:t>
-      </w:r>
+        <w:t xml:space="preserve">, realizan aplicaciones para una plataforma móvil o para múltiples de ellas. Existen varias plataformas móviles; </w:t>
+      </w:r>
+      <w:proofErr w:type="spellStart"/>
       <w:r>
         <w:rPr>
           <w:rFonts w:cs="Arial"/>
           <w:color w:val="000000" w:themeColor="text1"/>
           <w:shd w:val="clear" w:color="auto" w:fill="FFFFFF"/>
         </w:rPr>
-        <w:t xml:space="preserve"> y distintas de las que incluyen por default, haciendo uso de las herramientas que las empresas propietarias de las mismas ofrecen para ello. Bada es una plataforma desarrollada</w:t>
+        <w:t>Bada</w:t>
+      </w:r>
+      <w:proofErr w:type="spellEnd"/>
+      <w:r>
+        <w:rPr>
+          <w:rFonts w:cs="Arial"/>
+          <w:color w:val="000000" w:themeColor="text1"/>
+          <w:shd w:val="clear" w:color="auto" w:fill="FFFFFF"/>
+        </w:rPr>
+        <w:t xml:space="preserve"> de Samsung, </w:t>
+      </w:r>
+      <w:proofErr w:type="spellStart"/>
+      <w:r>
+        <w:rPr>
+          <w:rFonts w:cs="Arial"/>
+          <w:color w:val="000000" w:themeColor="text1"/>
+          <w:shd w:val="clear" w:color="auto" w:fill="FFFFFF"/>
+        </w:rPr>
+        <w:t>Symbian</w:t>
+      </w:r>
+      <w:proofErr w:type="spellEnd"/>
+      <w:r>
+        <w:rPr>
+          <w:rFonts w:cs="Arial"/>
+          <w:color w:val="000000" w:themeColor="text1"/>
+          <w:shd w:val="clear" w:color="auto" w:fill="FFFFFF"/>
+        </w:rPr>
+        <w:t xml:space="preserve"> principalmente de Nokia, Windows </w:t>
+      </w:r>
+      <w:proofErr w:type="spellStart"/>
+      <w:r>
+        <w:rPr>
+          <w:rFonts w:cs="Arial"/>
+          <w:color w:val="000000" w:themeColor="text1"/>
+          <w:shd w:val="clear" w:color="auto" w:fill="FFFFFF"/>
+        </w:rPr>
+        <w:t>Phone</w:t>
+      </w:r>
+      <w:proofErr w:type="spellEnd"/>
+      <w:r>
+        <w:rPr>
+          <w:rFonts w:cs="Arial"/>
+          <w:color w:val="000000" w:themeColor="text1"/>
+          <w:shd w:val="clear" w:color="auto" w:fill="FFFFFF"/>
+        </w:rPr>
+        <w:t xml:space="preserve"> de Microsoft, iOS de Apple, </w:t>
+      </w:r>
+      <w:proofErr w:type="spellStart"/>
+      <w:r>
+        <w:rPr>
+          <w:rFonts w:cs="Arial"/>
+          <w:color w:val="000000" w:themeColor="text1"/>
+          <w:shd w:val="clear" w:color="auto" w:fill="FFFFFF"/>
+        </w:rPr>
+        <w:t>Blackberry</w:t>
+      </w:r>
+      <w:proofErr w:type="spellEnd"/>
+      <w:r>
+        <w:rPr>
+          <w:rFonts w:cs="Arial"/>
+          <w:color w:val="000000" w:themeColor="text1"/>
+          <w:shd w:val="clear" w:color="auto" w:fill="FFFFFF"/>
+        </w:rPr>
+        <w:t xml:space="preserve"> OS de RIM, Android de Google, entre otras. Todas estas plataformas ofrecen la posibilidad de </w:t>
+      </w:r>
+      <w:r>
+        <w:rPr>
+          <w:rFonts w:cs="Arial"/>
+          <w:color w:val="000000" w:themeColor="text1"/>
+          <w:shd w:val="clear" w:color="auto" w:fill="FFFFFF"/>
+        </w:rPr>
+        <w:t>desarrollar aplicaciones específ</w:t>
+      </w:r>
+      <w:r>
+        <w:rPr>
+          <w:rFonts w:cs="Arial"/>
+          <w:color w:val="000000" w:themeColor="text1"/>
+          <w:shd w:val="clear" w:color="auto" w:fill="FFFFFF"/>
+        </w:rPr>
+        <w:t>icas</w:t>
+      </w:r>
+      <w:r>
+        <w:rPr>
+          <w:rFonts w:cs="Arial"/>
+          <w:color w:val="000000" w:themeColor="text1"/>
+          <w:shd w:val="clear" w:color="auto" w:fill="FFFFFF"/>
+        </w:rPr>
+        <w:t xml:space="preserve"> y distintas de las que incluyen por default, haciendo uso de las herramientas que las empresas propietarias de las mismas ofrecen para ello. </w:t>
+      </w:r>
+      <w:proofErr w:type="spellStart"/>
+      <w:r>
+        <w:rPr>
+          <w:rFonts w:cs="Arial"/>
+          <w:color w:val="000000" w:themeColor="text1"/>
+          <w:shd w:val="clear" w:color="auto" w:fill="FFFFFF"/>
+        </w:rPr>
+        <w:t>Bada</w:t>
+      </w:r>
+      <w:proofErr w:type="spellEnd"/>
+      <w:r>
+        <w:rPr>
+          <w:rFonts w:cs="Arial"/>
+          <w:color w:val="000000" w:themeColor="text1"/>
+          <w:shd w:val="clear" w:color="auto" w:fill="FFFFFF"/>
+        </w:rPr>
+        <w:t xml:space="preserve"> es una plataforma desarrollada</w:t>
       </w:r>
       <w:r>
         <w:rPr>
@@ -10433,7 +10473,7 @@
           <w:shd w:val="clear" w:color="auto" w:fill="FFFFFF"/>
         </w:rPr>
       </w:pPr>
-      <w:bookmarkStart w:id="32" w:name="_Toc489059448"/>
+      <w:bookmarkStart w:id="32" w:name="_Toc489061484"/>
       <w:r>
         <w:rPr>
           <w:shd w:val="clear" w:color="auto" w:fill="FFFFFF"/>
@@ -10497,7 +10537,25 @@
           <w:color w:val="000000" w:themeColor="text1"/>
           <w:shd w:val="clear" w:color="auto" w:fill="FFFFFF"/>
         </w:rPr>
-        <w:t xml:space="preserve">Por lo general, se encuentran disponibles a través de plataformas de distribución, operadas por las compañías propietarias de los sistemas operativos móviles como Android, iOS, BlackBerry OS, Windows Phone, entre otros. Existen aplicaciones móviles gratuitas u otras de pago, donde en promedio el 20-30 % del costo de la aplicación se destina al distribuidor y el resto es para el desarrollador. El término </w:t>
+        <w:t xml:space="preserve">Por lo general, se encuentran disponibles a través de plataformas de distribución, operadas por las compañías propietarias de los sistemas operativos móviles como Android, iOS, BlackBerry OS, Windows </w:t>
+      </w:r>
+      <w:proofErr w:type="spellStart"/>
+      <w:r>
+        <w:rPr>
+          <w:rFonts w:cs="Arial"/>
+          <w:color w:val="000000" w:themeColor="text1"/>
+          <w:shd w:val="clear" w:color="auto" w:fill="FFFFFF"/>
+        </w:rPr>
+        <w:t>Phone</w:t>
+      </w:r>
+      <w:proofErr w:type="spellEnd"/>
+      <w:r>
+        <w:rPr>
+          <w:rFonts w:cs="Arial"/>
+          <w:color w:val="000000" w:themeColor="text1"/>
+          <w:shd w:val="clear" w:color="auto" w:fill="FFFFFF"/>
+        </w:rPr>
+        <w:t xml:space="preserve">, entre otros. Existen aplicaciones móviles gratuitas u otras de pago, donde en promedio el 20-30 % del costo de la aplicación se destina al distribuidor y el resto es para el desarrollador. El término </w:t>
       </w:r>
       <w:r>
         <w:rPr>
@@ -10738,7 +10796,7 @@
       <w:pPr>
         <w:pStyle w:val="Ttulo3"/>
       </w:pPr>
-      <w:bookmarkStart w:id="33" w:name="_Toc489059449"/>
+      <w:bookmarkStart w:id="33" w:name="_Toc489061485"/>
       <w:r>
         <w:t>2.3.2</w:t>
       </w:r>
@@ -10798,7 +10856,7 @@
       <w:pPr>
         <w:pStyle w:val="Ttulo3"/>
       </w:pPr>
-      <w:bookmarkStart w:id="34" w:name="_Toc489059450"/>
+      <w:bookmarkStart w:id="34" w:name="_Toc489061486"/>
       <w:r>
         <w:lastRenderedPageBreak/>
         <w:t>2.3.3</w:t>
@@ -10853,7 +10911,7 @@
       <w:pPr>
         <w:pStyle w:val="Ttulo2"/>
       </w:pPr>
-      <w:bookmarkStart w:id="35" w:name="_Toc489059451"/>
+      <w:bookmarkStart w:id="35" w:name="_Toc489061487"/>
       <w:r>
         <w:t>2.4</w:t>
       </w:r>
@@ -10939,7 +10997,7 @@
       <w:pPr>
         <w:pStyle w:val="Ttulo3"/>
       </w:pPr>
-      <w:bookmarkStart w:id="36" w:name="_Toc489059452"/>
+      <w:bookmarkStart w:id="36" w:name="_Toc489061488"/>
       <w:r>
         <w:t>2.4.1</w:t>
       </w:r>
@@ -11150,7 +11208,7 @@
       <w:pPr>
         <w:pStyle w:val="Ttulo3"/>
       </w:pPr>
-      <w:bookmarkStart w:id="37" w:name="_Toc489059453"/>
+      <w:bookmarkStart w:id="37" w:name="_Toc489061489"/>
       <w:r>
         <w:t>2.4.2</w:t>
       </w:r>
@@ -11340,7 +11398,7 @@
       <w:pPr>
         <w:pStyle w:val="Ttulo2"/>
       </w:pPr>
-      <w:bookmarkStart w:id="38" w:name="_Toc489059454"/>
+      <w:bookmarkStart w:id="38" w:name="_Toc489061490"/>
       <w:r>
         <w:t>2.5</w:t>
       </w:r>
@@ -11390,17 +11448,19 @@
       <w:pPr>
         <w:pStyle w:val="Ttulo3"/>
       </w:pPr>
-      <w:bookmarkStart w:id="39" w:name="_Toc489059455"/>
+      <w:bookmarkStart w:id="39" w:name="_Toc489061491"/>
       <w:r>
         <w:t>2.5.1</w:t>
       </w:r>
       <w:r>
         <w:tab/>
       </w:r>
+      <w:proofErr w:type="spellStart"/>
       <w:r>
         <w:t>MySQL</w:t>
       </w:r>
       <w:bookmarkEnd w:id="39"/>
+      <w:proofErr w:type="spellEnd"/>
     </w:p>
     <w:p>
       <w:pPr>
@@ -11410,13 +11470,41 @@
           <w:shd w:val="clear" w:color="auto" w:fill="FFFFFF"/>
         </w:rPr>
       </w:pPr>
+      <w:proofErr w:type="spellStart"/>
       <w:r>
         <w:rPr>
           <w:rFonts w:cs="Arial"/>
           <w:color w:val="000000" w:themeColor="text1"/>
           <w:shd w:val="clear" w:color="auto" w:fill="FFFFFF"/>
         </w:rPr>
-        <w:t>MySQL es la base de datos de código abierto más popular del mercado. Gracias a su rendimiento probado, a su fiabilidad y a su facilidad de uso, MySQL se ha convertido en la base de datos líder elegida para las aplicaciones basadas en web y utilizada por propiedades web de perfil alto, como Facebook, Twitter, YouTube y los cinco sitios web principales. Además, es una elección muy popular como base de datos integrada, distribuida por miles de ISV y OEM.</w:t>
+        <w:t>MySQL</w:t>
+      </w:r>
+      <w:proofErr w:type="spellEnd"/>
+      <w:r>
+        <w:rPr>
+          <w:rFonts w:cs="Arial"/>
+          <w:color w:val="000000" w:themeColor="text1"/>
+          <w:shd w:val="clear" w:color="auto" w:fill="FFFFFF"/>
+        </w:rPr>
+        <w:t xml:space="preserve"> es la base de datos de código abierto más popular del mercado. Gracias a su rendimiento probado, a su fiabilidad y a su facilidad de uso, </w:t>
+      </w:r>
+      <w:proofErr w:type="spellStart"/>
+      <w:r>
+        <w:rPr>
+          <w:rFonts w:cs="Arial"/>
+          <w:color w:val="000000" w:themeColor="text1"/>
+          <w:shd w:val="clear" w:color="auto" w:fill="FFFFFF"/>
+        </w:rPr>
+        <w:t>MySQL</w:t>
+      </w:r>
+      <w:proofErr w:type="spellEnd"/>
+      <w:r>
+        <w:rPr>
+          <w:rFonts w:cs="Arial"/>
+          <w:color w:val="000000" w:themeColor="text1"/>
+          <w:shd w:val="clear" w:color="auto" w:fill="FFFFFF"/>
+        </w:rPr>
+        <w:t xml:space="preserve"> se ha convertido en la base de datos líder elegida para las aplicaciones basadas en web y utilizada por propiedades web de perfil alto, como Facebook, Twitter, YouTube y los cinco sitios web principales. Además, es una elección muy popular como base de datos integrada, distribuida por miles de ISV y OEM.</w:t>
       </w:r>
     </w:p>
     <w:p>
@@ -11495,7 +11583,7 @@
       <w:pPr>
         <w:pStyle w:val="Ttulo3"/>
       </w:pPr>
-      <w:bookmarkStart w:id="40" w:name="_Toc489059456"/>
+      <w:bookmarkStart w:id="40" w:name="_Toc489061492"/>
       <w:r>
         <w:t>2.5.2</w:t>
       </w:r>
@@ -11562,7 +11650,7 @@
       <w:pPr>
         <w:pStyle w:val="Ttulo2"/>
       </w:pPr>
-      <w:bookmarkStart w:id="41" w:name="_Toc489059457"/>
+      <w:bookmarkStart w:id="41" w:name="_Toc489061493"/>
       <w:r>
         <w:t>2.6</w:t>
       </w:r>
@@ -11578,7 +11666,7 @@
       <w:pPr>
         <w:pStyle w:val="Ttulo3"/>
       </w:pPr>
-      <w:bookmarkStart w:id="42" w:name="_Toc489059458"/>
+      <w:bookmarkStart w:id="42" w:name="_Toc489061494"/>
       <w:r>
         <w:t>2.6.1</w:t>
       </w:r>
@@ -11597,7 +11685,23 @@
     </w:p>
     <w:p>
       <w:r>
-        <w:t>Está basado en el software IntelliJ IDEA de JetBrains, y es publicado de forma gratuita a través de la Licencia Apache 2.0. Está disponible para las plataformas Microsoft Windows, Mac OS X y GNU/Linux.</w:t>
+        <w:t xml:space="preserve">Está basado en el software </w:t>
+      </w:r>
+      <w:proofErr w:type="spellStart"/>
+      <w:r>
+        <w:t>IntelliJ</w:t>
+      </w:r>
+      <w:proofErr w:type="spellEnd"/>
+      <w:r>
+        <w:t xml:space="preserve"> IDEA de </w:t>
+      </w:r>
+      <w:proofErr w:type="spellStart"/>
+      <w:r>
+        <w:t>JetBrains</w:t>
+      </w:r>
+      <w:proofErr w:type="spellEnd"/>
+      <w:r>
+        <w:t>, y es publicado de forma gratuita a través de la Licencia Apache 2.0. Está disponible para las plataformas Microsoft Windows, Mac OS X y GNU/Linux.</w:t>
       </w:r>
     </w:p>
     <w:p>
@@ -11652,7 +11756,7 @@
       <w:pPr>
         <w:pStyle w:val="Ttulo3"/>
       </w:pPr>
-      <w:bookmarkStart w:id="43" w:name="_Toc489059459"/>
+      <w:bookmarkStart w:id="43" w:name="_Toc489061495"/>
       <w:r>
         <w:t>2.6.2</w:t>
       </w:r>
@@ -11666,7 +11770,15 @@
     </w:p>
     <w:p>
       <w:r>
-        <w:t xml:space="preserve">Sublime Text es un editor de texto y editor de código fuente está escrito en C++ y Python para los plugins. Desarrollado originalmente como una extensión de </w:t>
+        <w:t xml:space="preserve">Sublime Text es un editor de texto y editor de código fuente está escrito en C++ y Python para los </w:t>
+      </w:r>
+      <w:proofErr w:type="spellStart"/>
+      <w:r>
+        <w:t>plugins</w:t>
+      </w:r>
+      <w:proofErr w:type="spellEnd"/>
+      <w:r>
+        <w:t xml:space="preserve">. Desarrollado originalmente como una extensión de </w:t>
       </w:r>
       <w:proofErr w:type="spellStart"/>
       <w:r>
@@ -11888,10 +12000,18 @@
       </w:r>
       <w:proofErr w:type="spellEnd"/>
       <w:r>
-        <w:t xml:space="preserve"> y Plugins: Los </w:t>
+        <w:t xml:space="preserve"> y </w:t>
       </w:r>
       <w:proofErr w:type="spellStart"/>
       <w:r>
+        <w:t>Plugins</w:t>
+      </w:r>
+      <w:proofErr w:type="spellEnd"/>
+      <w:r>
+        <w:t xml:space="preserve">: Los </w:t>
+      </w:r>
+      <w:proofErr w:type="spellStart"/>
+      <w:r>
         <w:t>snippets</w:t>
       </w:r>
       <w:proofErr w:type="spellEnd"/>
@@ -11904,7 +12024,15 @@
       </w:r>
       <w:proofErr w:type="spellEnd"/>
       <w:r>
-        <w:t xml:space="preserve"> además de la existencia de multitud de plugins.</w:t>
+        <w:t xml:space="preserve"> además de la existencia de multitud de </w:t>
+      </w:r>
+      <w:proofErr w:type="spellStart"/>
+      <w:r>
+        <w:t>plugins</w:t>
+      </w:r>
+      <w:proofErr w:type="spellEnd"/>
+      <w:r>
+        <w:t>.</w:t>
       </w:r>
     </w:p>
     <w:p>
@@ -12073,7 +12201,7 @@
       <w:pPr>
         <w:pStyle w:val="Ttulo3"/>
       </w:pPr>
-      <w:bookmarkStart w:id="44" w:name="_Toc489059460"/>
+      <w:bookmarkStart w:id="44" w:name="_Toc489061496"/>
       <w:r>
         <w:t>2.6.3</w:t>
       </w:r>
@@ -12135,7 +12263,7 @@
       <w:pPr>
         <w:pStyle w:val="Ttulo2"/>
       </w:pPr>
-      <w:bookmarkStart w:id="45" w:name="_Toc489059461"/>
+      <w:bookmarkStart w:id="45" w:name="_Toc489061497"/>
       <w:r>
         <w:t>2.7</w:t>
       </w:r>
@@ -12170,7 +12298,15 @@
         <w:t>red,</w:t>
       </w:r>
       <w:r>
-        <w:t xml:space="preserve"> pero también pueden acceder a él a través de la computadora donde está funcionando. En el contexto de redes Internet Protocol (IP), un servidor es un programa que opera como oyente de un socket.</w:t>
+        <w:t xml:space="preserve"> pero también pueden acceder a él a través de la computadora donde está funcionando. En el contexto de redes Internet </w:t>
+      </w:r>
+      <w:proofErr w:type="spellStart"/>
+      <w:r>
+        <w:t>Protocol</w:t>
+      </w:r>
+      <w:proofErr w:type="spellEnd"/>
+      <w:r>
+        <w:t xml:space="preserve"> (IP), un servidor es un programa que opera como oyente de un socket.</w:t>
       </w:r>
     </w:p>
     <w:p>
@@ -12211,7 +12347,7 @@
         <w:pStyle w:val="Ttulo3"/>
       </w:pPr>
       <w:bookmarkStart w:id="46" w:name="_Toc488942784"/>
-      <w:bookmarkStart w:id="47" w:name="_Toc489059462"/>
+      <w:bookmarkStart w:id="47" w:name="_Toc489061498"/>
       <w:r>
         <w:t>2.7.1</w:t>
       </w:r>
@@ -12280,7 +12416,7 @@
       <w:pPr>
         <w:pStyle w:val="Ttulo3"/>
       </w:pPr>
-      <w:bookmarkStart w:id="48" w:name="_Toc489059463"/>
+      <w:bookmarkStart w:id="48" w:name="_Toc489061499"/>
       <w:r>
         <w:t>2.7.2</w:t>
       </w:r>
@@ -12350,7 +12486,7 @@
       <w:pPr>
         <w:pStyle w:val="Ttulo3"/>
       </w:pPr>
-      <w:bookmarkStart w:id="49" w:name="_Toc489059464"/>
+      <w:bookmarkStart w:id="49" w:name="_Toc489061500"/>
       <w:r>
         <w:t>2.7.3</w:t>
       </w:r>
@@ -12360,17 +12496,35 @@
       <w:r>
         <w:t xml:space="preserve">Servicios web </w:t>
       </w:r>
+      <w:proofErr w:type="spellStart"/>
       <w:r>
         <w:t>RESTful</w:t>
       </w:r>
       <w:bookmarkEnd w:id="49"/>
-    </w:p>
-    <w:p>
-      <w:r>
-        <w:t xml:space="preserve">Los servicios web RESTful son básicamente servicios web basados en la arquitectura REST. REST es un estilo de arquitectura </w:t>
-      </w:r>
-      <w:r>
-        <w:t>de software para sistemas hipermedia distribuidos como la World Wide Web.</w:t>
+      <w:proofErr w:type="spellEnd"/>
+    </w:p>
+    <w:p>
+      <w:r>
+        <w:t xml:space="preserve">Los servicios web </w:t>
+      </w:r>
+      <w:proofErr w:type="spellStart"/>
+      <w:r>
+        <w:t>RESTful</w:t>
+      </w:r>
+      <w:proofErr w:type="spellEnd"/>
+      <w:r>
+        <w:t xml:space="preserve"> son básicamente servicios web basados en la arquitectura REST. REST es un estilo de arquitectura </w:t>
+      </w:r>
+      <w:r>
+        <w:t xml:space="preserve">de software para sistemas hipermedia distribuidos como la </w:t>
+      </w:r>
+      <w:proofErr w:type="spellStart"/>
+      <w:r>
+        <w:t>World</w:t>
+      </w:r>
+      <w:proofErr w:type="spellEnd"/>
+      <w:r>
+        <w:t xml:space="preserve"> Wide Web.</w:t>
       </w:r>
     </w:p>
     <w:p>
@@ -12428,7 +12582,15 @@
     <w:p>
       <w:r>
         <w:lastRenderedPageBreak/>
-        <w:t>Los servicios web RESTful son ligeros</w:t>
+        <w:t xml:space="preserve">Los servicios web </w:t>
+      </w:r>
+      <w:proofErr w:type="spellStart"/>
+      <w:r>
+        <w:t>RESTful</w:t>
+      </w:r>
+      <w:proofErr w:type="spellEnd"/>
+      <w:r>
+        <w:t xml:space="preserve"> son ligeros</w:t>
       </w:r>
       <w:r>
         <w:t xml:space="preserve">, altamente escalables y altamente </w:t>
@@ -12509,7 +12671,7 @@
       <w:pPr>
         <w:pStyle w:val="Ttulo1"/>
       </w:pPr>
-      <w:bookmarkStart w:id="50" w:name="_Toc489059465"/>
+      <w:bookmarkStart w:id="50" w:name="_Toc489061501"/>
       <w:r>
         <w:lastRenderedPageBreak/>
         <w:t>CAPITULO 3. DESARROLLO</w:t>
@@ -12520,7 +12682,7 @@
       <w:pPr>
         <w:pStyle w:val="Ttulo2"/>
       </w:pPr>
-      <w:bookmarkStart w:id="51" w:name="_Toc489059466"/>
+      <w:bookmarkStart w:id="51" w:name="_Toc489061502"/>
       <w:r>
         <w:t>3.1</w:t>
       </w:r>
@@ -13095,7 +13257,7 @@
           <w:lang w:val="es-ES"/>
         </w:rPr>
       </w:pPr>
-      <w:bookmarkStart w:id="52" w:name="_Toc489059467"/>
+      <w:bookmarkStart w:id="52" w:name="_Toc489061503"/>
       <w:r>
         <w:t>3.1.</w:t>
       </w:r>
@@ -13192,7 +13354,7 @@
       <w:pPr>
         <w:pStyle w:val="Ttulo4"/>
       </w:pPr>
-      <w:bookmarkStart w:id="53" w:name="_Toc489059468"/>
+      <w:bookmarkStart w:id="53" w:name="_Toc489061504"/>
       <w:r>
         <w:t>3.1.1.1</w:t>
       </w:r>
@@ -13560,7 +13722,7 @@
           <w:szCs w:val="24"/>
         </w:rPr>
       </w:pPr>
-      <w:bookmarkStart w:id="54" w:name="_Toc489059469"/>
+      <w:bookmarkStart w:id="54" w:name="_Toc489061505"/>
       <w:r>
         <w:lastRenderedPageBreak/>
         <w:t>D</w:t>
@@ -13589,7 +13751,7 @@
           <w:noProof/>
           <w:color w:val="0000FF"/>
           <w:szCs w:val="24"/>
-          <w:lang w:val="en-US"/>
+          <w:lang w:eastAsia="es-MX"/>
         </w:rPr>
         <w:drawing>
           <wp:inline distT="0" distB="0" distL="0" distR="0" wp14:anchorId="5C63BF16" wp14:editId="79A68921">
@@ -13653,7 +13815,7 @@
       <w:pPr>
         <w:pStyle w:val="Ttulo4"/>
       </w:pPr>
-      <w:bookmarkStart w:id="55" w:name="_Toc489059470"/>
+      <w:bookmarkStart w:id="55" w:name="_Toc489061506"/>
       <w:r>
         <w:lastRenderedPageBreak/>
         <w:t>Diagrama de carriles: Solicitud de información</w:t>
@@ -13672,7 +13834,7 @@
           <w:rFonts w:cs="Arial"/>
           <w:noProof/>
           <w:szCs w:val="24"/>
-          <w:lang w:val="en-US"/>
+          <w:lang w:eastAsia="es-MX"/>
         </w:rPr>
         <w:drawing>
           <wp:inline distT="0" distB="0" distL="0" distR="0" wp14:anchorId="04E7A48A" wp14:editId="459FE4D3">
@@ -13741,7 +13903,7 @@
           <w:noProof/>
           <w:color w:val="0000FF"/>
           <w:szCs w:val="24"/>
-          <w:lang w:val="en-US"/>
+          <w:lang w:eastAsia="es-MX"/>
         </w:rPr>
         <w:lastRenderedPageBreak/>
         <w:drawing>
@@ -13826,7 +13988,7 @@
       <w:pPr>
         <w:pStyle w:val="Ttulo4"/>
       </w:pPr>
-      <w:bookmarkStart w:id="56" w:name="_Toc489059471"/>
+      <w:bookmarkStart w:id="56" w:name="_Toc489061507"/>
       <w:r>
         <w:lastRenderedPageBreak/>
         <w:t>3.1</w:t>
@@ -14044,7 +14206,7 @@
       <w:pPr>
         <w:pStyle w:val="Ttulo4"/>
       </w:pPr>
-      <w:bookmarkStart w:id="57" w:name="_Toc489059472"/>
+      <w:bookmarkStart w:id="57" w:name="_Toc489061508"/>
       <w:r>
         <w:lastRenderedPageBreak/>
         <w:t xml:space="preserve">Diagrama de bloque: </w:t>
@@ -14070,7 +14232,6 @@
           <w:b/>
           <w:noProof/>
           <w:color w:val="auto"/>
-          <w:lang w:val="en-US" w:eastAsia="en-US"/>
         </w:rPr>
         <w:drawing>
           <wp:inline distT="0" distB="0" distL="0" distR="0" wp14:anchorId="65D19D30" wp14:editId="6DD771D8">
@@ -14148,7 +14309,7 @@
           <w:rFonts w:eastAsiaTheme="minorHAnsi"/>
         </w:rPr>
       </w:pPr>
-      <w:bookmarkStart w:id="58" w:name="_Toc489059473"/>
+      <w:bookmarkStart w:id="58" w:name="_Toc489061509"/>
       <w:r>
         <w:rPr>
           <w:rFonts w:eastAsiaTheme="minorHAnsi"/>
@@ -14170,7 +14331,7 @@
           <w:rFonts w:cs="Arial"/>
           <w:noProof/>
           <w:szCs w:val="24"/>
-          <w:lang w:val="en-US"/>
+          <w:lang w:eastAsia="es-MX"/>
         </w:rPr>
         <w:drawing>
           <wp:inline distT="0" distB="0" distL="0" distR="0" wp14:anchorId="3D2B5BBD" wp14:editId="024B12B7">
@@ -14243,7 +14404,7 @@
       <w:pPr>
         <w:pStyle w:val="Ttulo4"/>
       </w:pPr>
-      <w:bookmarkStart w:id="59" w:name="_Toc489059474"/>
+      <w:bookmarkStart w:id="59" w:name="_Toc489061510"/>
       <w:r>
         <w:lastRenderedPageBreak/>
         <w:t>3.1</w:t>
@@ -14668,7 +14829,7 @@
       <w:pPr>
         <w:pStyle w:val="Ttulo4"/>
       </w:pPr>
-      <w:bookmarkStart w:id="60" w:name="_Toc489059475"/>
+      <w:bookmarkStart w:id="60" w:name="_Toc489061511"/>
       <w:r>
         <w:lastRenderedPageBreak/>
         <w:t>Diagrama de bloque: Denuncia por incumplimiento</w:t>
@@ -14688,7 +14849,7 @@
           <w:rFonts w:ascii="Calibri" w:hAnsi="Calibri"/>
           <w:noProof/>
           <w:sz w:val="22"/>
-          <w:lang w:val="en-US"/>
+          <w:lang w:eastAsia="es-MX"/>
         </w:rPr>
         <w:drawing>
           <wp:inline distT="0" distB="0" distL="0" distR="0" wp14:anchorId="551F6B44" wp14:editId="7F66047A">
@@ -14764,7 +14925,7 @@
           <w:rFonts w:eastAsiaTheme="minorHAnsi"/>
         </w:rPr>
       </w:pPr>
-      <w:bookmarkStart w:id="61" w:name="_Toc489059476"/>
+      <w:bookmarkStart w:id="61" w:name="_Toc489061512"/>
       <w:r>
         <w:rPr>
           <w:rFonts w:eastAsiaTheme="minorHAnsi"/>
@@ -14778,7 +14939,7 @@
       <w:r>
         <w:rPr>
           <w:noProof/>
-          <w:lang w:val="en-US"/>
+          <w:lang w:eastAsia="es-MX"/>
         </w:rPr>
         <w:drawing>
           <wp:inline distT="0" distB="0" distL="0" distR="0" wp14:anchorId="1866AC98" wp14:editId="61D88472">
@@ -14846,7 +15007,7 @@
           <w:lang w:val="es-ES"/>
         </w:rPr>
       </w:pPr>
-      <w:bookmarkStart w:id="62" w:name="_Toc489059477"/>
+      <w:bookmarkStart w:id="62" w:name="_Toc489061513"/>
       <w:r>
         <w:rPr>
           <w:lang w:val="es-ES"/>
@@ -14873,7 +15034,7 @@
       <w:pPr>
         <w:pStyle w:val="Ttulo4"/>
       </w:pPr>
-      <w:bookmarkStart w:id="63" w:name="_Toc489059478"/>
+      <w:bookmarkStart w:id="63" w:name="_Toc489061514"/>
       <w:r>
         <w:t>3.1.2</w:t>
       </w:r>
@@ -14898,7 +15059,7 @@
       <w:r>
         <w:rPr>
           <w:noProof/>
-          <w:lang w:val="en-US"/>
+          <w:lang w:eastAsia="es-MX"/>
         </w:rPr>
         <w:drawing>
           <wp:inline distT="0" distB="0" distL="0" distR="0" wp14:anchorId="0B578145" wp14:editId="3706F841">
@@ -14963,7 +15124,7 @@
       <w:pPr>
         <w:pStyle w:val="Ttulo4"/>
       </w:pPr>
-      <w:bookmarkStart w:id="64" w:name="_Toc489059479"/>
+      <w:bookmarkStart w:id="64" w:name="_Toc489061515"/>
       <w:r>
         <w:lastRenderedPageBreak/>
         <w:t>3.1.2</w:t>
@@ -23542,7 +23703,7 @@
           <w:lang w:val="es-ES"/>
         </w:rPr>
       </w:pPr>
-      <w:bookmarkStart w:id="65" w:name="_Toc489059482"/>
+      <w:bookmarkStart w:id="65" w:name="_Toc489061516"/>
       <w:r>
         <w:rPr>
           <w:lang w:val="es-ES"/>
@@ -23570,7 +23731,7 @@
       <w:r>
         <w:rPr>
           <w:noProof/>
-          <w:lang w:val="en-US"/>
+          <w:lang w:eastAsia="es-MX"/>
         </w:rPr>
         <w:drawing>
           <wp:inline distT="0" distB="0" distL="0" distR="0" wp14:anchorId="1D2D5C82" wp14:editId="1F80B470">
@@ -23632,7 +23793,7 @@
       <w:r>
         <w:rPr>
           <w:noProof/>
-          <w:lang w:val="en-US"/>
+          <w:lang w:eastAsia="es-MX"/>
         </w:rPr>
         <w:lastRenderedPageBreak/>
         <w:drawing>
@@ -23695,7 +23856,7 @@
       <w:r>
         <w:rPr>
           <w:noProof/>
-          <w:lang w:val="en-US"/>
+          <w:lang w:eastAsia="es-MX"/>
         </w:rPr>
         <w:lastRenderedPageBreak/>
         <w:drawing>
@@ -23758,7 +23919,7 @@
       <w:r>
         <w:rPr>
           <w:noProof/>
-          <w:lang w:val="en-US"/>
+          <w:lang w:eastAsia="es-MX"/>
         </w:rPr>
         <w:lastRenderedPageBreak/>
         <w:drawing>
@@ -23821,7 +23982,7 @@
       <w:r>
         <w:rPr>
           <w:noProof/>
-          <w:lang w:val="en-US"/>
+          <w:lang w:eastAsia="es-MX"/>
         </w:rPr>
         <w:lastRenderedPageBreak/>
         <w:drawing>
@@ -23884,7 +24045,7 @@
       <w:r>
         <w:rPr>
           <w:noProof/>
-          <w:lang w:val="en-US"/>
+          <w:lang w:eastAsia="es-MX"/>
         </w:rPr>
         <w:lastRenderedPageBreak/>
         <w:drawing>
@@ -23947,7 +24108,7 @@
       <w:r>
         <w:rPr>
           <w:noProof/>
-          <w:lang w:val="en-US"/>
+          <w:lang w:eastAsia="es-MX"/>
         </w:rPr>
         <w:lastRenderedPageBreak/>
         <w:drawing>
@@ -24010,7 +24171,7 @@
       <w:r>
         <w:rPr>
           <w:noProof/>
-          <w:lang w:val="en-US"/>
+          <w:lang w:eastAsia="es-MX"/>
         </w:rPr>
         <w:lastRenderedPageBreak/>
         <w:drawing>
@@ -24073,7 +24234,7 @@
       <w:r>
         <w:rPr>
           <w:noProof/>
-          <w:lang w:val="en-US"/>
+          <w:lang w:eastAsia="es-MX"/>
         </w:rPr>
         <w:lastRenderedPageBreak/>
         <w:drawing>
@@ -24136,7 +24297,7 @@
       <w:r>
         <w:rPr>
           <w:noProof/>
-          <w:lang w:val="en-US"/>
+          <w:lang w:eastAsia="es-MX"/>
         </w:rPr>
         <w:lastRenderedPageBreak/>
         <w:drawing>
@@ -24199,7 +24360,7 @@
       <w:r>
         <w:rPr>
           <w:noProof/>
-          <w:lang w:val="en-US"/>
+          <w:lang w:eastAsia="es-MX"/>
         </w:rPr>
         <w:lastRenderedPageBreak/>
         <w:drawing>
@@ -24262,7 +24423,7 @@
       <w:r>
         <w:rPr>
           <w:noProof/>
-          <w:lang w:val="en-US"/>
+          <w:lang w:eastAsia="es-MX"/>
         </w:rPr>
         <w:lastRenderedPageBreak/>
         <w:drawing>
@@ -24325,7 +24486,7 @@
       <w:r>
         <w:rPr>
           <w:noProof/>
-          <w:lang w:val="en-US"/>
+          <w:lang w:eastAsia="es-MX"/>
         </w:rPr>
         <w:lastRenderedPageBreak/>
         <w:drawing>
@@ -24388,7 +24549,7 @@
       <w:r>
         <w:rPr>
           <w:noProof/>
-          <w:lang w:val="en-US"/>
+          <w:lang w:eastAsia="es-MX"/>
         </w:rPr>
         <w:lastRenderedPageBreak/>
         <w:drawing>
@@ -24454,7 +24615,7 @@
       <w:r>
         <w:rPr>
           <w:noProof/>
-          <w:lang w:val="en-US"/>
+          <w:lang w:eastAsia="es-MX"/>
         </w:rPr>
         <w:lastRenderedPageBreak/>
         <w:drawing>
@@ -24532,7 +24693,7 @@
           <w:lang w:val="es-ES"/>
         </w:rPr>
       </w:pPr>
-      <w:bookmarkStart w:id="66" w:name="_Toc489059483"/>
+      <w:bookmarkStart w:id="66" w:name="_Toc489061517"/>
       <w:r>
         <w:rPr>
           <w:lang w:val="es-ES"/>
@@ -24556,7 +24717,12 @@
     </w:p>
     <w:p>
       <w:r>
-        <w:t>La programación se realizó en 3 etapas o módulos: el módulo web, el módulo móvil y los servicios web.</w:t>
+        <w:t>La progr</w:t>
+      </w:r>
+      <w:bookmarkStart w:id="67" w:name="_GoBack"/>
+      <w:bookmarkEnd w:id="67"/>
+      <w:r>
+        <w:t>amación se realizó en 3 etapas o módulos: el módulo web, el módulo móvil y los servicios web.</w:t>
       </w:r>
     </w:p>
     <w:p>
@@ -24618,7 +24784,7 @@
           <w:lang w:val="es-ES"/>
         </w:rPr>
       </w:pPr>
-      <w:bookmarkStart w:id="67" w:name="_Toc489059484"/>
+      <w:bookmarkStart w:id="68" w:name="_Toc489061518"/>
       <w:r>
         <w:rPr>
           <w:lang w:val="es-ES"/>
@@ -24636,9 +24802,9 @@
         <w:rPr>
           <w:lang w:val="es-ES"/>
         </w:rPr>
-        <w:t>Programación de interfaces de comunicación con sistema INFOMEX Nacional.</w:t>
-      </w:r>
-      <w:bookmarkEnd w:id="67"/>
+        <w:t>Programación de interfaces de comunicación con sistema INFOMEX Nacional</w:t>
+      </w:r>
+      <w:bookmarkEnd w:id="68"/>
     </w:p>
     <w:p>
       <w:pPr>
@@ -24678,7 +24844,7 @@
       <w:pPr>
         <w:pStyle w:val="Ttulo2"/>
       </w:pPr>
-      <w:bookmarkStart w:id="68" w:name="_Toc489059485"/>
+      <w:bookmarkStart w:id="69" w:name="_Toc489061519"/>
       <w:r>
         <w:lastRenderedPageBreak/>
         <w:t>3.2</w:t>
@@ -24689,13 +24855,13 @@
       <w:r>
         <w:t>Diseño</w:t>
       </w:r>
-      <w:bookmarkEnd w:id="68"/>
+      <w:bookmarkEnd w:id="69"/>
     </w:p>
     <w:p>
       <w:pPr>
         <w:pStyle w:val="Ttulo3"/>
       </w:pPr>
-      <w:bookmarkStart w:id="69" w:name="_Toc489059486"/>
+      <w:bookmarkStart w:id="70" w:name="_Toc489061520"/>
       <w:r>
         <w:t>3.2</w:t>
       </w:r>
@@ -24708,13 +24874,13 @@
       <w:r>
         <w:t>Casos de uso</w:t>
       </w:r>
-      <w:bookmarkEnd w:id="69"/>
+      <w:bookmarkEnd w:id="70"/>
     </w:p>
     <w:p>
       <w:pPr>
         <w:pStyle w:val="Ttulo4"/>
       </w:pPr>
-      <w:bookmarkStart w:id="70" w:name="_Toc489059487"/>
+      <w:bookmarkStart w:id="71" w:name="_Toc489061521"/>
       <w:r>
         <w:t>3.2</w:t>
       </w:r>
@@ -24727,7 +24893,7 @@
       <w:r>
         <w:t>Ciudadano</w:t>
       </w:r>
-      <w:bookmarkEnd w:id="70"/>
+      <w:bookmarkEnd w:id="71"/>
     </w:p>
     <w:p>
       <w:pPr>
@@ -24754,7 +24920,7 @@
             <v:path o:extrusionok="f" gradientshapeok="t" o:connecttype="rect"/>
             <o:lock v:ext="edit" aspectratio="t"/>
           </v:shapetype>
-          <v:shape id="_x0000_i1025" type="#_x0000_t75" style="width:275.1pt;height:311.65pt">
+          <v:shape id="_x0000_i1025" type="#_x0000_t75" style="width:274.95pt;height:311.6pt">
             <v:imagedata r:id="rId34" o:title="caso de uso ciudadano" croptop="6478f" cropbottom="18825f" cropleft="946f" cropright="37128f"/>
           </v:shape>
         </w:pict>
@@ -24833,6 +24999,9 @@
             <w:r>
               <w:t>Es del módulo encargado de registrar a los nuevos ciudadanos</w:t>
             </w:r>
+            <w:r>
+              <w:t>.</w:t>
+            </w:r>
           </w:p>
         </w:tc>
       </w:tr>
@@ -24864,6 +25033,9 @@
             <w:r>
               <w:t>para los ciudadanos</w:t>
             </w:r>
+            <w:r>
+              <w:t>.</w:t>
+            </w:r>
           </w:p>
         </w:tc>
       </w:tr>
@@ -24889,6 +25061,9 @@
             <w:r>
               <w:t>dulo encargado de la visualización de solicitudes de acceso a la información, recursos de revisión, denuncias por incumplimiento y sujetos obligados</w:t>
             </w:r>
+            <w:r>
+              <w:t>.</w:t>
+            </w:r>
           </w:p>
         </w:tc>
       </w:tr>
@@ -24913,6 +25088,9 @@
             </w:r>
             <w:r>
               <w:t>dulo encargado de realizar una nueva solicitud de acceso a la información, un nuevo recurso de revisión o una nueva denuncia por incumplimiento</w:t>
+            </w:r>
+            <w:r>
+              <w:t>.</w:t>
             </w:r>
           </w:p>
         </w:tc>
@@ -24932,7 +25110,7 @@
       <w:pPr>
         <w:pStyle w:val="Ttulo4"/>
       </w:pPr>
-      <w:bookmarkStart w:id="71" w:name="_Toc489059488"/>
+      <w:bookmarkStart w:id="72" w:name="_Toc489061522"/>
       <w:r>
         <w:lastRenderedPageBreak/>
         <w:t>3.2</w:t>
@@ -24946,7 +25124,7 @@
       <w:r>
         <w:t>Usuarios</w:t>
       </w:r>
-      <w:bookmarkEnd w:id="71"/>
+      <w:bookmarkEnd w:id="72"/>
     </w:p>
     <w:p>
       <w:pPr>
@@ -24955,7 +25133,7 @@
       <w:r>
         <w:rPr>
           <w:noProof/>
-          <w:lang w:val="en-US"/>
+          <w:lang w:eastAsia="es-MX"/>
         </w:rPr>
         <w:drawing>
           <wp:inline distT="0" distB="0" distL="0" distR="0" wp14:anchorId="2B84225F" wp14:editId="07276EDB">
@@ -25080,6 +25258,9 @@
             <w:r>
               <w:t>usuarios</w:t>
             </w:r>
+            <w:r>
+              <w:t>.</w:t>
+            </w:r>
           </w:p>
         </w:tc>
       </w:tr>
@@ -25102,6 +25283,9 @@
             <w:r>
               <w:t>Módulo encargado de la visualización de solicitudes de acceso a la información, recursos de revisión, denuncias por incumplimiento y sujetos obligados</w:t>
             </w:r>
+            <w:r>
+              <w:t>.</w:t>
+            </w:r>
           </w:p>
         </w:tc>
       </w:tr>
@@ -25124,6 +25308,9 @@
             <w:r>
               <w:t>Módulo encargado de la respuesta de todas las solicitudes dirigidas al sujeto obligado correspondiente</w:t>
             </w:r>
+            <w:r>
+              <w:t>.</w:t>
+            </w:r>
           </w:p>
         </w:tc>
       </w:tr>
@@ -25154,7 +25341,7 @@
       <w:pPr>
         <w:pStyle w:val="Ttulo3"/>
       </w:pPr>
-      <w:bookmarkStart w:id="72" w:name="_Toc489059489"/>
+      <w:bookmarkStart w:id="73" w:name="_Toc489061523"/>
       <w:r>
         <w:lastRenderedPageBreak/>
         <w:t>3.2</w:t>
@@ -25171,13 +25358,13 @@
       <w:r>
         <w:t>iagramas de secuencia</w:t>
       </w:r>
-      <w:bookmarkEnd w:id="72"/>
+      <w:bookmarkEnd w:id="73"/>
     </w:p>
     <w:p>
       <w:pPr>
         <w:pStyle w:val="Ttulo4"/>
       </w:pPr>
-      <w:bookmarkStart w:id="73" w:name="_Toc489059490"/>
+      <w:bookmarkStart w:id="74" w:name="_Toc489061524"/>
       <w:r>
         <w:t>3.2</w:t>
       </w:r>
@@ -25188,9 +25375,12 @@
         <w:tab/>
       </w:r>
       <w:r>
-        <w:t>Diagrama de secuencia: Registro de usuarios</w:t>
-      </w:r>
-      <w:bookmarkEnd w:id="73"/>
+        <w:t xml:space="preserve">Diagrama de secuencia: Registro de </w:t>
+      </w:r>
+      <w:r>
+        <w:t>ciudadanos</w:t>
+      </w:r>
+      <w:bookmarkEnd w:id="74"/>
     </w:p>
     <w:p>
       <w:pPr>
@@ -25199,7 +25389,7 @@
       <w:r>
         <w:rPr>
           <w:noProof/>
-          <w:lang w:val="en-US"/>
+          <w:lang w:eastAsia="es-MX"/>
         </w:rPr>
         <w:drawing>
           <wp:inline distT="0" distB="0" distL="0" distR="0" wp14:anchorId="1CAC929F" wp14:editId="238199DB">
@@ -25264,12 +25454,95 @@
       </w:r>
     </w:p>
     <w:p>
+      <w:pPr>
+        <w:pStyle w:val="Ttulo4"/>
+      </w:pPr>
+      <w:bookmarkStart w:id="75" w:name="_Toc489061525"/>
+      <w:r>
+        <w:lastRenderedPageBreak/>
+        <w:t>3.2.2.2</w:t>
+      </w:r>
+      <w:r>
+        <w:tab/>
+        <w:t>Diagrama de secuencia: Actualización de datos de ciudadanos</w:t>
+      </w:r>
+      <w:bookmarkEnd w:id="75"/>
+    </w:p>
+    <w:p>
+      <w:r>
+        <w:rPr>
+          <w:noProof/>
+          <w:lang w:eastAsia="es-MX"/>
+        </w:rPr>
+        <w:drawing>
+          <wp:inline distT="0" distB="0" distL="0" distR="0" wp14:anchorId="4D74EF7D" wp14:editId="52CE7727">
+            <wp:extent cx="5423338" cy="5029809"/>
+            <wp:effectExtent l="0" t="0" r="6350" b="0"/>
+            <wp:docPr id="20" name="Imagen 20" descr="C:\Users\dario\Desktop\actualizacion.png"/>
+            <wp:cNvGraphicFramePr>
+              <a:graphicFrameLocks xmlns:a="http://schemas.openxmlformats.org/drawingml/2006/main" noChangeAspect="1"/>
+            </wp:cNvGraphicFramePr>
+            <a:graphic xmlns:a="http://schemas.openxmlformats.org/drawingml/2006/main">
+              <a:graphicData uri="http://schemas.openxmlformats.org/drawingml/2006/picture">
+                <pic:pic xmlns:pic="http://schemas.openxmlformats.org/drawingml/2006/picture">
+                  <pic:nvPicPr>
+                    <pic:cNvPr id="0" name="Picture 4" descr="C:\Users\dario\Desktop\actualizacion.png"/>
+                    <pic:cNvPicPr>
+                      <a:picLocks noChangeAspect="1" noChangeArrowheads="1"/>
+                    </pic:cNvPicPr>
+                  </pic:nvPicPr>
+                  <pic:blipFill rotWithShape="1">
+                    <a:blip r:embed="rId37">
+                      <a:extLst>
+                        <a:ext uri="{28A0092B-C50C-407E-A947-70E740481C1C}">
+                          <a14:useLocalDpi xmlns:a14="http://schemas.microsoft.com/office/drawing/2010/main" val="0"/>
+                        </a:ext>
+                      </a:extLst>
+                    </a:blip>
+                    <a:srcRect r="38054" b="25652"/>
+                    <a:stretch/>
+                  </pic:blipFill>
+                  <pic:spPr bwMode="auto">
+                    <a:xfrm>
+                      <a:off x="0" y="0"/>
+                      <a:ext cx="5440372" cy="5045607"/>
+                    </a:xfrm>
+                    <a:prstGeom prst="rect">
+                      <a:avLst/>
+                    </a:prstGeom>
+                    <a:noFill/>
+                    <a:ln>
+                      <a:noFill/>
+                    </a:ln>
+                    <a:extLst>
+                      <a:ext uri="{53640926-AAD7-44D8-BBD7-CCE9431645EC}">
+                        <a14:shadowObscured xmlns:a14="http://schemas.microsoft.com/office/drawing/2010/main"/>
+                      </a:ext>
+                    </a:extLst>
+                  </pic:spPr>
+                </pic:pic>
+              </a:graphicData>
+            </a:graphic>
+          </wp:inline>
+        </w:drawing>
+      </w:r>
+    </w:p>
+    <w:p>
+      <w:pPr>
+        <w:spacing w:line="259" w:lineRule="auto"/>
+        <w:jc w:val="left"/>
+      </w:pPr>
+      <w:r>
+        <w:br w:type="page"/>
+      </w:r>
+    </w:p>
+    <w:p>
       <w:r>
         <w:lastRenderedPageBreak/>
         <w:t>3.2</w:t>
       </w:r>
       <w:r>
-        <w:t>.2.2</w:t>
+        <w:t>.2.3</w:t>
       </w:r>
       <w:r>
         <w:tab/>
@@ -25285,7 +25558,7 @@
       <w:r>
         <w:rPr>
           <w:noProof/>
-          <w:lang w:val="en-US"/>
+          <w:lang w:eastAsia="es-MX"/>
         </w:rPr>
         <w:drawing>
           <wp:inline distT="0" distB="0" distL="0" distR="0" wp14:anchorId="50DC3487" wp14:editId="3CBC96D3">
@@ -25305,7 +25578,7 @@
                     </pic:cNvPicPr>
                   </pic:nvPicPr>
                   <pic:blipFill rotWithShape="1">
-                    <a:blip r:embed="rId37">
+                    <a:blip r:embed="rId38">
                       <a:extLst>
                         <a:ext uri="{28A0092B-C50C-407E-A947-70E740481C1C}">
                           <a14:useLocalDpi xmlns:a14="http://schemas.microsoft.com/office/drawing/2010/main" val="0"/>
@@ -25353,7 +25626,7 @@
       <w:pPr>
         <w:pStyle w:val="Ttulo2"/>
       </w:pPr>
-      <w:bookmarkStart w:id="74" w:name="_Toc489059491"/>
+      <w:bookmarkStart w:id="76" w:name="_Toc489061526"/>
       <w:r>
         <w:lastRenderedPageBreak/>
         <w:t>3.3</w:t>
@@ -25367,7 +25640,7 @@
       <w:r>
         <w:t>ción</w:t>
       </w:r>
-      <w:bookmarkEnd w:id="74"/>
+      <w:bookmarkEnd w:id="76"/>
     </w:p>
     <w:p>
       <w:r>
@@ -25379,7 +25652,7 @@
       <w:pPr>
         <w:pStyle w:val="Ttulo2"/>
       </w:pPr>
-      <w:bookmarkStart w:id="75" w:name="_Toc489059492"/>
+      <w:bookmarkStart w:id="77" w:name="_Toc489061527"/>
       <w:r>
         <w:t>3.4</w:t>
       </w:r>
@@ -25389,7 +25662,7 @@
       <w:r>
         <w:t>Requisitos de instalación</w:t>
       </w:r>
-      <w:bookmarkEnd w:id="75"/>
+      <w:bookmarkEnd w:id="77"/>
     </w:p>
     <w:p>
       <w:r>
@@ -25428,18 +25701,18 @@
       <w:pPr>
         <w:pStyle w:val="Ttulo1"/>
       </w:pPr>
-      <w:bookmarkStart w:id="76" w:name="_Toc489059493"/>
+      <w:bookmarkStart w:id="78" w:name="_Toc489061528"/>
       <w:r>
         <w:lastRenderedPageBreak/>
         <w:t>CAPITULO 4. RESULTADOS</w:t>
       </w:r>
-      <w:bookmarkEnd w:id="76"/>
+      <w:bookmarkEnd w:id="78"/>
     </w:p>
     <w:p>
       <w:pPr>
         <w:pStyle w:val="Ttulo2"/>
       </w:pPr>
-      <w:bookmarkStart w:id="77" w:name="_Toc489059494"/>
+      <w:bookmarkStart w:id="79" w:name="_Toc489061529"/>
       <w:r>
         <w:t>4.1</w:t>
       </w:r>
@@ -25453,7 +25726,7 @@
       <w:r>
         <w:t>.</w:t>
       </w:r>
-      <w:bookmarkEnd w:id="77"/>
+      <w:bookmarkEnd w:id="79"/>
     </w:p>
     <w:p>
       <w:r>
@@ -25483,13 +25756,13 @@
         <w:t>,</w:t>
       </w:r>
       <w:r>
-        <w:t xml:space="preserve"> se realizó un </w:t>
-      </w:r>
-      <w:r>
-        <w:t xml:space="preserve">prototipo </w:t>
-      </w:r>
-      <w:r>
-        <w:t xml:space="preserve">de </w:t>
+        <w:t xml:space="preserve"> se realizó un</w:t>
+      </w:r>
+      <w:r>
+        <w:t>a</w:t>
+      </w:r>
+      <w:r>
+        <w:t xml:space="preserve"> </w:t>
       </w:r>
       <w:r>
         <w:t xml:space="preserve">página web </w:t>
@@ -25509,7 +25782,7 @@
       <w:pPr>
         <w:pStyle w:val="Ttulo2"/>
       </w:pPr>
-      <w:bookmarkStart w:id="78" w:name="_Toc489059495"/>
+      <w:bookmarkStart w:id="80" w:name="_Toc489061530"/>
       <w:r>
         <w:t>4.2</w:t>
       </w:r>
@@ -25517,7 +25790,7 @@
         <w:tab/>
         <w:t>Evaluación o impacto económico, social o tecnológico.</w:t>
       </w:r>
-      <w:bookmarkEnd w:id="78"/>
+      <w:bookmarkEnd w:id="80"/>
     </w:p>
     <w:p>
       <w:r>
@@ -25574,7 +25847,7 @@
       <w:pPr>
         <w:pStyle w:val="Ttulo2"/>
       </w:pPr>
-      <w:bookmarkStart w:id="79" w:name="_Toc489059496"/>
+      <w:bookmarkStart w:id="81" w:name="_Toc489061531"/>
       <w:r>
         <w:lastRenderedPageBreak/>
         <w:t>4.3</w:t>
@@ -25583,7 +25856,7 @@
         <w:tab/>
         <w:t>Competencias desarrolladas y/o aplicadas.</w:t>
       </w:r>
-      <w:bookmarkEnd w:id="79"/>
+      <w:bookmarkEnd w:id="81"/>
     </w:p>
     <w:p>
       <w:r>
@@ -25775,7 +26048,7 @@
       <w:pPr>
         <w:pStyle w:val="Ttulo2"/>
       </w:pPr>
-      <w:bookmarkStart w:id="80" w:name="_Toc489059497"/>
+      <w:bookmarkStart w:id="82" w:name="_Toc489061532"/>
       <w:r>
         <w:lastRenderedPageBreak/>
         <w:t>4.4</w:t>
@@ -25784,7 +26057,7 @@
         <w:tab/>
         <w:t>Conclusiones y recomendaciones.</w:t>
       </w:r>
-      <w:bookmarkEnd w:id="80"/>
+      <w:bookmarkEnd w:id="82"/>
     </w:p>
     <w:p>
       <w:r>
@@ -25896,9 +26169,6 @@
         <w:t xml:space="preserve"> así como los las entidades federativas y sus municipios.</w:t>
       </w:r>
     </w:p>
-    <w:p/>
-    <w:p/>
-    <w:p/>
     <w:p>
       <w:pPr>
         <w:jc w:val="left"/>
@@ -25907,9 +26177,15 @@
         <w:br w:type="page"/>
       </w:r>
     </w:p>
+    <w:bookmarkStart w:id="83" w:name="_Toc489061533" w:displacedByCustomXml="next"/>
     <w:sdt>
       <w:sdtPr>
         <w:rPr>
+          <w:rFonts w:eastAsiaTheme="minorHAnsi" w:cstheme="minorBidi"/>
+          <w:b w:val="0"/>
+          <w:color w:val="auto"/>
+          <w:sz w:val="24"/>
+          <w:szCs w:val="22"/>
           <w:lang w:val="es-ES"/>
         </w:rPr>
         <w:id w:val="-742953331"/>
@@ -25920,11 +26196,6 @@
       </w:sdtPr>
       <w:sdtEndPr>
         <w:rPr>
-          <w:rFonts w:eastAsiaTheme="minorHAnsi" w:cstheme="minorBidi"/>
-          <w:b w:val="0"/>
-          <w:color w:val="auto"/>
-          <w:sz w:val="24"/>
-          <w:szCs w:val="22"/>
           <w:lang w:val="es-MX"/>
         </w:rPr>
       </w:sdtEndPr>
@@ -25939,6 +26210,7 @@
             </w:rPr>
             <w:t>Fuentes de información</w:t>
           </w:r>
+          <w:bookmarkEnd w:id="83"/>
         </w:p>
         <w:sdt>
           <w:sdtPr>
@@ -26153,8 +26425,6 @@
                   <w:lang w:val="es-ES"/>
                 </w:rPr>
               </w:pPr>
-              <w:bookmarkStart w:id="81" w:name="_GoBack"/>
-              <w:bookmarkEnd w:id="81"/>
               <w:r>
                 <w:rPr>
                   <w:noProof/>
@@ -26695,7 +26965,7 @@
       </w:pPr>
     </w:p>
     <w:sectPr>
-      <w:footerReference w:type="default" r:id="rId38"/>
+      <w:footerReference w:type="default" r:id="rId39"/>
       <w:pgSz w:w="12240" w:h="15840"/>
       <w:pgMar w:top="1417" w:right="1701" w:bottom="1417" w:left="1701" w:header="708" w:footer="708" w:gutter="0"/>
       <w:pgNumType w:start="1"/>
@@ -26763,7 +27033,7 @@
             <w:noProof/>
             <w:lang w:val="es-ES"/>
           </w:rPr>
-          <w:t>85</w:t>
+          <w:t>74</w:t>
         </w:r>
         <w:r>
           <w:fldChar w:fldCharType="end"/>
@@ -31504,7 +31774,7 @@
 </file>
 
 <file path=customXml/itemProps1.xml><?xml version="1.0" encoding="utf-8"?>
-<ds:datastoreItem xmlns:ds="http://schemas.openxmlformats.org/officeDocument/2006/customXml" ds:itemID="{DD05EACE-E6BC-4C84-88BA-6B528D98C706}">
+<ds:datastoreItem xmlns:ds="http://schemas.openxmlformats.org/officeDocument/2006/customXml" ds:itemID="{BC063440-C327-4CBA-BC16-DBE73EF5C817}">
   <ds:schemaRefs>
     <ds:schemaRef ds:uri="http://schemas.openxmlformats.org/officeDocument/2006/bibliography"/>
   </ds:schemaRefs>

</xml_diff>

<commit_message>
act programacion de servicios doc 1.9
</commit_message>
<xml_diff>
--- a/Documentos/Documento 1.9.docx
+++ b/Documentos/Documento 1.9.docx
@@ -13,7 +13,7 @@
       <w:r>
         <w:rPr>
           <w:noProof/>
-          <w:lang w:val="en-US"/>
+          <w:lang w:eastAsia="es-MX"/>
         </w:rPr>
         <w:drawing>
           <wp:anchor distT="0" distB="0" distL="114300" distR="114300" simplePos="0" relativeHeight="251658239" behindDoc="1" locked="0" layoutInCell="1" allowOverlap="1" wp14:anchorId="53F8E1C3" wp14:editId="4FD3259E">
@@ -157,7 +157,7 @@
       <w:r>
         <w:rPr>
           <w:noProof/>
-          <w:lang w:val="en-US"/>
+          <w:lang w:eastAsia="es-MX"/>
         </w:rPr>
         <w:drawing>
           <wp:anchor distT="0" distB="0" distL="114300" distR="114300" simplePos="0" relativeHeight="251659264" behindDoc="1" locked="0" layoutInCell="1" allowOverlap="1" wp14:anchorId="4125702B" wp14:editId="6365A7AC">
@@ -1425,21 +1425,7 @@
                 <w:rStyle w:val="Hipervnculo"/>
                 <w:noProof/>
               </w:rPr>
-              <w:t>Problemas a</w:t>
-            </w:r>
-            <w:r>
-              <w:rPr>
-                <w:rStyle w:val="Hipervnculo"/>
-                <w:noProof/>
-              </w:rPr>
-              <w:t xml:space="preserve"> </w:t>
-            </w:r>
-            <w:r>
-              <w:rPr>
-                <w:rStyle w:val="Hipervnculo"/>
-                <w:noProof/>
-              </w:rPr>
-              <w:t>resolver</w:t>
+              <w:t>Problemas a resolver</w:t>
             </w:r>
             <w:r>
               <w:rPr>
@@ -7740,7 +7726,7 @@
       <w:r>
         <w:rPr>
           <w:noProof/>
-          <w:lang w:val="en-US"/>
+          <w:lang w:eastAsia="es-MX"/>
         </w:rPr>
         <w:drawing>
           <wp:inline distT="0" distB="0" distL="0" distR="0" wp14:anchorId="113AE6AE" wp14:editId="2D33B8AA">
@@ -8863,6 +8849,7 @@
           <w:id w:val="2053106666"/>
           <w:citation/>
         </w:sdtPr>
+        <w:sdtEndPr/>
         <w:sdtContent>
           <w:r>
             <w:fldChar w:fldCharType="begin"/>
@@ -8928,6 +8915,7 @@
           <w:id w:val="-2020071947"/>
           <w:citation/>
         </w:sdtPr>
+        <w:sdtEndPr/>
         <w:sdtContent>
           <w:r>
             <w:fldChar w:fldCharType="begin"/>
@@ -9067,6 +9055,7 @@
           <w:id w:val="384295328"/>
           <w:citation/>
         </w:sdtPr>
+        <w:sdtEndPr/>
         <w:sdtContent>
           <w:r>
             <w:fldChar w:fldCharType="begin"/>
@@ -9158,6 +9147,7 @@
           <w:id w:val="675849748"/>
           <w:citation/>
         </w:sdtPr>
+        <w:sdtEndPr/>
         <w:sdtContent>
           <w:r>
             <w:fldChar w:fldCharType="begin"/>
@@ -9250,6 +9240,7 @@
           <w:id w:val="1539620553"/>
           <w:citation/>
         </w:sdtPr>
+        <w:sdtEndPr/>
         <w:sdtContent>
           <w:r>
             <w:rPr>
@@ -9354,6 +9345,7 @@
           <w:id w:val="847369323"/>
           <w:citation/>
         </w:sdtPr>
+        <w:sdtEndPr/>
         <w:sdtContent>
           <w:r>
             <w:fldChar w:fldCharType="begin"/>
@@ -9428,6 +9420,7 @@
           <w:id w:val="402114"/>
           <w:citation/>
         </w:sdtPr>
+        <w:sdtEndPr/>
         <w:sdtContent>
           <w:r>
             <w:fldChar w:fldCharType="begin"/>
@@ -9522,6 +9515,7 @@
           <w:id w:val="721405857"/>
           <w:citation/>
         </w:sdtPr>
+        <w:sdtEndPr/>
         <w:sdtContent>
           <w:r>
             <w:fldChar w:fldCharType="begin"/>
@@ -9606,6 +9600,7 @@
           <w:id w:val="-1223368262"/>
           <w:citation/>
         </w:sdtPr>
+        <w:sdtEndPr/>
         <w:sdtContent>
           <w:r>
             <w:fldChar w:fldCharType="begin"/>
@@ -9673,6 +9668,7 @@
           <w:id w:val="523676545"/>
           <w:citation/>
         </w:sdtPr>
+        <w:sdtEndPr/>
         <w:sdtContent>
           <w:r>
             <w:fldChar w:fldCharType="begin"/>
@@ -9747,6 +9743,7 @@
           <w:id w:val="-317349561"/>
           <w:citation/>
         </w:sdtPr>
+        <w:sdtEndPr/>
         <w:sdtContent>
           <w:r>
             <w:fldChar w:fldCharType="begin"/>
@@ -10204,6 +10201,7 @@
           <w:id w:val="-1789113836"/>
           <w:citation/>
         </w:sdtPr>
+        <w:sdtEndPr/>
         <w:sdtContent>
           <w:r>
             <w:rPr>
@@ -10601,6 +10599,7 @@
           <w:id w:val="-1312177514"/>
           <w:citation/>
         </w:sdtPr>
+        <w:sdtEndPr/>
         <w:sdtContent>
           <w:r>
             <w:fldChar w:fldCharType="begin"/>
@@ -10656,6 +10655,7 @@
           <w:id w:val="771904319"/>
           <w:citation/>
         </w:sdtPr>
+        <w:sdtEndPr/>
         <w:sdtContent>
           <w:r>
             <w:fldChar w:fldCharType="begin"/>
@@ -10742,6 +10742,7 @@
           <w:id w:val="1163508497"/>
           <w:citation/>
         </w:sdtPr>
+        <w:sdtEndPr/>
         <w:sdtContent>
           <w:r>
             <w:fldChar w:fldCharType="begin"/>
@@ -10953,6 +10954,7 @@
           <w:id w:val="-1483690826"/>
           <w:citation/>
         </w:sdtPr>
+        <w:sdtEndPr/>
         <w:sdtContent>
           <w:r>
             <w:fldChar w:fldCharType="begin"/>
@@ -11139,6 +11141,7 @@
           <w:id w:val="-743174466"/>
           <w:citation/>
         </w:sdtPr>
+        <w:sdtEndPr/>
         <w:sdtContent>
           <w:r>
             <w:fldChar w:fldCharType="begin"/>
@@ -11193,6 +11196,7 @@
           <w:id w:val="900870015"/>
           <w:citation/>
         </w:sdtPr>
+        <w:sdtEndPr/>
         <w:sdtContent>
           <w:r>
             <w:fldChar w:fldCharType="begin"/>
@@ -11267,6 +11271,7 @@
           <w:id w:val="-1399971357"/>
           <w:citation/>
         </w:sdtPr>
+        <w:sdtEndPr/>
         <w:sdtContent>
           <w:r>
             <w:rPr>
@@ -11365,6 +11370,7 @@
           <w:id w:val="-1025093179"/>
           <w:citation/>
         </w:sdtPr>
+        <w:sdtEndPr/>
         <w:sdtContent>
           <w:r>
             <w:fldChar w:fldCharType="begin"/>
@@ -11451,6 +11457,7 @@
           <w:id w:val="-351180450"/>
           <w:citation/>
         </w:sdtPr>
+        <w:sdtEndPr/>
         <w:sdtContent>
           <w:r>
             <w:fldChar w:fldCharType="begin"/>
@@ -11718,7 +11725,15 @@
       </w:r>
       <w:proofErr w:type="spellEnd"/>
       <w:r>
-        <w:t xml:space="preserve"> y Plugins: Los </w:t>
+        <w:t xml:space="preserve"> y </w:t>
+      </w:r>
+      <w:proofErr w:type="spellStart"/>
+      <w:r>
+        <w:t>Plugins</w:t>
+      </w:r>
+      <w:proofErr w:type="spellEnd"/>
+      <w:r>
+        <w:t xml:space="preserve">: Los </w:t>
       </w:r>
       <w:proofErr w:type="spellStart"/>
       <w:r>
@@ -11872,6 +11887,7 @@
           <w:id w:val="-1274478624"/>
           <w:citation/>
         </w:sdtPr>
+        <w:sdtEndPr/>
         <w:sdtContent>
           <w:r>
             <w:fldChar w:fldCharType="begin"/>
@@ -11934,6 +11950,7 @@
           <w:id w:val="1122106205"/>
           <w:citation/>
         </w:sdtPr>
+        <w:sdtEndPr/>
         <w:sdtContent>
           <w:r>
             <w:fldChar w:fldCharType="begin"/>
@@ -12009,6 +12026,7 @@
           <w:id w:val="950679100"/>
           <w:citation/>
         </w:sdtPr>
+        <w:sdtEndPr/>
         <w:sdtContent>
           <w:r>
             <w:fldChar w:fldCharType="begin"/>
@@ -12083,6 +12101,7 @@
           <w:id w:val="-304314198"/>
           <w:citation/>
         </w:sdtPr>
+        <w:sdtEndPr/>
         <w:sdtContent>
           <w:r>
             <w:fldChar w:fldCharType="begin"/>
@@ -12149,6 +12168,7 @@
           <w:id w:val="1087733114"/>
           <w:citation/>
         </w:sdtPr>
+        <w:sdtEndPr/>
         <w:sdtContent>
           <w:r>
             <w:fldChar w:fldCharType="begin"/>
@@ -12229,6 +12249,7 @@
           <w:id w:val="1280992714"/>
           <w:citation/>
         </w:sdtPr>
+        <w:sdtEndPr/>
         <w:sdtContent>
           <w:r>
             <w:fldChar w:fldCharType="begin"/>
@@ -12292,6 +12313,7 @@
           <w:id w:val="-1918467090"/>
           <w:citation/>
         </w:sdtPr>
+        <w:sdtEndPr/>
         <w:sdtContent>
           <w:r>
             <w:fldChar w:fldCharType="begin"/>
@@ -13419,7 +13441,7 @@
           <w:noProof/>
           <w:color w:val="0000FF"/>
           <w:szCs w:val="24"/>
-          <w:lang w:val="en-US"/>
+          <w:lang w:eastAsia="es-MX"/>
         </w:rPr>
         <w:drawing>
           <wp:inline distT="0" distB="0" distL="0" distR="0" wp14:anchorId="5C63BF16" wp14:editId="79A68921">
@@ -13502,7 +13524,7 @@
           <w:rFonts w:cs="Arial"/>
           <w:noProof/>
           <w:szCs w:val="24"/>
-          <w:lang w:val="en-US"/>
+          <w:lang w:eastAsia="es-MX"/>
         </w:rPr>
         <w:drawing>
           <wp:inline distT="0" distB="0" distL="0" distR="0" wp14:anchorId="04E7A48A" wp14:editId="459FE4D3">
@@ -13571,7 +13593,7 @@
           <w:noProof/>
           <w:color w:val="0000FF"/>
           <w:szCs w:val="24"/>
-          <w:lang w:val="en-US"/>
+          <w:lang w:eastAsia="es-MX"/>
         </w:rPr>
         <w:lastRenderedPageBreak/>
         <w:drawing>
@@ -13900,7 +13922,6 @@
           <w:b/>
           <w:noProof/>
           <w:color w:val="auto"/>
-          <w:lang w:val="en-US" w:eastAsia="en-US"/>
         </w:rPr>
         <w:drawing>
           <wp:inline distT="0" distB="0" distL="0" distR="0" wp14:anchorId="65D19D30" wp14:editId="6DD771D8">
@@ -14000,7 +14021,7 @@
           <w:rFonts w:cs="Arial"/>
           <w:noProof/>
           <w:szCs w:val="24"/>
-          <w:lang w:val="en-US"/>
+          <w:lang w:eastAsia="es-MX"/>
         </w:rPr>
         <w:drawing>
           <wp:inline distT="0" distB="0" distL="0" distR="0" wp14:anchorId="3D2B5BBD" wp14:editId="024B12B7">
@@ -14518,7 +14539,7 @@
           <w:rFonts w:ascii="Calibri" w:hAnsi="Calibri"/>
           <w:noProof/>
           <w:sz w:val="22"/>
-          <w:lang w:val="en-US"/>
+          <w:lang w:eastAsia="es-MX"/>
         </w:rPr>
         <w:drawing>
           <wp:inline distT="0" distB="0" distL="0" distR="0" wp14:anchorId="551F6B44" wp14:editId="7F66047A">
@@ -14608,7 +14629,7 @@
       <w:r>
         <w:rPr>
           <w:noProof/>
-          <w:lang w:val="en-US"/>
+          <w:lang w:eastAsia="es-MX"/>
         </w:rPr>
         <w:drawing>
           <wp:inline distT="0" distB="0" distL="0" distR="0" wp14:anchorId="1866AC98" wp14:editId="61D88472">
@@ -14728,7 +14749,7 @@
       <w:r>
         <w:rPr>
           <w:noProof/>
-          <w:lang w:val="en-US"/>
+          <w:lang w:eastAsia="es-MX"/>
         </w:rPr>
         <w:drawing>
           <wp:inline distT="0" distB="0" distL="0" distR="0" wp14:anchorId="0B578145" wp14:editId="3706F841">
@@ -23400,7 +23421,7 @@
       <w:r>
         <w:rPr>
           <w:noProof/>
-          <w:lang w:val="en-US"/>
+          <w:lang w:eastAsia="es-MX"/>
         </w:rPr>
         <w:drawing>
           <wp:inline distT="0" distB="0" distL="0" distR="0" wp14:anchorId="1D2D5C82" wp14:editId="1F80B470">
@@ -23462,7 +23483,7 @@
       <w:r>
         <w:rPr>
           <w:noProof/>
-          <w:lang w:val="en-US"/>
+          <w:lang w:eastAsia="es-MX"/>
         </w:rPr>
         <w:lastRenderedPageBreak/>
         <w:drawing>
@@ -23525,7 +23546,7 @@
       <w:r>
         <w:rPr>
           <w:noProof/>
-          <w:lang w:val="en-US"/>
+          <w:lang w:eastAsia="es-MX"/>
         </w:rPr>
         <w:lastRenderedPageBreak/>
         <w:drawing>
@@ -23588,7 +23609,7 @@
       <w:r>
         <w:rPr>
           <w:noProof/>
-          <w:lang w:val="en-US"/>
+          <w:lang w:eastAsia="es-MX"/>
         </w:rPr>
         <w:lastRenderedPageBreak/>
         <w:drawing>
@@ -23651,7 +23672,7 @@
       <w:r>
         <w:rPr>
           <w:noProof/>
-          <w:lang w:val="en-US"/>
+          <w:lang w:eastAsia="es-MX"/>
         </w:rPr>
         <w:lastRenderedPageBreak/>
         <w:drawing>
@@ -23714,7 +23735,7 @@
       <w:r>
         <w:rPr>
           <w:noProof/>
-          <w:lang w:val="en-US"/>
+          <w:lang w:eastAsia="es-MX"/>
         </w:rPr>
         <w:lastRenderedPageBreak/>
         <w:drawing>
@@ -23777,7 +23798,7 @@
       <w:r>
         <w:rPr>
           <w:noProof/>
-          <w:lang w:val="en-US"/>
+          <w:lang w:eastAsia="es-MX"/>
         </w:rPr>
         <w:lastRenderedPageBreak/>
         <w:drawing>
@@ -23840,7 +23861,7 @@
       <w:r>
         <w:rPr>
           <w:noProof/>
-          <w:lang w:val="en-US"/>
+          <w:lang w:eastAsia="es-MX"/>
         </w:rPr>
         <w:lastRenderedPageBreak/>
         <w:drawing>
@@ -23903,7 +23924,7 @@
       <w:r>
         <w:rPr>
           <w:noProof/>
-          <w:lang w:val="en-US"/>
+          <w:lang w:eastAsia="es-MX"/>
         </w:rPr>
         <w:lastRenderedPageBreak/>
         <w:drawing>
@@ -23966,7 +23987,7 @@
       <w:r>
         <w:rPr>
           <w:noProof/>
-          <w:lang w:val="en-US"/>
+          <w:lang w:eastAsia="es-MX"/>
         </w:rPr>
         <w:lastRenderedPageBreak/>
         <w:drawing>
@@ -24029,7 +24050,7 @@
       <w:r>
         <w:rPr>
           <w:noProof/>
-          <w:lang w:val="en-US"/>
+          <w:lang w:eastAsia="es-MX"/>
         </w:rPr>
         <w:lastRenderedPageBreak/>
         <w:drawing>
@@ -24092,7 +24113,7 @@
       <w:r>
         <w:rPr>
           <w:noProof/>
-          <w:lang w:val="en-US"/>
+          <w:lang w:eastAsia="es-MX"/>
         </w:rPr>
         <w:lastRenderedPageBreak/>
         <w:drawing>
@@ -24155,7 +24176,7 @@
       <w:r>
         <w:rPr>
           <w:noProof/>
-          <w:lang w:val="en-US"/>
+          <w:lang w:eastAsia="es-MX"/>
         </w:rPr>
         <w:lastRenderedPageBreak/>
         <w:drawing>
@@ -24218,7 +24239,7 @@
       <w:r>
         <w:rPr>
           <w:noProof/>
-          <w:lang w:val="en-US"/>
+          <w:lang w:eastAsia="es-MX"/>
         </w:rPr>
         <w:lastRenderedPageBreak/>
         <w:drawing>
@@ -24284,7 +24305,7 @@
       <w:r>
         <w:rPr>
           <w:noProof/>
-          <w:lang w:val="en-US"/>
+          <w:lang w:eastAsia="es-MX"/>
         </w:rPr>
         <w:lastRenderedPageBreak/>
         <w:drawing>
@@ -24377,63 +24398,23 @@
         <w:tab/>
         <w:t>Programación de interfaces de usuario</w:t>
       </w:r>
+      <w:bookmarkEnd w:id="66"/>
+    </w:p>
+    <w:p>
+      <w:r>
+        <w:t>Para la programación de los servicios web se utilizó PHP implementando diversos mecanismos de seguridad, primero y principal los servicios reciben un JSON que posteriormente es decodificado para leer la función correspondiente y procesar los datos, también, cabe mencionar que todas las respuestas que arrojen los servicios son decodificadas en otro JSON debido a la facilidad y comodidad de uso del mismo. También se programaron funciones que permitieron detectar los distintos tipos de errores que se pueden generar, como fallas de conexión con el servidor, la base de datos o datos erróneos.</w:t>
+      </w:r>
+    </w:p>
+    <w:p>
+      <w:r>
+        <w:t>Lo anterior permitió crear</w:t>
+      </w:r>
       <w:bookmarkStart w:id="67" w:name="_GoBack"/>
-      <w:bookmarkEnd w:id="66"/>
       <w:bookmarkEnd w:id="67"/>
-    </w:p>
-    <w:p>
-      <w:r>
-        <w:t>Una vez terminada la etapa de diseño se procedió a la programación de los módulos donde se utiliz</w:t>
-      </w:r>
-      <w:r>
-        <w:t>aron tres distintos lenguajes: J</w:t>
-      </w:r>
-      <w:r>
-        <w:t>ava, JavaScript y PHP.</w:t>
-      </w:r>
-    </w:p>
-    <w:p>
-      <w:r>
-        <w:t>La programación se realizó en 3 etapas o módulos: el módulo web, el módulo móvil y los servicios web.</w:t>
-      </w:r>
-    </w:p>
-    <w:p>
-      <w:r>
-        <w:t xml:space="preserve">En el caso de la aplicación web se realizó con JavaScript debido a que es un lenguaje muy sencillo, rápido y es soportado por la mayoría de los navegadores </w:t>
-      </w:r>
-      <w:r>
-        <w:t>actuales</w:t>
-      </w:r>
-      <w:r>
-        <w:t>.</w:t>
-      </w:r>
-    </w:p>
-    <w:p>
-      <w:r>
-        <w:t xml:space="preserve">Para la programación de </w:t>
-      </w:r>
-      <w:r>
-        <w:t>la aplicación móvil se utilizó J</w:t>
-      </w:r>
-      <w:r>
-        <w:t xml:space="preserve">ava con la plataforma Android </w:t>
-      </w:r>
-      <w:r>
-        <w:t>S</w:t>
-      </w:r>
-      <w:r>
-        <w:t xml:space="preserve">tudio que nos permitió tener acceso al GPS del teléfono para poder localizar a diversas instituciones. Se utilizó la librería </w:t>
-      </w:r>
-      <w:proofErr w:type="spellStart"/>
-      <w:r>
-        <w:t>Arraylist</w:t>
-      </w:r>
-      <w:proofErr w:type="spellEnd"/>
-      <w:r>
-        <w:t xml:space="preserve"> para contener la información de las diversas solicitudes hechas por los ciudadanos.</w:t>
-      </w:r>
-    </w:p>
-    <w:p/>
+      <w:r>
+        <w:t xml:space="preserve"> servicios web más confiables y mucho más seguros, necesarios para el correcto funcionamiento del sistema.</w:t>
+      </w:r>
+    </w:p>
     <w:p>
       <w:pPr>
         <w:spacing w:line="259" w:lineRule="auto"/>
@@ -24681,7 +24662,7 @@
             <v:path o:extrusionok="f" gradientshapeok="t" o:connecttype="rect"/>
             <o:lock v:ext="edit" aspectratio="t"/>
           </v:shapetype>
-          <v:shape id="_x0000_i1025" type="#_x0000_t75" style="width:274.6pt;height:311.45pt">
+          <v:shape id="_x0000_i1025" type="#_x0000_t75" style="width:274.95pt;height:311.6pt">
             <v:imagedata r:id="rId34" o:title="caso de uso ciudadano" croptop="6478f" cropbottom="18825f" cropleft="946f" cropright="37128f"/>
           </v:shape>
         </w:pict>
@@ -24890,7 +24871,7 @@
       <w:r>
         <w:rPr>
           <w:noProof/>
-          <w:lang w:val="en-US"/>
+          <w:lang w:eastAsia="es-MX"/>
         </w:rPr>
         <w:drawing>
           <wp:inline distT="0" distB="0" distL="0" distR="0" wp14:anchorId="2B84225F" wp14:editId="07276EDB">
@@ -25147,7 +25128,7 @@
       <w:r>
         <w:rPr>
           <w:noProof/>
-          <w:lang w:val="en-US"/>
+          <w:lang w:eastAsia="es-MX"/>
         </w:rPr>
         <w:drawing>
           <wp:inline distT="0" distB="0" distL="0" distR="0" wp14:anchorId="1CAC929F" wp14:editId="238199DB">
@@ -25230,7 +25211,7 @@
       <w:r>
         <w:rPr>
           <w:noProof/>
-          <w:lang w:val="en-US"/>
+          <w:lang w:eastAsia="es-MX"/>
         </w:rPr>
         <w:drawing>
           <wp:inline distT="0" distB="0" distL="0" distR="0" wp14:anchorId="4D74EF7D" wp14:editId="52CE7727">
@@ -25316,7 +25297,7 @@
       <w:r>
         <w:rPr>
           <w:noProof/>
-          <w:lang w:val="en-US"/>
+          <w:lang w:eastAsia="es-MX"/>
         </w:rPr>
         <w:drawing>
           <wp:inline distT="0" distB="0" distL="0" distR="0" wp14:anchorId="50DC3487" wp14:editId="3CBC96D3">
@@ -25966,6 +25947,7 @@
             <w:id w:val="-573587230"/>
             <w:bibliography/>
           </w:sdtPr>
+          <w:sdtEndPr/>
           <w:sdtContent>
             <w:p>
               <w:pPr>
@@ -26762,6 +26744,7 @@
         <w:docPartUnique/>
       </w:docPartObj>
     </w:sdtPr>
+    <w:sdtEndPr/>
     <w:sdtContent>
       <w:p>
         <w:pPr>
@@ -26782,7 +26765,7 @@
             <w:noProof/>
             <w:lang w:val="es-ES"/>
           </w:rPr>
-          <w:t>82</w:t>
+          <w:t>89</w:t>
         </w:r>
         <w:r>
           <w:fldChar w:fldCharType="end"/>
@@ -31523,7 +31506,7 @@
 </file>
 
 <file path=customXml/itemProps1.xml><?xml version="1.0" encoding="utf-8"?>
-<ds:datastoreItem xmlns:ds="http://schemas.openxmlformats.org/officeDocument/2006/customXml" ds:itemID="{AD1B00F7-BED1-4F07-9A55-7E6A74D44448}">
+<ds:datastoreItem xmlns:ds="http://schemas.openxmlformats.org/officeDocument/2006/customXml" ds:itemID="{C3EFF044-818E-4554-9765-6BA13D543FAC}">
   <ds:schemaRefs>
     <ds:schemaRef ds:uri="http://schemas.openxmlformats.org/officeDocument/2006/bibliography"/>
   </ds:schemaRefs>

</xml_diff>

<commit_message>
actualización 1.9 programación de aplicaciones
</commit_message>
<xml_diff>
--- a/Documentos/Documento 1.9.docx
+++ b/Documentos/Documento 1.9.docx
@@ -23375,7 +23375,339 @@
       </w:r>
       <w:bookmarkEnd w:id="65"/>
     </w:p>
-    <w:p/>
+    <w:p>
+      <w:pPr>
+        <w:rPr>
+          <w:lang w:val="es-ES"/>
+        </w:rPr>
+      </w:pPr>
+      <w:r>
+        <w:rPr>
+          <w:lang w:val="es-ES"/>
+        </w:rPr>
+        <w:t xml:space="preserve">Para poder comenzar </w:t>
+      </w:r>
+      <w:r>
+        <w:rPr>
+          <w:lang w:val="es-ES"/>
+        </w:rPr>
+        <w:t>con el diseño</w:t>
+      </w:r>
+      <w:r>
+        <w:rPr>
+          <w:lang w:val="es-ES"/>
+        </w:rPr>
+        <w:t xml:space="preserve"> de las interfaces de usuario se debió seleccionar la herramienta o las herramientas que se utilizarían para ello. La elección fue Android Studio, ya que proporciona el ambiente ideal para trabajar con aplicaciones móviles para dispositivos Android.</w:t>
+      </w:r>
+    </w:p>
+    <w:p>
+      <w:pPr>
+        <w:rPr>
+          <w:lang w:val="es-ES"/>
+        </w:rPr>
+      </w:pPr>
+      <w:r>
+        <w:rPr>
+          <w:lang w:val="es-ES"/>
+        </w:rPr>
+        <w:t xml:space="preserve">Algo principal a tener en consideración para el diseño </w:t>
+      </w:r>
+      <w:r>
+        <w:rPr>
+          <w:lang w:val="es-ES"/>
+        </w:rPr>
+        <w:t xml:space="preserve">es la combinación de colores. Para ello, fueron tomados los colores presentes en el logotipo del </w:t>
+      </w:r>
+      <w:r>
+        <w:rPr>
+          <w:lang w:val="es-ES"/>
+        </w:rPr>
+        <w:t>instituto</w:t>
+      </w:r>
+      <w:r>
+        <w:rPr>
+          <w:lang w:val="es-ES"/>
+        </w:rPr>
+        <w:t>, los cuales fueron dos tonalidades del color rosa y el color negro.</w:t>
+      </w:r>
+      <w:r>
+        <w:rPr>
+          <w:lang w:val="es-ES"/>
+        </w:rPr>
+        <w:t xml:space="preserve"> Los cuales fueron usados como color primario el rosa claro, color primario escuro el rosa oscuro, y el </w:t>
+      </w:r>
+      <w:r>
+        <w:rPr>
+          <w:lang w:val="es-ES"/>
+        </w:rPr>
+        <w:t>color negro como el color de acentuación de los elementos</w:t>
+      </w:r>
+      <w:r>
+        <w:rPr>
+          <w:lang w:val="es-ES"/>
+        </w:rPr>
+        <w:t>.</w:t>
+      </w:r>
+    </w:p>
+    <w:p>
+      <w:pPr>
+        <w:rPr>
+          <w:lang w:val="es-ES"/>
+        </w:rPr>
+      </w:pPr>
+      <w:r>
+        <w:rPr>
+          <w:lang w:val="es-ES"/>
+        </w:rPr>
+        <w:t>Se pensó sobre una manera de diseñar las pantallas que fuera intuitiva</w:t>
+      </w:r>
+      <w:r>
+        <w:rPr>
+          <w:lang w:val="es-ES"/>
+        </w:rPr>
+        <w:t xml:space="preserve"> y sencilla de entender</w:t>
+      </w:r>
+      <w:r>
+        <w:rPr>
+          <w:lang w:val="es-ES"/>
+        </w:rPr>
+        <w:t xml:space="preserve"> para que el usuario final no tuviera problemas al momento de utilizar la aplicación móvil.</w:t>
+      </w:r>
+      <w:r>
+        <w:rPr>
+          <w:lang w:val="es-ES"/>
+        </w:rPr>
+        <w:t xml:space="preserve"> </w:t>
+      </w:r>
+    </w:p>
+    <w:p>
+      <w:pPr>
+        <w:rPr>
+          <w:lang w:val="es-ES"/>
+        </w:rPr>
+      </w:pPr>
+      <w:r>
+        <w:rPr>
+          <w:lang w:val="es-ES"/>
+        </w:rPr>
+        <w:t xml:space="preserve">Se optó por utilizar </w:t>
+      </w:r>
+      <w:r>
+        <w:rPr>
+          <w:lang w:val="es-ES"/>
+        </w:rPr>
+        <w:t xml:space="preserve">un </w:t>
+      </w:r>
+      <w:proofErr w:type="spellStart"/>
+      <w:r>
+        <w:rPr>
+          <w:i/>
+          <w:lang w:val="es-ES"/>
+        </w:rPr>
+        <w:t>Navigation</w:t>
+      </w:r>
+      <w:proofErr w:type="spellEnd"/>
+      <w:r>
+        <w:rPr>
+          <w:i/>
+          <w:lang w:val="es-ES"/>
+        </w:rPr>
+        <w:t xml:space="preserve"> </w:t>
+      </w:r>
+      <w:proofErr w:type="spellStart"/>
+      <w:r>
+        <w:rPr>
+          <w:i/>
+          <w:lang w:val="es-ES"/>
+        </w:rPr>
+        <w:t>Drawer</w:t>
+      </w:r>
+      <w:proofErr w:type="spellEnd"/>
+      <w:r>
+        <w:rPr>
+          <w:lang w:val="es-ES"/>
+        </w:rPr>
+        <w:t>, el cual es utilizado ampliamente por las aplicaciones disponibles para el sistema operativo Android</w:t>
+      </w:r>
+      <w:r>
+        <w:rPr>
+          <w:lang w:val="es-ES"/>
+        </w:rPr>
+        <w:t xml:space="preserve"> para mostrar un menú o cajón de navegación, con acceso a múltiples menús y funciones.</w:t>
+      </w:r>
+    </w:p>
+    <w:p>
+      <w:pPr>
+        <w:rPr>
+          <w:lang w:val="es-ES"/>
+        </w:rPr>
+      </w:pPr>
+      <w:r>
+        <w:rPr>
+          <w:lang w:val="es-ES"/>
+        </w:rPr>
+        <w:t xml:space="preserve">Al estar utilizando un </w:t>
+      </w:r>
+      <w:proofErr w:type="spellStart"/>
+      <w:r>
+        <w:rPr>
+          <w:i/>
+          <w:lang w:val="es-ES"/>
+        </w:rPr>
+        <w:t>Navigation</w:t>
+      </w:r>
+      <w:proofErr w:type="spellEnd"/>
+      <w:r>
+        <w:rPr>
+          <w:i/>
+          <w:lang w:val="es-ES"/>
+        </w:rPr>
+        <w:t xml:space="preserve"> </w:t>
+      </w:r>
+      <w:proofErr w:type="spellStart"/>
+      <w:r>
+        <w:rPr>
+          <w:i/>
+          <w:lang w:val="es-ES"/>
+        </w:rPr>
+        <w:t>Drawer</w:t>
+      </w:r>
+      <w:proofErr w:type="spellEnd"/>
+      <w:r>
+        <w:rPr>
+          <w:lang w:val="es-ES"/>
+        </w:rPr>
+        <w:t xml:space="preserve"> para controlar la navegación dentro de la aplicación móvil</w:t>
+      </w:r>
+      <w:r>
+        <w:rPr>
+          <w:lang w:val="es-ES"/>
+        </w:rPr>
+        <w:t xml:space="preserve">, se hizo uso de los </w:t>
+      </w:r>
+      <w:proofErr w:type="spellStart"/>
+      <w:r>
+        <w:rPr>
+          <w:i/>
+          <w:lang w:val="es-ES"/>
+        </w:rPr>
+        <w:t>fragment</w:t>
+      </w:r>
+      <w:proofErr w:type="spellEnd"/>
+      <w:r>
+        <w:rPr>
+          <w:lang w:val="es-ES"/>
+        </w:rPr>
+        <w:t xml:space="preserve">, que son definidos como porciones de interfaz de usuario que pueden </w:t>
+      </w:r>
+      <w:r>
+        <w:rPr>
+          <w:lang w:val="es-ES"/>
+        </w:rPr>
+        <w:t xml:space="preserve">administrarse de forma independiente al resto de los elementos que conforman </w:t>
+      </w:r>
+      <w:r>
+        <w:rPr>
+          <w:lang w:val="es-ES"/>
+        </w:rPr>
+        <w:t xml:space="preserve">una aplicación móvil. De esta manera se puede controlar el contenido de las pantallas libremente haciendo uso del menú de navegación o </w:t>
+      </w:r>
+      <w:proofErr w:type="spellStart"/>
+      <w:r>
+        <w:rPr>
+          <w:i/>
+          <w:lang w:val="es-ES"/>
+        </w:rPr>
+        <w:t>Navigation</w:t>
+      </w:r>
+      <w:proofErr w:type="spellEnd"/>
+      <w:r>
+        <w:rPr>
+          <w:i/>
+          <w:lang w:val="es-ES"/>
+        </w:rPr>
+        <w:t xml:space="preserve"> </w:t>
+      </w:r>
+      <w:proofErr w:type="spellStart"/>
+      <w:r>
+        <w:rPr>
+          <w:i/>
+          <w:lang w:val="es-ES"/>
+        </w:rPr>
+        <w:t>Drawer</w:t>
+      </w:r>
+      <w:proofErr w:type="spellEnd"/>
+      <w:r>
+        <w:rPr>
+          <w:lang w:val="es-ES"/>
+        </w:rPr>
+        <w:t>.</w:t>
+      </w:r>
+    </w:p>
+    <w:p>
+      <w:pPr>
+        <w:rPr>
+          <w:lang w:val="es-ES"/>
+        </w:rPr>
+      </w:pPr>
+      <w:r>
+        <w:rPr>
+          <w:lang w:val="es-ES"/>
+        </w:rPr>
+        <w:t xml:space="preserve">Para poder navegar entre las diferentes opciones en las pantallas que se muestran, se hace uso de botones flotantes </w:t>
+      </w:r>
+      <w:r>
+        <w:rPr>
+          <w:lang w:val="es-ES"/>
+        </w:rPr>
+        <w:t xml:space="preserve">que utilizan el color de acento que es usado en la aplicación. Dichos botones han sido </w:t>
+      </w:r>
+      <w:r>
+        <w:rPr>
+          <w:lang w:val="es-ES"/>
+        </w:rPr>
+        <w:t>dispuestos de tal manera que faciliten la navegación p</w:t>
+      </w:r>
+      <w:r>
+        <w:rPr>
+          <w:lang w:val="es-ES"/>
+        </w:rPr>
+        <w:t xml:space="preserve">or la pantalla con un solo dedo, teniendo del lado derecho la opción de realizar alguna acción, y del lado izquierdo la opción de volver a la vista anterior. </w:t>
+      </w:r>
+      <w:r>
+        <w:rPr>
+          <w:lang w:val="es-ES"/>
+        </w:rPr>
+        <w:t>En</w:t>
+      </w:r>
+      <w:bookmarkStart w:id="66" w:name="_GoBack"/>
+      <w:bookmarkEnd w:id="66"/>
+      <w:r>
+        <w:rPr>
+          <w:lang w:val="es-ES"/>
+        </w:rPr>
+        <w:t xml:space="preserve"> </w:t>
+      </w:r>
+      <w:r>
+        <w:rPr>
+          <w:lang w:val="es-ES"/>
+        </w:rPr>
+        <w:lastRenderedPageBreak/>
+        <w:t xml:space="preserve">caso de no tener </w:t>
+      </w:r>
+      <w:r>
+        <w:rPr>
+          <w:lang w:val="es-ES"/>
+        </w:rPr>
+        <w:t>ninguna acción</w:t>
+      </w:r>
+      <w:r>
+        <w:rPr>
+          <w:lang w:val="es-ES"/>
+        </w:rPr>
+        <w:t>, el botón de volver se posiciona en la posición de acción.</w:t>
+      </w:r>
+    </w:p>
     <w:p>
       <w:pPr>
         <w:jc w:val="center"/>
@@ -24348,7 +24680,7 @@
           <w:lang w:val="es-ES"/>
         </w:rPr>
       </w:pPr>
-      <w:bookmarkStart w:id="66" w:name="_Toc489063345"/>
+      <w:bookmarkStart w:id="67" w:name="_Toc489063345"/>
       <w:r>
         <w:rPr>
           <w:lang w:val="es-ES"/>
@@ -24363,20 +24695,7 @@
         <w:tab/>
         <w:t>Programación de interfaces de usuario</w:t>
       </w:r>
-      <w:bookmarkEnd w:id="66"/>
-    </w:p>
-    <w:p>
-      <w:pPr>
-        <w:rPr>
-          <w:lang w:val="es-ES"/>
-        </w:rPr>
-      </w:pPr>
-      <w:r>
-        <w:rPr>
-          <w:lang w:val="es-ES"/>
-        </w:rPr>
-        <w:t>Para poder comenzar con la programación de las interfaces de usuario se debió seleccionar la herramienta o las herramientas que se utilizarían para ello. La elección fue Android Studio, ya que proporciona el ambiente ideal para trabajar con aplicaciones móviles para dispositivos Android.</w:t>
-      </w:r>
+      <w:bookmarkEnd w:id="67"/>
     </w:p>
     <w:p>
       <w:pPr>
@@ -24470,7 +24789,56 @@
           <w:lang w:val="es-ES"/>
         </w:rPr>
         <w:tab/>
-        <w:t>Burbuja de estado.</w:t>
+      </w:r>
+      <w:r>
+        <w:rPr>
+          <w:lang w:val="es-ES"/>
+        </w:rPr>
+        <w:t>Estado</w:t>
+      </w:r>
+      <w:r>
+        <w:rPr>
+          <w:lang w:val="es-ES"/>
+        </w:rPr>
+        <w:t xml:space="preserve"> </w:t>
+      </w:r>
+    </w:p>
+    <w:p>
+      <w:pPr>
+        <w:rPr>
+          <w:lang w:val="es-ES"/>
+        </w:rPr>
+      </w:pPr>
+      <w:r>
+        <w:rPr>
+          <w:lang w:val="es-ES"/>
+        </w:rPr>
+        <w:t>Una vez teniendo el listado de las solicitudes se procede al desplegado, donde se muestran los tres elementos mencionados anteriormente</w:t>
+      </w:r>
+      <w:r>
+        <w:rPr>
+          <w:lang w:val="es-ES"/>
+        </w:rPr>
+        <w:t xml:space="preserve">, usando el </w:t>
+      </w:r>
+      <w:r>
+        <w:rPr>
+          <w:i/>
+          <w:lang w:val="es-ES"/>
+        </w:rPr>
+        <w:t>estado</w:t>
+      </w:r>
+      <w:r>
+        <w:rPr>
+          <w:lang w:val="es-ES"/>
+        </w:rPr>
+        <w:t xml:space="preserve"> para mostrar una burbuja de color, donde se podrá identificar de una manera sencilla el estado en el que se encuentra.</w:t>
+      </w:r>
+      <w:r>
+        <w:rPr>
+          <w:lang w:val="es-ES"/>
+        </w:rPr>
+        <w:t xml:space="preserve"> </w:t>
       </w:r>
     </w:p>
     <w:p>
@@ -24578,7 +24946,7 @@
           <w:lang w:val="es-ES"/>
         </w:rPr>
       </w:pPr>
-      <w:bookmarkStart w:id="67" w:name="_Toc489063346"/>
+      <w:bookmarkStart w:id="68" w:name="_Toc489063346"/>
       <w:r>
         <w:rPr>
           <w:lang w:val="es-ES"/>
@@ -24603,7 +24971,7 @@
         </w:rPr>
         <w:t>INFOMEX</w:t>
       </w:r>
-      <w:bookmarkEnd w:id="67"/>
+      <w:bookmarkEnd w:id="68"/>
     </w:p>
     <w:p>
       <w:pPr>
@@ -24672,7 +25040,7 @@
       <w:pPr>
         <w:pStyle w:val="Ttulo2"/>
       </w:pPr>
-      <w:bookmarkStart w:id="68" w:name="_Toc489063347"/>
+      <w:bookmarkStart w:id="69" w:name="_Toc489063347"/>
       <w:r>
         <w:lastRenderedPageBreak/>
         <w:t>3.2</w:t>
@@ -24683,13 +25051,13 @@
       <w:r>
         <w:t>Diseño</w:t>
       </w:r>
-      <w:bookmarkEnd w:id="68"/>
+      <w:bookmarkEnd w:id="69"/>
     </w:p>
     <w:p>
       <w:pPr>
         <w:pStyle w:val="Ttulo3"/>
       </w:pPr>
-      <w:bookmarkStart w:id="69" w:name="_Toc489063348"/>
+      <w:bookmarkStart w:id="70" w:name="_Toc489063348"/>
       <w:r>
         <w:t>3.2</w:t>
       </w:r>
@@ -24702,7 +25070,7 @@
       <w:r>
         <w:t>Casos de uso</w:t>
       </w:r>
-      <w:bookmarkEnd w:id="69"/>
+      <w:bookmarkEnd w:id="70"/>
     </w:p>
     <w:p>
       <w:r>
@@ -24762,7 +25130,7 @@
       <w:pPr>
         <w:pStyle w:val="Ttulo4"/>
       </w:pPr>
-      <w:bookmarkStart w:id="70" w:name="_Toc489063349"/>
+      <w:bookmarkStart w:id="71" w:name="_Toc489063349"/>
       <w:r>
         <w:t>3.2</w:t>
       </w:r>
@@ -24775,7 +25143,7 @@
       <w:r>
         <w:t>Ciudadano</w:t>
       </w:r>
-      <w:bookmarkEnd w:id="70"/>
+      <w:bookmarkEnd w:id="71"/>
     </w:p>
     <w:p>
       <w:pPr>
@@ -24989,7 +25357,7 @@
       <w:pPr>
         <w:pStyle w:val="Ttulo4"/>
       </w:pPr>
-      <w:bookmarkStart w:id="71" w:name="_Toc489063350"/>
+      <w:bookmarkStart w:id="72" w:name="_Toc489063350"/>
       <w:r>
         <w:t>3.2</w:t>
       </w:r>
@@ -25002,7 +25370,7 @@
       <w:r>
         <w:t>Usuarios</w:t>
       </w:r>
-      <w:bookmarkEnd w:id="71"/>
+      <w:bookmarkEnd w:id="72"/>
     </w:p>
     <w:p>
       <w:pPr>
@@ -25220,7 +25588,7 @@
       <w:pPr>
         <w:pStyle w:val="Ttulo3"/>
       </w:pPr>
-      <w:bookmarkStart w:id="72" w:name="_Toc489063351"/>
+      <w:bookmarkStart w:id="73" w:name="_Toc489063351"/>
       <w:r>
         <w:lastRenderedPageBreak/>
         <w:t>3.2</w:t>
@@ -25237,13 +25605,13 @@
       <w:r>
         <w:t>iagramas de secuencia</w:t>
       </w:r>
-      <w:bookmarkEnd w:id="72"/>
+      <w:bookmarkEnd w:id="73"/>
     </w:p>
     <w:p>
       <w:pPr>
         <w:pStyle w:val="Ttulo4"/>
       </w:pPr>
-      <w:bookmarkStart w:id="73" w:name="_Toc489063352"/>
+      <w:bookmarkStart w:id="74" w:name="_Toc489063352"/>
       <w:r>
         <w:t>3.2</w:t>
       </w:r>
@@ -25259,7 +25627,7 @@
       <w:r>
         <w:t>ciudadanos</w:t>
       </w:r>
-      <w:bookmarkEnd w:id="73"/>
+      <w:bookmarkEnd w:id="74"/>
     </w:p>
     <w:p>
       <w:pPr>
@@ -25336,7 +25704,7 @@
       <w:pPr>
         <w:pStyle w:val="Ttulo4"/>
       </w:pPr>
-      <w:bookmarkStart w:id="74" w:name="_Toc489063353"/>
+      <w:bookmarkStart w:id="75" w:name="_Toc489063353"/>
       <w:r>
         <w:lastRenderedPageBreak/>
         <w:t>3.2.2.2</w:t>
@@ -25345,7 +25713,7 @@
         <w:tab/>
         <w:t>Diagrama de secuencia: Actualización de datos de ciudadanos</w:t>
       </w:r>
-      <w:bookmarkEnd w:id="74"/>
+      <w:bookmarkEnd w:id="75"/>
     </w:p>
     <w:p>
       <w:r>
@@ -25505,9 +25873,7 @@
       <w:pPr>
         <w:pStyle w:val="Ttulo2"/>
       </w:pPr>
-      <w:bookmarkStart w:id="75" w:name="_Toc489063354"/>
-      <w:bookmarkStart w:id="76" w:name="_GoBack"/>
-      <w:bookmarkEnd w:id="76"/>
+      <w:bookmarkStart w:id="76" w:name="_Toc489063354"/>
       <w:r>
         <w:lastRenderedPageBreak/>
         <w:t>3.3</w:t>
@@ -25521,7 +25887,7 @@
       <w:r>
         <w:t>ción</w:t>
       </w:r>
-      <w:bookmarkEnd w:id="75"/>
+      <w:bookmarkEnd w:id="76"/>
     </w:p>
     <w:p>
       <w:r>
@@ -26905,7 +27271,7 @@
             <w:noProof/>
             <w:lang w:val="es-ES"/>
           </w:rPr>
-          <w:t>82</w:t>
+          <w:t>67</w:t>
         </w:r>
         <w:r>
           <w:fldChar w:fldCharType="end"/>
@@ -31646,7 +32012,7 @@
 </file>
 
 <file path=customXml/itemProps1.xml><?xml version="1.0" encoding="utf-8"?>
-<ds:datastoreItem xmlns:ds="http://schemas.openxmlformats.org/officeDocument/2006/customXml" ds:itemID="{CB0EE907-D21F-4999-B8D0-84F4EF797DDF}">
+<ds:datastoreItem xmlns:ds="http://schemas.openxmlformats.org/officeDocument/2006/customXml" ds:itemID="{5265A978-90AE-4A50-8435-BC36C573AE42}">
   <ds:schemaRefs>
     <ds:schemaRef ds:uri="http://schemas.openxmlformats.org/officeDocument/2006/bibliography"/>
   </ds:schemaRefs>

</xml_diff>